<commit_message>
update wireframe dan projectc management
</commit_message>
<xml_diff>
--- a/doc/PPL4612_KELOMPOK6_Perencanaan.docx
+++ b/doc/PPL4612_KELOMPOK6_Perencanaan.docx
@@ -1,6 +1,6 @@
 
 <file path=word/document.xml><?xml version="1.0" encoding="utf-8"?>
-<w:document xmlns:wpc="http://schemas.microsoft.com/office/word/2010/wordprocessingCanvas" xmlns:mc="http://schemas.openxmlformats.org/markup-compatibility/2006" xmlns:o="urn:schemas-microsoft-com:office:office" xmlns:r="http://schemas.openxmlformats.org/officeDocument/2006/relationships" xmlns:m="http://schemas.openxmlformats.org/officeDocument/2006/math" xmlns:v="urn:schemas-microsoft-com:vml" xmlns:wp14="http://schemas.microsoft.com/office/word/2010/wordprocessingDrawing" xmlns:wp="http://schemas.openxmlformats.org/drawingml/2006/wordprocessingDrawing" xmlns:w10="urn:schemas-microsoft-com:office:word" xmlns:w="http://schemas.openxmlformats.org/wordprocessingml/2006/main" xmlns:w14="http://schemas.microsoft.com/office/word/2010/wordml" xmlns:w15="http://schemas.microsoft.com/office/word/2012/wordml" xmlns:wpg="http://schemas.microsoft.com/office/word/2010/wordprocessingGroup" xmlns:wpi="http://schemas.microsoft.com/office/word/2010/wordprocessingInk" xmlns:wne="http://schemas.microsoft.com/office/word/2006/wordml" xmlns:wps="http://schemas.microsoft.com/office/word/2010/wordprocessingShape" mc:Ignorable="w14 w15 wp14">
+<w:document xmlns:wpc="http://schemas.microsoft.com/office/word/2010/wordprocessingCanvas" xmlns:cx="http://schemas.microsoft.com/office/drawing/2014/chartex" xmlns:cx1="http://schemas.microsoft.com/office/drawing/2015/9/8/chartex" xmlns:cx2="http://schemas.microsoft.com/office/drawing/2015/10/21/chartex" xmlns:cx3="http://schemas.microsoft.com/office/drawing/2016/5/9/chartex" xmlns:cx4="http://schemas.microsoft.com/office/drawing/2016/5/10/chartex" xmlns:cx5="http://schemas.microsoft.com/office/drawing/2016/5/11/chartex" xmlns:cx6="http://schemas.microsoft.com/office/drawing/2016/5/12/chartex" xmlns:cx7="http://schemas.microsoft.com/office/drawing/2016/5/13/chartex" xmlns:cx8="http://schemas.microsoft.com/office/drawing/2016/5/14/chartex" xmlns:mc="http://schemas.openxmlformats.org/markup-compatibility/2006" xmlns:aink="http://schemas.microsoft.com/office/drawing/2016/ink" xmlns:am3d="http://schemas.microsoft.com/office/drawing/2017/model3d" xmlns:o="urn:schemas-microsoft-com:office:office" xmlns:r="http://schemas.openxmlformats.org/officeDocument/2006/relationships" xmlns:m="http://schemas.openxmlformats.org/officeDocument/2006/math" xmlns:v="urn:schemas-microsoft-com:vml" xmlns:wp14="http://schemas.microsoft.com/office/word/2010/wordprocessingDrawing" xmlns:wp="http://schemas.openxmlformats.org/drawingml/2006/wordprocessingDrawing" xmlns:w10="urn:schemas-microsoft-com:office:word" xmlns:w="http://schemas.openxmlformats.org/wordprocessingml/2006/main" xmlns:w14="http://schemas.microsoft.com/office/word/2010/wordml" xmlns:w15="http://schemas.microsoft.com/office/word/2012/wordml" xmlns:w16cex="http://schemas.microsoft.com/office/word/2018/wordml/cex" xmlns:w16cid="http://schemas.microsoft.com/office/word/2016/wordml/cid" xmlns:w16="http://schemas.microsoft.com/office/word/2018/wordml" xmlns:w16se="http://schemas.microsoft.com/office/word/2015/wordml/symex" xmlns:wpg="http://schemas.microsoft.com/office/word/2010/wordprocessingGroup" xmlns:wpi="http://schemas.microsoft.com/office/word/2010/wordprocessingInk" xmlns:wne="http://schemas.microsoft.com/office/word/2006/wordml" xmlns:wps="http://schemas.microsoft.com/office/word/2010/wordprocessingShape" mc:Ignorable="w14 w15 w16se w16cid w16 w16cex wp14">
   <w:body>
     <w:p>
       <w:pPr>
@@ -94,16 +94,7 @@
     </w:p>
     <w:p>
       <w:r>
-        <w:t>Sebagai sebuah cafe yang bertujuan sebagai tempat nongkrong, kenyamanan menjadi prioritas utama management cafe tersebut. Kenyamanan tidak hanya tempat dan suasana, bisa juga dalam hal pelayanan. Pelayanan yang nyaman dan mudah akan membuat pelanggan semak</w:t>
-      </w:r>
-      <w:r>
-        <w:t xml:space="preserve">in betah berada di cafe. Maka dari itu untuk mewujudkan kenyamanan pelayanan, cafe menyediakan aplikasi yang akan membantu pelanggan dalam memesan menu yang ada. Aplikasi akan menampilkan menu-menu mulai dari yang paling sering dipesan, unik, ataupun yang </w:t>
-      </w:r>
-      <w:r>
-        <w:t>paling murah. Tidak hanya pelanggan saja yang akan dimudahkan dengan aplikasi ini, tetap juga management cafe. Tersedia admin site yang akan memantau menu-menu yang sering dipesan oleh pelanggan. Tidak hanya itu, admin site juga akan menampilkan grafik pen</w:t>
-      </w:r>
-      <w:r>
-        <w:t>jualan bulanan.</w:t>
+        <w:t>Sebagai sebuah cafe yang bertujuan sebagai tempat nongkrong, kenyamanan menjadi prioritas utama management cafe tersebut. Kenyamanan tidak hanya tempat dan suasana, bisa juga dalam hal pelayanan. Pelayanan yang nyaman dan mudah akan membuat pelanggan semakin betah berada di cafe. Maka dari itu untuk mewujudkan kenyamanan pelayanan, cafe menyediakan aplikasi yang akan membantu pelanggan dalam memesan menu yang ada. Aplikasi akan menampilkan menu-menu mulai dari yang paling sering dipesan, unik, ataupun yang paling murah. Tidak hanya pelanggan saja yang akan dimudahkan dengan aplikasi ini, tetap juga management cafe. Tersedia admin site yang akan memantau menu-menu yang sering dipesan oleh pelanggan. Tidak hanya itu, admin site juga akan menampilkan grafik penjualan bulanan.</w:t>
       </w:r>
     </w:p>
     <w:p>
@@ -185,10 +176,7 @@
       </w:r>
       <w:r>
         <w:tab/>
-        <w:t>: Muhammad Taufiq Hidaya</w:t>
-      </w:r>
-      <w:r>
-        <w:t>t</w:t>
+        <w:t>: Muhammad Taufiq Hidayat</w:t>
       </w:r>
     </w:p>
     <w:p>
@@ -242,10 +230,7 @@
         <w:ind w:left="720"/>
       </w:pPr>
       <w:r>
-        <w:t>Sistem Manajemen Menu adalah sebuah sistem yang menampilkan menu pada sebuah cafe. Tidak hanya sekedar menampilkan menu tetapi juga dapat mem-filter menu sesuai keinginan pelanggan. Sistem ini mempunyai dua bagian, aplikasi menu untuk pelanggan dan admin s</w:t>
-      </w:r>
-      <w:r>
-        <w:t>ite untuk management cafe. Aplikasi menu dan admin site saling terhubung melalui database. Admin site berfungsi untuk mengatur menu dan menampilkan data penjualan.</w:t>
+        <w:t>Sistem Manajemen Menu adalah sebuah sistem yang menampilkan menu pada sebuah cafe. Tidak hanya sekedar menampilkan menu tetapi juga dapat mem-filter menu sesuai keinginan pelanggan. Sistem ini mempunyai dua bagian, aplikasi menu untuk pelanggan dan admin site untuk management cafe. Aplikasi menu dan admin site saling terhubung melalui database. Admin site berfungsi untuk mengatur menu dan menampilkan data penjualan.</w:t>
       </w:r>
     </w:p>
     <w:p/>
@@ -294,10 +279,7 @@
         </w:numPr>
       </w:pPr>
       <w:r>
-        <w:t>Menampilkan g</w:t>
-      </w:r>
-      <w:r>
-        <w:t>rafik penjualan</w:t>
+        <w:t>Menampilkan grafik penjualan</w:t>
       </w:r>
     </w:p>
     <w:p>
@@ -357,7 +339,7 @@
           <w:noProof/>
         </w:rPr>
         <w:drawing>
-          <wp:inline distT="114300" distB="114300" distL="114300" distR="114300">
+          <wp:inline distT="114300" distB="114300" distL="114300" distR="114300" wp14:anchorId="02661D8E" wp14:editId="22887753">
             <wp:extent cx="5900738" cy="2656312"/>
             <wp:effectExtent l="0" t="0" r="0" b="0"/>
             <wp:docPr id="3" name="image2.png"/>
@@ -425,32 +407,124 @@
       </w:pPr>
       <w:r>
         <w:lastRenderedPageBreak/>
+        <w:drawing>
+          <wp:anchor distT="0" distB="0" distL="114300" distR="114300" simplePos="0" relativeHeight="251658240" behindDoc="0" locked="0" layoutInCell="1" allowOverlap="1" wp14:anchorId="2B31023F" wp14:editId="7376C2B6">
+            <wp:simplePos x="0" y="0"/>
+            <wp:positionH relativeFrom="margin">
+              <wp:align>right</wp:align>
+            </wp:positionH>
+            <wp:positionV relativeFrom="paragraph">
+              <wp:posOffset>247650</wp:posOffset>
+            </wp:positionV>
+            <wp:extent cx="5733415" cy="2921000"/>
+            <wp:effectExtent l="0" t="0" r="635" b="0"/>
+            <wp:wrapSquare wrapText="bothSides"/>
+            <wp:docPr id="7" name="Picture 7"/>
+            <wp:cNvGraphicFramePr>
+              <a:graphicFrameLocks xmlns:a="http://schemas.openxmlformats.org/drawingml/2006/main" noChangeAspect="1"/>
+            </wp:cNvGraphicFramePr>
+            <a:graphic xmlns:a="http://schemas.openxmlformats.org/drawingml/2006/main">
+              <a:graphicData uri="http://schemas.openxmlformats.org/drawingml/2006/picture">
+                <pic:pic xmlns:pic="http://schemas.openxmlformats.org/drawingml/2006/picture">
+                  <pic:nvPicPr>
+                    <pic:cNvPr id="1" name=""/>
+                    <pic:cNvPicPr/>
+                  </pic:nvPicPr>
+                  <pic:blipFill>
+                    <a:blip r:embed="rId6">
+                      <a:extLst>
+                        <a:ext uri="{28A0092B-C50C-407E-A947-70E740481C1C}">
+                          <a14:useLocalDpi xmlns:a14="http://schemas.microsoft.com/office/drawing/2010/main" val="0"/>
+                        </a:ext>
+                      </a:extLst>
+                    </a:blip>
+                    <a:stretch>
+                      <a:fillRect/>
+                    </a:stretch>
+                  </pic:blipFill>
+                  <pic:spPr>
+                    <a:xfrm>
+                      <a:off x="0" y="0"/>
+                      <a:ext cx="5733415" cy="2921000"/>
+                    </a:xfrm>
+                    <a:prstGeom prst="rect">
+                      <a:avLst/>
+                    </a:prstGeom>
+                  </pic:spPr>
+                </pic:pic>
+              </a:graphicData>
+            </a:graphic>
+            <wp14:sizeRelH relativeFrom="page">
+              <wp14:pctWidth>0</wp14:pctWidth>
+            </wp14:sizeRelH>
+            <wp14:sizeRelV relativeFrom="page">
+              <wp14:pctHeight>0</wp14:pctHeight>
+            </wp14:sizeRelV>
+          </wp:anchor>
+        </w:drawing>
+      </w:r>
+      <w:r>
         <w:t>Project Management : Trello</w:t>
       </w:r>
     </w:p>
     <w:p>
       <w:pPr>
         <w:ind w:left="1440"/>
+      </w:pPr>
+    </w:p>
+    <w:p>
+      <w:pPr>
+        <w:ind w:left="1440"/>
+      </w:pPr>
+      <w:r>
+        <w:t>Trello dipilih karena tools yang yang paling populer digunakan sebagai project management. Mungkin karena dasar itulah kami memilih Trello.</w:t>
+      </w:r>
+    </w:p>
+    <w:p>
+      <w:pPr>
+        <w:ind w:left="1440"/>
+      </w:pPr>
+    </w:p>
+    <w:p>
+      <w:pPr>
+        <w:numPr>
+          <w:ilvl w:val="0"/>
+          <w:numId w:val="2"/>
+        </w:numPr>
       </w:pPr>
       <w:r>
         <w:rPr>
           <w:noProof/>
         </w:rPr>
         <w:drawing>
-          <wp:inline distT="114300" distB="114300" distL="114300" distR="114300">
+          <wp:anchor distT="0" distB="0" distL="114300" distR="114300" simplePos="0" relativeHeight="251659264" behindDoc="0" locked="0" layoutInCell="1" allowOverlap="1" wp14:anchorId="15F985BE" wp14:editId="237843AD">
+            <wp:simplePos x="0" y="0"/>
+            <wp:positionH relativeFrom="margin">
+              <wp:align>right</wp:align>
+            </wp:positionH>
+            <wp:positionV relativeFrom="paragraph">
+              <wp:posOffset>178435</wp:posOffset>
+            </wp:positionV>
             <wp:extent cx="5731200" cy="3086100"/>
-            <wp:effectExtent l="0" t="0" r="0" b="0"/>
-            <wp:docPr id="4" name="image3.png"/>
+            <wp:effectExtent l="0" t="0" r="3175" b="0"/>
+            <wp:wrapSquare wrapText="bothSides"/>
+            <wp:docPr id="1" name="image1.png"/>
             <wp:cNvGraphicFramePr/>
             <a:graphic xmlns:a="http://schemas.openxmlformats.org/drawingml/2006/main">
               <a:graphicData uri="http://schemas.openxmlformats.org/drawingml/2006/picture">
                 <pic:pic xmlns:pic="http://schemas.openxmlformats.org/drawingml/2006/picture">
                   <pic:nvPicPr>
-                    <pic:cNvPr id="0" name="image3.png"/>
+                    <pic:cNvPr id="0" name="image1.png"/>
                     <pic:cNvPicPr preferRelativeResize="0"/>
                   </pic:nvPicPr>
                   <pic:blipFill>
-                    <a:blip r:embed="rId6"/>
+                    <a:blip r:embed="rId7">
+                      <a:extLst>
+                        <a:ext uri="{28A0092B-C50C-407E-A947-70E740481C1C}">
+                          <a14:useLocalDpi xmlns:a14="http://schemas.microsoft.com/office/drawing/2010/main" val="0"/>
+                        </a:ext>
+                      </a:extLst>
+                    </a:blip>
                     <a:srcRect/>
                     <a:stretch>
                       <a:fillRect/>
@@ -469,20 +543,56 @@
                 </pic:pic>
               </a:graphicData>
             </a:graphic>
-          </wp:inline>
+            <wp14:sizeRelH relativeFrom="page">
+              <wp14:pctWidth>0</wp14:pctWidth>
+            </wp14:sizeRelH>
+            <wp14:sizeRelV relativeFrom="page">
+              <wp14:pctHeight>0</wp14:pctHeight>
+            </wp14:sizeRelV>
+          </wp:anchor>
         </w:drawing>
       </w:r>
-    </w:p>
-    <w:p>
-      <w:pPr>
-        <w:ind w:left="1440"/>
-      </w:pPr>
-      <w:r>
-        <w:t>Trello dipilih karena tools yang yan</w:t>
-      </w:r>
-      <w:r>
-        <w:t>g paling populer digunakan sebagai project management. Mungkin karena dasar itulah kami memilih Trello.</w:t>
-      </w:r>
+      <w:r>
+        <w:t>Diagram : Draw.io</w:t>
+      </w:r>
+    </w:p>
+    <w:p>
+      <w:pPr>
+        <w:ind w:left="1440"/>
+      </w:pPr>
+    </w:p>
+    <w:p>
+      <w:pPr>
+        <w:ind w:left="1440"/>
+      </w:pPr>
+      <w:r>
+        <w:t>Sebenarnya banyak tools di internet yang bisa dipakai untuk membuat diagram, tapi kami memilih Draw.io karena mudah dalam penggunaannya.</w:t>
+      </w:r>
+    </w:p>
+    <w:p>
+      <w:pPr>
+        <w:ind w:left="1440"/>
+      </w:pPr>
+    </w:p>
+    <w:p>
+      <w:pPr>
+        <w:ind w:left="1440"/>
+      </w:pPr>
+    </w:p>
+    <w:p>
+      <w:pPr>
+        <w:ind w:left="1440"/>
+      </w:pPr>
+    </w:p>
+    <w:p>
+      <w:pPr>
+        <w:ind w:left="1440"/>
+      </w:pPr>
+    </w:p>
+    <w:p>
+      <w:pPr>
+        <w:ind w:left="1440"/>
+      </w:pPr>
     </w:p>
     <w:p>
       <w:pPr>
@@ -497,33 +607,41 @@
         </w:numPr>
       </w:pPr>
       <w:r>
-        <w:t>Diagram : Draw.io</w:t>
-      </w:r>
-    </w:p>
-    <w:p>
-      <w:pPr>
-        <w:ind w:left="1440"/>
-      </w:pPr>
-      <w:r>
         <w:rPr>
           <w:noProof/>
         </w:rPr>
+        <w:lastRenderedPageBreak/>
         <w:drawing>
-          <wp:inline distT="114300" distB="114300" distL="114300" distR="114300">
-            <wp:extent cx="5731200" cy="3086100"/>
-            <wp:effectExtent l="0" t="0" r="0" b="0"/>
-            <wp:docPr id="1" name="image1.png"/>
-            <wp:cNvGraphicFramePr/>
+          <wp:anchor distT="0" distB="0" distL="114300" distR="114300" simplePos="0" relativeHeight="251662336" behindDoc="0" locked="0" layoutInCell="1" allowOverlap="1" wp14:anchorId="02E4E1C3" wp14:editId="35AF1B20">
+            <wp:simplePos x="0" y="0"/>
+            <wp:positionH relativeFrom="margin">
+              <wp:align>right</wp:align>
+            </wp:positionH>
+            <wp:positionV relativeFrom="paragraph">
+              <wp:posOffset>197434</wp:posOffset>
+            </wp:positionV>
+            <wp:extent cx="5733415" cy="3223260"/>
+            <wp:effectExtent l="0" t="0" r="635" b="0"/>
+            <wp:wrapSquare wrapText="bothSides"/>
+            <wp:docPr id="8" name="Picture 8"/>
+            <wp:cNvGraphicFramePr>
+              <a:graphicFrameLocks xmlns:a="http://schemas.openxmlformats.org/drawingml/2006/main" noChangeAspect="1"/>
+            </wp:cNvGraphicFramePr>
             <a:graphic xmlns:a="http://schemas.openxmlformats.org/drawingml/2006/main">
               <a:graphicData uri="http://schemas.openxmlformats.org/drawingml/2006/picture">
                 <pic:pic xmlns:pic="http://schemas.openxmlformats.org/drawingml/2006/picture">
                   <pic:nvPicPr>
-                    <pic:cNvPr id="0" name="image1.png"/>
-                    <pic:cNvPicPr preferRelativeResize="0"/>
+                    <pic:cNvPr id="1" name=""/>
+                    <pic:cNvPicPr/>
                   </pic:nvPicPr>
                   <pic:blipFill>
-                    <a:blip r:embed="rId7"/>
-                    <a:srcRect/>
+                    <a:blip r:embed="rId8">
+                      <a:extLst>
+                        <a:ext uri="{28A0092B-C50C-407E-A947-70E740481C1C}">
+                          <a14:useLocalDpi xmlns:a14="http://schemas.microsoft.com/office/drawing/2010/main" val="0"/>
+                        </a:ext>
+                      </a:extLst>
+                    </a:blip>
                     <a:stretch>
                       <a:fillRect/>
                     </a:stretch>
@@ -531,26 +649,39 @@
                   <pic:spPr>
                     <a:xfrm>
                       <a:off x="0" y="0"/>
-                      <a:ext cx="5731200" cy="3086100"/>
+                      <a:ext cx="5733415" cy="3223260"/>
                     </a:xfrm>
                     <a:prstGeom prst="rect">
                       <a:avLst/>
                     </a:prstGeom>
-                    <a:ln/>
                   </pic:spPr>
                 </pic:pic>
               </a:graphicData>
             </a:graphic>
-          </wp:inline>
+            <wp14:sizeRelH relativeFrom="page">
+              <wp14:pctWidth>0</wp14:pctWidth>
+            </wp14:sizeRelH>
+            <wp14:sizeRelV relativeFrom="page">
+              <wp14:pctHeight>0</wp14:pctHeight>
+            </wp14:sizeRelV>
+          </wp:anchor>
         </w:drawing>
       </w:r>
-    </w:p>
-    <w:p>
-      <w:pPr>
-        <w:ind w:left="1440"/>
-      </w:pPr>
-      <w:r>
-        <w:t>Sebenarnya banyak tools di internet yang bisa dipakai untuk membuat diagram, tapi kami memilih Draw.io karena mudah dalam penggunaannya.</w:t>
+      <w:r>
+        <w:t>Wireframe: Adobe XD</w:t>
+      </w:r>
+    </w:p>
+    <w:p>
+      <w:pPr>
+        <w:ind w:left="1440"/>
+      </w:pPr>
+    </w:p>
+    <w:p>
+      <w:pPr>
+        <w:ind w:left="1440"/>
+      </w:pPr>
+      <w:r>
+        <w:t>Adobe XD juga mendukung fitur wireframe (prototype) untuk menyimulasikan web atau aplikasi yang kita buat sesuai dengan yang diinginkan.</w:t>
       </w:r>
     </w:p>
     <w:p>
@@ -566,33 +697,38 @@
         </w:numPr>
       </w:pPr>
       <w:r>
-        <w:t>Wireframe: Adobe XD</w:t>
-      </w:r>
-    </w:p>
-    <w:p>
-      <w:pPr>
-        <w:ind w:left="1440"/>
-      </w:pPr>
-      <w:r>
         <w:rPr>
           <w:noProof/>
         </w:rPr>
-        <w:lastRenderedPageBreak/>
         <w:drawing>
-          <wp:inline distT="114300" distB="114300" distL="114300" distR="114300">
+          <wp:anchor distT="0" distB="0" distL="114300" distR="114300" simplePos="0" relativeHeight="251661312" behindDoc="0" locked="0" layoutInCell="1" allowOverlap="1" wp14:anchorId="621D5A11" wp14:editId="4B8BD5F3">
+            <wp:simplePos x="0" y="0"/>
+            <wp:positionH relativeFrom="column">
+              <wp:posOffset>94615</wp:posOffset>
+            </wp:positionH>
+            <wp:positionV relativeFrom="paragraph">
+              <wp:posOffset>274503</wp:posOffset>
+            </wp:positionV>
             <wp:extent cx="5731200" cy="3225800"/>
-            <wp:effectExtent l="0" t="0" r="0" b="0"/>
-            <wp:docPr id="2" name="image5.png"/>
+            <wp:effectExtent l="0" t="0" r="3175" b="0"/>
+            <wp:wrapSquare wrapText="bothSides"/>
+            <wp:docPr id="5" name="image4.png"/>
             <wp:cNvGraphicFramePr/>
             <a:graphic xmlns:a="http://schemas.openxmlformats.org/drawingml/2006/main">
               <a:graphicData uri="http://schemas.openxmlformats.org/drawingml/2006/picture">
                 <pic:pic xmlns:pic="http://schemas.openxmlformats.org/drawingml/2006/picture">
                   <pic:nvPicPr>
-                    <pic:cNvPr id="0" name="image5.png"/>
+                    <pic:cNvPr id="0" name="image4.png"/>
                     <pic:cNvPicPr preferRelativeResize="0"/>
                   </pic:nvPicPr>
                   <pic:blipFill>
-                    <a:blip r:embed="rId8"/>
+                    <a:blip r:embed="rId9">
+                      <a:extLst>
+                        <a:ext uri="{28A0092B-C50C-407E-A947-70E740481C1C}">
+                          <a14:useLocalDpi xmlns:a14="http://schemas.microsoft.com/office/drawing/2010/main" val="0"/>
+                        </a:ext>
+                      </a:extLst>
+                    </a:blip>
                     <a:srcRect/>
                     <a:stretch>
                       <a:fillRect/>
@@ -611,36 +747,64 @@
                 </pic:pic>
               </a:graphicData>
             </a:graphic>
-          </wp:inline>
+            <wp14:sizeRelH relativeFrom="page">
+              <wp14:pctWidth>0</wp14:pctWidth>
+            </wp14:sizeRelH>
+            <wp14:sizeRelV relativeFrom="page">
+              <wp14:pctHeight>0</wp14:pctHeight>
+            </wp14:sizeRelV>
+          </wp:anchor>
         </w:drawing>
       </w:r>
-    </w:p>
-    <w:p>
-      <w:pPr>
-        <w:ind w:left="1440"/>
-      </w:pPr>
-      <w:r>
-        <w:t xml:space="preserve">Adobe XD juga mendukung fitur wireframe (prototype) untuk menyimulasikan web atau aplikasi yang </w:t>
-      </w:r>
-      <w:r>
-        <w:t>kita buat sesuai dengan yang diinginkan.</w:t>
-      </w:r>
-    </w:p>
-    <w:p>
-      <w:pPr>
-        <w:ind w:left="1440"/>
-      </w:pPr>
-    </w:p>
-    <w:p>
-      <w:pPr>
-        <w:numPr>
-          <w:ilvl w:val="0"/>
-          <w:numId w:val="2"/>
-        </w:numPr>
-      </w:pPr>
       <w:r>
         <w:t>UI Mockup: Adobe XD</w:t>
       </w:r>
+    </w:p>
+    <w:p>
+      <w:pPr>
+        <w:ind w:left="1440"/>
+      </w:pPr>
+    </w:p>
+    <w:p>
+      <w:pPr>
+        <w:ind w:left="1440"/>
+      </w:pPr>
+      <w:r>
+        <w:t>Adobe XD dipakai karena tools ini begitu populer di kalangan UI desainer dan kebanyakan UI mockup dibuat menggunakan Adobe XD. Hanya saja karena tools yang kami pakai versi starter, kami tidak bisa menggunakan semua fiturnya.</w:t>
+      </w:r>
+    </w:p>
+    <w:p>
+      <w:pPr>
+        <w:ind w:left="1440"/>
+      </w:pPr>
+    </w:p>
+    <w:p>
+      <w:pPr>
+        <w:ind w:left="1440"/>
+      </w:pPr>
+    </w:p>
+    <w:p>
+      <w:pPr>
+        <w:ind w:left="1440"/>
+      </w:pPr>
+    </w:p>
+    <w:p>
+      <w:pPr>
+        <w:ind w:left="1440"/>
+      </w:pPr>
+    </w:p>
+    <w:p>
+      <w:pPr>
+        <w:ind w:left="1440"/>
+      </w:pPr>
+      <w:r>
+        <w:t>A.Diagram Alur Aplikasi</w:t>
+      </w:r>
+    </w:p>
+    <w:p>
+      <w:pPr>
+        <w:ind w:left="1440"/>
+      </w:pPr>
     </w:p>
     <w:p>
       <w:pPr>
@@ -651,94 +815,7 @@
           <w:noProof/>
         </w:rPr>
         <w:drawing>
-          <wp:inline distT="114300" distB="114300" distL="114300" distR="114300">
-            <wp:extent cx="5731200" cy="3225800"/>
-            <wp:effectExtent l="0" t="0" r="0" b="0"/>
-            <wp:docPr id="5" name="image4.png"/>
-            <wp:cNvGraphicFramePr/>
-            <a:graphic xmlns:a="http://schemas.openxmlformats.org/drawingml/2006/main">
-              <a:graphicData uri="http://schemas.openxmlformats.org/drawingml/2006/picture">
-                <pic:pic xmlns:pic="http://schemas.openxmlformats.org/drawingml/2006/picture">
-                  <pic:nvPicPr>
-                    <pic:cNvPr id="0" name="image4.png"/>
-                    <pic:cNvPicPr preferRelativeResize="0"/>
-                  </pic:nvPicPr>
-                  <pic:blipFill>
-                    <a:blip r:embed="rId8"/>
-                    <a:srcRect/>
-                    <a:stretch>
-                      <a:fillRect/>
-                    </a:stretch>
-                  </pic:blipFill>
-                  <pic:spPr>
-                    <a:xfrm>
-                      <a:off x="0" y="0"/>
-                      <a:ext cx="5731200" cy="3225800"/>
-                    </a:xfrm>
-                    <a:prstGeom prst="rect">
-                      <a:avLst/>
-                    </a:prstGeom>
-                    <a:ln/>
-                  </pic:spPr>
-                </pic:pic>
-              </a:graphicData>
-            </a:graphic>
-          </wp:inline>
-        </w:drawing>
-      </w:r>
-    </w:p>
-    <w:p>
-      <w:pPr>
-        <w:ind w:left="1440"/>
-      </w:pPr>
-      <w:r>
-        <w:t>Adobe XD dipakai karena tools ini begitu populer di kalangan UI desainer dan kebanyakan UI mockup dibuat menggunakan Adobe XD. Hanya saja karena tools yang kami pakai versi starter, kami tidak bisa menggunakan semua fiturnya.</w:t>
-      </w:r>
-    </w:p>
-    <w:p>
-      <w:pPr>
-        <w:ind w:left="1440"/>
-      </w:pPr>
-    </w:p>
-    <w:p>
-      <w:pPr>
-        <w:ind w:left="1440"/>
-      </w:pPr>
-    </w:p>
-    <w:p>
-      <w:pPr>
-        <w:ind w:left="1440"/>
-      </w:pPr>
-    </w:p>
-    <w:p>
-      <w:pPr>
-        <w:ind w:left="1440"/>
-      </w:pPr>
-    </w:p>
-    <w:p>
-      <w:pPr>
-        <w:ind w:left="1440"/>
-      </w:pPr>
-      <w:r>
-        <w:lastRenderedPageBreak/>
-        <w:t>A.Diagram Alur Aplikasi</w:t>
-      </w:r>
-    </w:p>
-    <w:p>
-      <w:pPr>
-        <w:ind w:left="1440"/>
-      </w:pPr>
-    </w:p>
-    <w:p>
-      <w:pPr>
-        <w:ind w:left="1440"/>
-      </w:pPr>
-      <w:r>
-        <w:rPr>
-          <w:noProof/>
-        </w:rPr>
-        <w:drawing>
-          <wp:inline distT="0" distB="0" distL="0" distR="0">
+          <wp:inline distT="0" distB="0" distL="0" distR="0" wp14:anchorId="15B6E710" wp14:editId="24CB1E4A">
             <wp:extent cx="3086100" cy="7534275"/>
             <wp:effectExtent l="0" t="0" r="0" b="9525"/>
             <wp:docPr id="6" name="Picture 6" descr="C:\Users\Alphian\Downloads\Daigram.png"/>
@@ -755,7 +832,7 @@
                     </pic:cNvPicPr>
                   </pic:nvPicPr>
                   <pic:blipFill>
-                    <a:blip r:embed="rId9">
+                    <a:blip r:embed="rId10">
                       <a:extLst>
                         <a:ext uri="{28A0092B-C50C-407E-A947-70E740481C1C}">
                           <a14:useLocalDpi xmlns:a14="http://schemas.microsoft.com/office/drawing/2010/main" val="0"/>
@@ -800,12 +877,7 @@
         <w:ind w:left="1440"/>
       </w:pPr>
       <w:r>
-        <w:t xml:space="preserve">                   </w:t>
-      </w:r>
-      <w:bookmarkStart w:id="11" w:name="_GoBack"/>
-      <w:bookmarkEnd w:id="11"/>
-      <w:r>
-        <w:t>Draw.io</w:t>
+        <w:t xml:space="preserve">                   Draw.io</w:t>
       </w:r>
     </w:p>
     <w:sectPr>
@@ -819,8 +891,8 @@
 </file>
 
 <file path=word/numbering.xml><?xml version="1.0" encoding="utf-8"?>
-<w:numbering xmlns:wpc="http://schemas.microsoft.com/office/word/2010/wordprocessingCanvas" xmlns:mc="http://schemas.openxmlformats.org/markup-compatibility/2006" xmlns:o="urn:schemas-microsoft-com:office:office" xmlns:r="http://schemas.openxmlformats.org/officeDocument/2006/relationships" xmlns:m="http://schemas.openxmlformats.org/officeDocument/2006/math" xmlns:v="urn:schemas-microsoft-com:vml" xmlns:wp14="http://schemas.microsoft.com/office/word/2010/wordprocessingDrawing" xmlns:wp="http://schemas.openxmlformats.org/drawingml/2006/wordprocessingDrawing" xmlns:w10="urn:schemas-microsoft-com:office:word" xmlns:w="http://schemas.openxmlformats.org/wordprocessingml/2006/main" xmlns:w14="http://schemas.microsoft.com/office/word/2010/wordml" xmlns:w15="http://schemas.microsoft.com/office/word/2012/wordml" xmlns:wpg="http://schemas.microsoft.com/office/word/2010/wordprocessingGroup" xmlns:wpi="http://schemas.microsoft.com/office/word/2010/wordprocessingInk" xmlns:wne="http://schemas.microsoft.com/office/word/2006/wordml" xmlns:wps="http://schemas.microsoft.com/office/word/2010/wordprocessingShape" mc:Ignorable="w14 w15 wp14">
-  <w:abstractNum w:abstractNumId="0">
+<w:numbering xmlns:wpc="http://schemas.microsoft.com/office/word/2010/wordprocessingCanvas" xmlns:cx="http://schemas.microsoft.com/office/drawing/2014/chartex" xmlns:cx1="http://schemas.microsoft.com/office/drawing/2015/9/8/chartex" xmlns:cx2="http://schemas.microsoft.com/office/drawing/2015/10/21/chartex" xmlns:cx3="http://schemas.microsoft.com/office/drawing/2016/5/9/chartex" xmlns:cx4="http://schemas.microsoft.com/office/drawing/2016/5/10/chartex" xmlns:cx5="http://schemas.microsoft.com/office/drawing/2016/5/11/chartex" xmlns:cx6="http://schemas.microsoft.com/office/drawing/2016/5/12/chartex" xmlns:cx7="http://schemas.microsoft.com/office/drawing/2016/5/13/chartex" xmlns:cx8="http://schemas.microsoft.com/office/drawing/2016/5/14/chartex" xmlns:mc="http://schemas.openxmlformats.org/markup-compatibility/2006" xmlns:aink="http://schemas.microsoft.com/office/drawing/2016/ink" xmlns:am3d="http://schemas.microsoft.com/office/drawing/2017/model3d" xmlns:o="urn:schemas-microsoft-com:office:office" xmlns:r="http://schemas.openxmlformats.org/officeDocument/2006/relationships" xmlns:m="http://schemas.openxmlformats.org/officeDocument/2006/math" xmlns:v="urn:schemas-microsoft-com:vml" xmlns:wp14="http://schemas.microsoft.com/office/word/2010/wordprocessingDrawing" xmlns:wp="http://schemas.openxmlformats.org/drawingml/2006/wordprocessingDrawing" xmlns:w10="urn:schemas-microsoft-com:office:word" xmlns:w="http://schemas.openxmlformats.org/wordprocessingml/2006/main" xmlns:w14="http://schemas.microsoft.com/office/word/2010/wordml" xmlns:w15="http://schemas.microsoft.com/office/word/2012/wordml" xmlns:w16cex="http://schemas.microsoft.com/office/word/2018/wordml/cex" xmlns:w16cid="http://schemas.microsoft.com/office/word/2016/wordml/cid" xmlns:w16="http://schemas.microsoft.com/office/word/2018/wordml" xmlns:w16se="http://schemas.microsoft.com/office/word/2015/wordml/symex" xmlns:wpg="http://schemas.microsoft.com/office/word/2010/wordprocessingGroup" xmlns:wpi="http://schemas.microsoft.com/office/word/2010/wordprocessingInk" xmlns:wne="http://schemas.microsoft.com/office/word/2006/wordml" xmlns:wps="http://schemas.microsoft.com/office/word/2010/wordprocessingShape" mc:Ignorable="w14 w15 w16se w16cid w16 w16cex wp14">
+  <w:abstractNum w:abstractNumId="0" w15:restartNumberingAfterBreak="0">
     <w:nsid w:val="25A6061B"/>
     <w:multiLevelType w:val="multilevel"/>
     <w:tmpl w:val="D32AB202"/>
@@ -933,7 +1005,7 @@
       </w:rPr>
     </w:lvl>
   </w:abstractNum>
-  <w:abstractNum w:abstractNumId="1">
+  <w:abstractNum w:abstractNumId="1" w15:restartNumberingAfterBreak="0">
     <w:nsid w:val="25D511C2"/>
     <w:multiLevelType w:val="multilevel"/>
     <w:tmpl w:val="C2FA7AA2"/>
@@ -1046,7 +1118,7 @@
       </w:rPr>
     </w:lvl>
   </w:abstractNum>
-  <w:abstractNum w:abstractNumId="2">
+  <w:abstractNum w:abstractNumId="2" w15:restartNumberingAfterBreak="0">
     <w:nsid w:val="7FAE0099"/>
     <w:multiLevelType w:val="multilevel"/>
     <w:tmpl w:val="3E9E8E72"/>
@@ -1172,7 +1244,7 @@
 </file>
 
 <file path=word/styles.xml><?xml version="1.0" encoding="utf-8"?>
-<w:styles xmlns:mc="http://schemas.openxmlformats.org/markup-compatibility/2006" xmlns:r="http://schemas.openxmlformats.org/officeDocument/2006/relationships" xmlns:w="http://schemas.openxmlformats.org/wordprocessingml/2006/main" xmlns:w14="http://schemas.microsoft.com/office/word/2010/wordml" xmlns:w15="http://schemas.microsoft.com/office/word/2012/wordml" mc:Ignorable="w14 w15">
+<w:styles xmlns:mc="http://schemas.openxmlformats.org/markup-compatibility/2006" xmlns:r="http://schemas.openxmlformats.org/officeDocument/2006/relationships" xmlns:w="http://schemas.openxmlformats.org/wordprocessingml/2006/main" xmlns:w14="http://schemas.microsoft.com/office/word/2010/wordml" xmlns:w15="http://schemas.microsoft.com/office/word/2012/wordml" xmlns:w16cex="http://schemas.microsoft.com/office/word/2018/wordml/cex" xmlns:w16cid="http://schemas.microsoft.com/office/word/2016/wordml/cid" xmlns:w16="http://schemas.microsoft.com/office/word/2018/wordml" xmlns:w16se="http://schemas.microsoft.com/office/word/2015/wordml/symex" mc:Ignorable="w14 w15 w16se w16cid w16 w16cex">
   <w:docDefaults>
     <w:rPrDefault>
       <w:rPr>
@@ -1188,7 +1260,7 @@
       </w:pPr>
     </w:pPrDefault>
   </w:docDefaults>
-  <w:latentStyles w:defLockedState="0" w:defUIPriority="99" w:defSemiHidden="0" w:defUnhideWhenUsed="0" w:defQFormat="0" w:count="371">
+  <w:latentStyles w:defLockedState="0" w:defUIPriority="99" w:defSemiHidden="0" w:defUnhideWhenUsed="0" w:defQFormat="0" w:count="376">
     <w:lsdException w:name="Normal" w:uiPriority="0" w:qFormat="1"/>
     <w:lsdException w:name="heading 1" w:uiPriority="9" w:qFormat="1"/>
     <w:lsdException w:name="heading 2" w:semiHidden="1" w:uiPriority="9" w:unhideWhenUsed="1" w:qFormat="1"/>
@@ -1294,7 +1366,6 @@
     <w:lsdException w:name="HTML Sample" w:semiHidden="1" w:unhideWhenUsed="1"/>
     <w:lsdException w:name="HTML Typewriter" w:semiHidden="1" w:unhideWhenUsed="1"/>
     <w:lsdException w:name="HTML Variable" w:semiHidden="1" w:unhideWhenUsed="1"/>
-    <w:lsdException w:name="Normal Table" w:semiHidden="1" w:unhideWhenUsed="1"/>
     <w:lsdException w:name="annotation subject" w:semiHidden="1" w:unhideWhenUsed="1"/>
     <w:lsdException w:name="No List" w:semiHidden="1" w:unhideWhenUsed="1"/>
     <w:lsdException w:name="Outline List 1" w:semiHidden="1" w:unhideWhenUsed="1"/>
@@ -1337,11 +1408,8 @@
     <w:lsdException w:name="Table Contemporary" w:semiHidden="1" w:unhideWhenUsed="1"/>
     <w:lsdException w:name="Table Elegant" w:semiHidden="1" w:unhideWhenUsed="1"/>
     <w:lsdException w:name="Table Professional" w:semiHidden="1" w:unhideWhenUsed="1"/>
-    <w:lsdException w:name="Table Subtle 1" w:semiHidden="1" w:unhideWhenUsed="1"/>
     <w:lsdException w:name="Table Subtle 2" w:semiHidden="1" w:unhideWhenUsed="1"/>
     <w:lsdException w:name="Table Web 1" w:semiHidden="1" w:unhideWhenUsed="1"/>
-    <w:lsdException w:name="Table Web 2" w:semiHidden="1" w:unhideWhenUsed="1"/>
-    <w:lsdException w:name="Table Web 3" w:semiHidden="1" w:unhideWhenUsed="1"/>
     <w:lsdException w:name="Balloon Text" w:semiHidden="1" w:unhideWhenUsed="1"/>
     <w:lsdException w:name="Table Grid" w:uiPriority="39"/>
     <w:lsdException w:name="Table Theme" w:semiHidden="1" w:unhideWhenUsed="1"/>
@@ -1560,6 +1628,11 @@
     <w:lsdException w:name="List Table 5 Dark Accent 6" w:uiPriority="50"/>
     <w:lsdException w:name="List Table 6 Colorful Accent 6" w:uiPriority="51"/>
     <w:lsdException w:name="List Table 7 Colorful Accent 6" w:uiPriority="52"/>
+    <w:lsdException w:name="Mention" w:semiHidden="1" w:unhideWhenUsed="1"/>
+    <w:lsdException w:name="Smart Hyperlink" w:semiHidden="1" w:unhideWhenUsed="1"/>
+    <w:lsdException w:name="Hashtag" w:semiHidden="1" w:unhideWhenUsed="1"/>
+    <w:lsdException w:name="Unresolved Mention" w:semiHidden="1" w:unhideWhenUsed="1"/>
+    <w:lsdException w:name="Smart Link" w:semiHidden="1" w:unhideWhenUsed="1"/>
   </w:latentStyles>
   <w:style w:type="paragraph" w:default="1" w:styleId="Normal">
     <w:name w:val="Normal"/>

</xml_diff>

<commit_message>
update ss draw io dan trello
</commit_message>
<xml_diff>
--- a/doc/PPL4612_KELOMPOK6_Perencanaan.docx
+++ b/doc/PPL4612_KELOMPOK6_Perencanaan.docx
@@ -5,21 +5,39 @@
     <w:p>
       <w:pPr>
         <w:pStyle w:val="Title"/>
+        <w:rPr>
+          <w:rFonts w:ascii="Tw Cen MT" w:hAnsi="Tw Cen MT"/>
+        </w:rPr>
       </w:pPr>
       <w:bookmarkStart w:id="0" w:name="_8x8pz3b6d1l" w:colFirst="0" w:colLast="0"/>
       <w:bookmarkEnd w:id="0"/>
       <w:r>
+        <w:rPr>
+          <w:rFonts w:ascii="Tw Cen MT" w:hAnsi="Tw Cen MT"/>
+        </w:rPr>
         <w:t>Project Charter</w:t>
       </w:r>
     </w:p>
-    <w:p/>
+    <w:p>
+      <w:pPr>
+        <w:rPr>
+          <w:rFonts w:ascii="Tw Cen MT" w:hAnsi="Tw Cen MT"/>
+        </w:rPr>
+      </w:pPr>
+    </w:p>
     <w:p>
       <w:pPr>
         <w:pStyle w:val="Heading1"/>
+        <w:rPr>
+          <w:rFonts w:ascii="Tw Cen MT" w:hAnsi="Tw Cen MT"/>
+        </w:rPr>
       </w:pPr>
       <w:bookmarkStart w:id="1" w:name="_qig2dp5mwr6o" w:colFirst="0" w:colLast="0"/>
       <w:bookmarkEnd w:id="1"/>
       <w:r>
+        <w:rPr>
+          <w:rFonts w:ascii="Tw Cen MT" w:hAnsi="Tw Cen MT"/>
+        </w:rPr>
         <w:t>1.1 Nama Project</w:t>
       </w:r>
     </w:p>
@@ -32,182 +50,355 @@
           <w:right w:val="nil"/>
           <w:between w:val="nil"/>
         </w:pBdr>
-      </w:pPr>
-      <w:r>
+        <w:rPr>
+          <w:rFonts w:ascii="Tw Cen MT" w:hAnsi="Tw Cen MT"/>
+        </w:rPr>
+      </w:pPr>
+      <w:r>
+        <w:rPr>
+          <w:rFonts w:ascii="Tw Cen MT" w:hAnsi="Tw Cen MT"/>
+        </w:rPr>
         <w:t>Sistem Manajemen Menu</w:t>
       </w:r>
     </w:p>
     <w:p>
       <w:pPr>
         <w:pStyle w:val="Heading1"/>
+        <w:rPr>
+          <w:rFonts w:ascii="Tw Cen MT" w:hAnsi="Tw Cen MT"/>
+        </w:rPr>
       </w:pPr>
       <w:bookmarkStart w:id="2" w:name="_9oth3hppn8or" w:colFirst="0" w:colLast="0"/>
       <w:bookmarkEnd w:id="2"/>
       <w:r>
+        <w:rPr>
+          <w:rFonts w:ascii="Tw Cen MT" w:hAnsi="Tw Cen MT"/>
+        </w:rPr>
         <w:t>1.2 Nama Tim</w:t>
       </w:r>
     </w:p>
     <w:p>
-      <w:r>
+      <w:pPr>
+        <w:rPr>
+          <w:rFonts w:ascii="Tw Cen MT" w:hAnsi="Tw Cen MT"/>
+        </w:rPr>
+      </w:pPr>
+      <w:r>
+        <w:rPr>
+          <w:rFonts w:ascii="Tw Cen MT" w:hAnsi="Tw Cen MT"/>
+        </w:rPr>
         <w:t>Tim Sehat Sukses Selalu</w:t>
       </w:r>
     </w:p>
     <w:p>
       <w:pPr>
         <w:pStyle w:val="Heading1"/>
+        <w:rPr>
+          <w:rFonts w:ascii="Tw Cen MT" w:hAnsi="Tw Cen MT"/>
+        </w:rPr>
       </w:pPr>
       <w:bookmarkStart w:id="3" w:name="_fhzgkbsq9u8c" w:colFirst="0" w:colLast="0"/>
       <w:bookmarkEnd w:id="3"/>
       <w:r>
+        <w:rPr>
+          <w:rFonts w:ascii="Tw Cen MT" w:hAnsi="Tw Cen MT"/>
+        </w:rPr>
         <w:t>1.3 Tanggal Mulai Project</w:t>
       </w:r>
     </w:p>
     <w:p>
-      <w:r>
+      <w:pPr>
+        <w:rPr>
+          <w:rFonts w:ascii="Tw Cen MT" w:hAnsi="Tw Cen MT"/>
+        </w:rPr>
+      </w:pPr>
+      <w:r>
+        <w:rPr>
+          <w:rFonts w:ascii="Tw Cen MT" w:hAnsi="Tw Cen MT"/>
+        </w:rPr>
         <w:t>20 Maret 2021</w:t>
       </w:r>
     </w:p>
     <w:p>
       <w:pPr>
         <w:pStyle w:val="Heading1"/>
+        <w:rPr>
+          <w:rFonts w:ascii="Tw Cen MT" w:hAnsi="Tw Cen MT"/>
+        </w:rPr>
       </w:pPr>
       <w:bookmarkStart w:id="4" w:name="_hhwxkwjth6z8" w:colFirst="0" w:colLast="0"/>
       <w:bookmarkEnd w:id="4"/>
       <w:r>
+        <w:rPr>
+          <w:rFonts w:ascii="Tw Cen MT" w:hAnsi="Tw Cen MT"/>
+        </w:rPr>
         <w:t>1.4 Tanggal Berakhir Project</w:t>
       </w:r>
     </w:p>
     <w:p>
-      <w:r>
+      <w:pPr>
+        <w:rPr>
+          <w:rFonts w:ascii="Tw Cen MT" w:hAnsi="Tw Cen MT"/>
+        </w:rPr>
+      </w:pPr>
+      <w:r>
+        <w:rPr>
+          <w:rFonts w:ascii="Tw Cen MT" w:hAnsi="Tw Cen MT"/>
+        </w:rPr>
         <w:t>28 Juni 2021</w:t>
       </w:r>
     </w:p>
     <w:p>
       <w:pPr>
         <w:pStyle w:val="Heading1"/>
+        <w:rPr>
+          <w:rFonts w:ascii="Tw Cen MT" w:hAnsi="Tw Cen MT"/>
+        </w:rPr>
       </w:pPr>
       <w:bookmarkStart w:id="5" w:name="_iibnjf5qe3yo" w:colFirst="0" w:colLast="0"/>
       <w:bookmarkEnd w:id="5"/>
       <w:r>
+        <w:rPr>
+          <w:rFonts w:ascii="Tw Cen MT" w:hAnsi="Tw Cen MT"/>
+        </w:rPr>
         <w:t>1.5 Deskripsi Project</w:t>
       </w:r>
     </w:p>
     <w:p>
-      <w:r>
+      <w:pPr>
+        <w:jc w:val="both"/>
+        <w:rPr>
+          <w:rFonts w:ascii="Tw Cen MT" w:hAnsi="Tw Cen MT"/>
+        </w:rPr>
+      </w:pPr>
+      <w:r>
+        <w:rPr>
+          <w:rFonts w:ascii="Tw Cen MT" w:hAnsi="Tw Cen MT"/>
+        </w:rPr>
         <w:t>Sebagai sebuah cafe yang bertujuan sebagai tempat nongkrong, kenyamanan menjadi prioritas utama management cafe tersebut. Kenyamanan tidak hanya tempat dan suasana, bisa juga dalam hal pelayanan. Pelayanan yang nyaman dan mudah akan membuat pelanggan semakin betah berada di cafe. Maka dari itu untuk mewujudkan kenyamanan pelayanan, cafe menyediakan aplikasi yang akan membantu pelanggan dalam memesan menu yang ada. Aplikasi akan menampilkan menu-menu mulai dari yang paling sering dipesan, unik, ataupun yang paling murah. Tidak hanya pelanggan saja yang akan dimudahkan dengan aplikasi ini, tetap juga management cafe. Tersedia admin site yang akan memantau menu-menu yang sering dipesan oleh pelanggan. Tidak hanya itu, admin site juga akan menampilkan grafik penjualan bulanan.</w:t>
       </w:r>
     </w:p>
     <w:p>
       <w:pPr>
         <w:pStyle w:val="Heading1"/>
+        <w:rPr>
+          <w:rFonts w:ascii="Tw Cen MT" w:hAnsi="Tw Cen MT"/>
+        </w:rPr>
       </w:pPr>
       <w:bookmarkStart w:id="6" w:name="_5m9kwdn0icwz" w:colFirst="0" w:colLast="0"/>
       <w:bookmarkEnd w:id="6"/>
       <w:r>
+        <w:rPr>
+          <w:rFonts w:ascii="Tw Cen MT" w:hAnsi="Tw Cen MT"/>
+        </w:rPr>
         <w:t>1.6 Stakeholder</w:t>
       </w:r>
     </w:p>
     <w:p>
-      <w:r>
+      <w:pPr>
+        <w:rPr>
+          <w:rFonts w:ascii="Tw Cen MT" w:hAnsi="Tw Cen MT"/>
+        </w:rPr>
+      </w:pPr>
+      <w:r>
+        <w:rPr>
+          <w:rFonts w:ascii="Tw Cen MT" w:hAnsi="Tw Cen MT"/>
+        </w:rPr>
         <w:t>Product Owner</w:t>
       </w:r>
       <w:r>
+        <w:rPr>
+          <w:rFonts w:ascii="Tw Cen MT" w:hAnsi="Tw Cen MT"/>
+        </w:rPr>
         <w:tab/>
       </w:r>
       <w:r>
+        <w:rPr>
+          <w:rFonts w:ascii="Tw Cen MT" w:hAnsi="Tw Cen MT"/>
+        </w:rPr>
         <w:tab/>
         <w:t>: Pemilik Cafe</w:t>
       </w:r>
     </w:p>
     <w:p>
-      <w:r>
+      <w:pPr>
+        <w:rPr>
+          <w:rFonts w:ascii="Tw Cen MT" w:hAnsi="Tw Cen MT"/>
+        </w:rPr>
+      </w:pPr>
+      <w:r>
+        <w:rPr>
+          <w:rFonts w:ascii="Tw Cen MT" w:hAnsi="Tw Cen MT"/>
+        </w:rPr>
         <w:t>Project Sponsor</w:t>
       </w:r>
       <w:r>
+        <w:rPr>
+          <w:rFonts w:ascii="Tw Cen MT" w:hAnsi="Tw Cen MT"/>
+        </w:rPr>
         <w:tab/>
       </w:r>
       <w:r>
+        <w:rPr>
+          <w:rFonts w:ascii="Tw Cen MT" w:hAnsi="Tw Cen MT"/>
+        </w:rPr>
         <w:tab/>
         <w:t>: Management Cafe</w:t>
       </w:r>
     </w:p>
     <w:p>
-      <w:r>
+      <w:pPr>
+        <w:rPr>
+          <w:rFonts w:ascii="Tw Cen MT" w:hAnsi="Tw Cen MT"/>
+        </w:rPr>
+      </w:pPr>
+      <w:r>
+        <w:rPr>
+          <w:rFonts w:ascii="Tw Cen MT" w:hAnsi="Tw Cen MT"/>
+        </w:rPr>
         <w:t>Project Leader</w:t>
       </w:r>
       <w:r>
+        <w:rPr>
+          <w:rFonts w:ascii="Tw Cen MT" w:hAnsi="Tw Cen MT"/>
+        </w:rPr>
         <w:tab/>
       </w:r>
       <w:r>
-        <w:tab/>
-      </w:r>
-      <w:r>
+        <w:rPr>
+          <w:rFonts w:ascii="Tw Cen MT" w:hAnsi="Tw Cen MT"/>
+        </w:rPr>
         <w:tab/>
         <w:t>: Moh Nuriski Akbar</w:t>
       </w:r>
     </w:p>
     <w:p>
-      <w:r>
+      <w:pPr>
+        <w:rPr>
+          <w:rFonts w:ascii="Tw Cen MT" w:hAnsi="Tw Cen MT"/>
+        </w:rPr>
+      </w:pPr>
+      <w:r>
+        <w:rPr>
+          <w:rFonts w:ascii="Tw Cen MT" w:hAnsi="Tw Cen MT"/>
+        </w:rPr>
         <w:t>Database Designer</w:t>
       </w:r>
       <w:r>
-        <w:tab/>
-      </w:r>
-      <w:r>
+        <w:rPr>
+          <w:rFonts w:ascii="Tw Cen MT" w:hAnsi="Tw Cen MT"/>
+        </w:rPr>
         <w:tab/>
         <w:t>: Asatu Ilham Artdeko</w:t>
       </w:r>
     </w:p>
     <w:p>
-      <w:r>
+      <w:pPr>
+        <w:rPr>
+          <w:rFonts w:ascii="Tw Cen MT" w:hAnsi="Tw Cen MT"/>
+        </w:rPr>
+      </w:pPr>
+      <w:r>
+        <w:rPr>
+          <w:rFonts w:ascii="Tw Cen MT" w:hAnsi="Tw Cen MT"/>
+        </w:rPr>
         <w:t>UI/UX Designer</w:t>
       </w:r>
       <w:r>
+        <w:rPr>
+          <w:rFonts w:ascii="Tw Cen MT" w:hAnsi="Tw Cen MT"/>
+        </w:rPr>
         <w:tab/>
       </w:r>
       <w:r>
+        <w:rPr>
+          <w:rFonts w:ascii="Tw Cen MT" w:hAnsi="Tw Cen MT"/>
+        </w:rPr>
         <w:tab/>
         <w:t>: Alphian Herusalam</w:t>
       </w:r>
     </w:p>
     <w:p>
-      <w:r>
+      <w:pPr>
+        <w:rPr>
+          <w:rFonts w:ascii="Tw Cen MT" w:hAnsi="Tw Cen MT"/>
+        </w:rPr>
+      </w:pPr>
+      <w:r>
+        <w:rPr>
+          <w:rFonts w:ascii="Tw Cen MT" w:hAnsi="Tw Cen MT"/>
+        </w:rPr>
         <w:t>Front-End Programmer</w:t>
       </w:r>
       <w:r>
+        <w:rPr>
+          <w:rFonts w:ascii="Tw Cen MT" w:hAnsi="Tw Cen MT"/>
+        </w:rPr>
         <w:tab/>
         <w:t>: Muhammad Taufiq Hidayat</w:t>
       </w:r>
     </w:p>
     <w:p>
-      <w:r>
+      <w:pPr>
+        <w:rPr>
+          <w:rFonts w:ascii="Tw Cen MT" w:hAnsi="Tw Cen MT"/>
+        </w:rPr>
+      </w:pPr>
+      <w:r>
+        <w:rPr>
+          <w:rFonts w:ascii="Tw Cen MT" w:hAnsi="Tw Cen MT"/>
+        </w:rPr>
         <w:t>Back-End Programmer</w:t>
       </w:r>
       <w:r>
+        <w:rPr>
+          <w:rFonts w:ascii="Tw Cen MT" w:hAnsi="Tw Cen MT"/>
+        </w:rPr>
         <w:tab/>
         <w:t>: Muhammad Iman Nur Izza</w:t>
       </w:r>
     </w:p>
     <w:p>
-      <w:r>
+      <w:pPr>
+        <w:rPr>
+          <w:rFonts w:ascii="Tw Cen MT" w:hAnsi="Tw Cen MT"/>
+        </w:rPr>
+      </w:pPr>
+      <w:r>
+        <w:rPr>
+          <w:rFonts w:ascii="Tw Cen MT" w:hAnsi="Tw Cen MT"/>
+        </w:rPr>
         <w:t>App Programmer</w:t>
       </w:r>
       <w:r>
-        <w:tab/>
-      </w:r>
-      <w:r>
+        <w:rPr>
+          <w:rFonts w:ascii="Tw Cen MT" w:hAnsi="Tw Cen MT"/>
+        </w:rPr>
         <w:tab/>
         <w:t>: Moh Nuriski Akbar</w:t>
       </w:r>
     </w:p>
-    <w:p/>
+    <w:p>
+      <w:pPr>
+        <w:rPr>
+          <w:rFonts w:ascii="Tw Cen MT" w:hAnsi="Tw Cen MT"/>
+        </w:rPr>
+      </w:pPr>
+    </w:p>
     <w:p>
       <w:pPr>
         <w:pStyle w:val="Title"/>
+        <w:rPr>
+          <w:rFonts w:ascii="Tw Cen MT" w:hAnsi="Tw Cen MT"/>
+        </w:rPr>
       </w:pPr>
       <w:bookmarkStart w:id="7" w:name="_1ob8os7t6i2x" w:colFirst="0" w:colLast="0"/>
       <w:bookmarkEnd w:id="7"/>
       <w:r>
+        <w:rPr>
+          <w:rFonts w:ascii="Tw Cen MT" w:hAnsi="Tw Cen MT"/>
+        </w:rPr>
+        <w:lastRenderedPageBreak/>
         <w:t>Project Scope Statement</w:t>
       </w:r>
     </w:p>
@@ -218,22 +409,41 @@
           <w:ilvl w:val="0"/>
           <w:numId w:val="3"/>
         </w:numPr>
+        <w:rPr>
+          <w:rFonts w:ascii="Tw Cen MT" w:hAnsi="Tw Cen MT"/>
+        </w:rPr>
       </w:pPr>
       <w:bookmarkStart w:id="8" w:name="_d7phx2og84zu" w:colFirst="0" w:colLast="0"/>
       <w:bookmarkEnd w:id="8"/>
       <w:r>
+        <w:rPr>
+          <w:rFonts w:ascii="Tw Cen MT" w:hAnsi="Tw Cen MT"/>
+        </w:rPr>
         <w:t xml:space="preserve"> Ruang Lingkup</w:t>
       </w:r>
     </w:p>
     <w:p>
       <w:pPr>
         <w:ind w:left="720"/>
-      </w:pPr>
-      <w:r>
+        <w:jc w:val="both"/>
+        <w:rPr>
+          <w:rFonts w:ascii="Tw Cen MT" w:hAnsi="Tw Cen MT"/>
+        </w:rPr>
+      </w:pPr>
+      <w:r>
+        <w:rPr>
+          <w:rFonts w:ascii="Tw Cen MT" w:hAnsi="Tw Cen MT"/>
+        </w:rPr>
         <w:t>Sistem Manajemen Menu adalah sebuah sistem yang menampilkan menu pada sebuah cafe. Tidak hanya sekedar menampilkan menu tetapi juga dapat mem-filter menu sesuai keinginan pelanggan. Sistem ini mempunyai dua bagian, aplikasi menu untuk pelanggan dan admin site untuk management cafe. Aplikasi menu dan admin site saling terhubung melalui database. Admin site berfungsi untuk mengatur menu dan menampilkan data penjualan.</w:t>
       </w:r>
     </w:p>
-    <w:p/>
+    <w:p>
+      <w:pPr>
+        <w:rPr>
+          <w:rFonts w:ascii="Tw Cen MT" w:hAnsi="Tw Cen MT"/>
+        </w:rPr>
+      </w:pPr>
+    </w:p>
     <w:p>
       <w:pPr>
         <w:pStyle w:val="Heading1"/>
@@ -242,10 +452,16 @@
           <w:numId w:val="3"/>
         </w:numPr>
         <w:spacing w:after="0"/>
+        <w:rPr>
+          <w:rFonts w:ascii="Tw Cen MT" w:hAnsi="Tw Cen MT"/>
+        </w:rPr>
       </w:pPr>
       <w:bookmarkStart w:id="9" w:name="_lxhtom47102y" w:colFirst="0" w:colLast="0"/>
       <w:bookmarkEnd w:id="9"/>
       <w:r>
+        <w:rPr>
+          <w:rFonts w:ascii="Tw Cen MT" w:hAnsi="Tw Cen MT"/>
+        </w:rPr>
         <w:t xml:space="preserve"> Deskripsi Fungsionalitas</w:t>
       </w:r>
     </w:p>
@@ -255,8 +471,14 @@
           <w:ilvl w:val="0"/>
           <w:numId w:val="1"/>
         </w:numPr>
-      </w:pPr>
-      <w:r>
+        <w:rPr>
+          <w:rFonts w:ascii="Tw Cen MT" w:hAnsi="Tw Cen MT"/>
+        </w:rPr>
+      </w:pPr>
+      <w:r>
+        <w:rPr>
+          <w:rFonts w:ascii="Tw Cen MT" w:hAnsi="Tw Cen MT"/>
+        </w:rPr>
         <w:t>Login sebagai management cafe</w:t>
       </w:r>
     </w:p>
@@ -266,8 +488,14 @@
           <w:ilvl w:val="0"/>
           <w:numId w:val="1"/>
         </w:numPr>
-      </w:pPr>
-      <w:r>
+        <w:rPr>
+          <w:rFonts w:ascii="Tw Cen MT" w:hAnsi="Tw Cen MT"/>
+        </w:rPr>
+      </w:pPr>
+      <w:r>
+        <w:rPr>
+          <w:rFonts w:ascii="Tw Cen MT" w:hAnsi="Tw Cen MT"/>
+        </w:rPr>
         <w:t>Mengakses daftar menu</w:t>
       </w:r>
     </w:p>
@@ -277,8 +505,14 @@
           <w:ilvl w:val="0"/>
           <w:numId w:val="1"/>
         </w:numPr>
-      </w:pPr>
-      <w:r>
+        <w:rPr>
+          <w:rFonts w:ascii="Tw Cen MT" w:hAnsi="Tw Cen MT"/>
+        </w:rPr>
+      </w:pPr>
+      <w:r>
+        <w:rPr>
+          <w:rFonts w:ascii="Tw Cen MT" w:hAnsi="Tw Cen MT"/>
+        </w:rPr>
         <w:t>Menampilkan grafik penjualan</w:t>
       </w:r>
     </w:p>
@@ -288,8 +522,14 @@
           <w:ilvl w:val="0"/>
           <w:numId w:val="1"/>
         </w:numPr>
-      </w:pPr>
-      <w:r>
+        <w:rPr>
+          <w:rFonts w:ascii="Tw Cen MT" w:hAnsi="Tw Cen MT"/>
+        </w:rPr>
+      </w:pPr>
+      <w:r>
+        <w:rPr>
+          <w:rFonts w:ascii="Tw Cen MT" w:hAnsi="Tw Cen MT"/>
+        </w:rPr>
         <w:t>Mengubah tabel hasil penjualan ke format csv</w:t>
       </w:r>
     </w:p>
@@ -299,8 +539,14 @@
           <w:ilvl w:val="0"/>
           <w:numId w:val="1"/>
         </w:numPr>
-      </w:pPr>
-      <w:r>
+        <w:rPr>
+          <w:rFonts w:ascii="Tw Cen MT" w:hAnsi="Tw Cen MT"/>
+        </w:rPr>
+      </w:pPr>
+      <w:r>
+        <w:rPr>
+          <w:rFonts w:ascii="Tw Cen MT" w:hAnsi="Tw Cen MT"/>
+        </w:rPr>
         <w:t>Menampilkan menu berdasarkan tag</w:t>
       </w:r>
     </w:p>
@@ -310,12 +556,24 @@
           <w:ilvl w:val="0"/>
           <w:numId w:val="1"/>
         </w:numPr>
-      </w:pPr>
-      <w:r>
+        <w:rPr>
+          <w:rFonts w:ascii="Tw Cen MT" w:hAnsi="Tw Cen MT"/>
+        </w:rPr>
+      </w:pPr>
+      <w:r>
+        <w:rPr>
+          <w:rFonts w:ascii="Tw Cen MT" w:hAnsi="Tw Cen MT"/>
+        </w:rPr>
         <w:t>Melakukan pemesanan melalui aplikasi</w:t>
       </w:r>
     </w:p>
-    <w:p/>
+    <w:p>
+      <w:pPr>
+        <w:rPr>
+          <w:rFonts w:ascii="Tw Cen MT" w:hAnsi="Tw Cen MT"/>
+        </w:rPr>
+      </w:pPr>
+    </w:p>
     <w:p>
       <w:pPr>
         <w:pStyle w:val="Heading1"/>
@@ -323,25 +581,29 @@
           <w:ilvl w:val="0"/>
           <w:numId w:val="3"/>
         </w:numPr>
+        <w:rPr>
+          <w:rFonts w:ascii="Tw Cen MT" w:hAnsi="Tw Cen MT"/>
+        </w:rPr>
       </w:pPr>
       <w:bookmarkStart w:id="10" w:name="_4c3yrf76i0m1" w:colFirst="0" w:colLast="0"/>
       <w:bookmarkEnd w:id="10"/>
       <w:r>
-        <w:t xml:space="preserve"> Work Breakdown Structure</w:t>
-      </w:r>
-    </w:p>
-    <w:p>
-      <w:pPr>
-        <w:ind w:left="720"/>
-      </w:pPr>
-      <w:r>
-        <w:rPr>
+        <w:rPr>
+          <w:rFonts w:ascii="Tw Cen MT" w:hAnsi="Tw Cen MT"/>
           <w:noProof/>
         </w:rPr>
         <w:drawing>
-          <wp:inline distT="114300" distB="114300" distL="114300" distR="114300" wp14:anchorId="02661D8E" wp14:editId="22887753">
-            <wp:extent cx="5900738" cy="2656312"/>
-            <wp:effectExtent l="0" t="0" r="0" b="0"/>
+          <wp:anchor distT="0" distB="0" distL="114300" distR="114300" simplePos="0" relativeHeight="251663360" behindDoc="0" locked="0" layoutInCell="1" allowOverlap="1" wp14:anchorId="02661D8E" wp14:editId="554A0221">
+            <wp:simplePos x="0" y="0"/>
+            <wp:positionH relativeFrom="margin">
+              <wp:align>left</wp:align>
+            </wp:positionH>
+            <wp:positionV relativeFrom="paragraph">
+              <wp:posOffset>670560</wp:posOffset>
+            </wp:positionV>
+            <wp:extent cx="5900420" cy="2656205"/>
+            <wp:effectExtent l="0" t="0" r="5080" b="0"/>
+            <wp:wrapSquare wrapText="bothSides"/>
             <wp:docPr id="3" name="image2.png"/>
             <wp:cNvGraphicFramePr/>
             <a:graphic xmlns:a="http://schemas.openxmlformats.org/drawingml/2006/main">
@@ -352,7 +614,13 @@
                     <pic:cNvPicPr preferRelativeResize="0"/>
                   </pic:nvPicPr>
                   <pic:blipFill>
-                    <a:blip r:embed="rId5"/>
+                    <a:blip r:embed="rId5">
+                      <a:extLst>
+                        <a:ext uri="{28A0092B-C50C-407E-A947-70E740481C1C}">
+                          <a14:useLocalDpi xmlns:a14="http://schemas.microsoft.com/office/drawing/2010/main" val="0"/>
+                        </a:ext>
+                      </a:extLst>
+                    </a:blip>
                     <a:srcRect/>
                     <a:stretch>
                       <a:fillRect/>
@@ -361,7 +629,7 @@
                   <pic:spPr>
                     <a:xfrm>
                       <a:off x="0" y="0"/>
-                      <a:ext cx="5900738" cy="2656312"/>
+                      <a:ext cx="5900420" cy="2656205"/>
                     </a:xfrm>
                     <a:prstGeom prst="rect">
                       <a:avLst/>
@@ -371,14 +639,85 @@
                 </pic:pic>
               </a:graphicData>
             </a:graphic>
-          </wp:inline>
+            <wp14:sizeRelH relativeFrom="page">
+              <wp14:pctWidth>0</wp14:pctWidth>
+            </wp14:sizeRelH>
+            <wp14:sizeRelV relativeFrom="page">
+              <wp14:pctHeight>0</wp14:pctHeight>
+            </wp14:sizeRelV>
+          </wp:anchor>
         </w:drawing>
       </w:r>
-    </w:p>
-    <w:p/>
-    <w:p/>
-    <w:p/>
-    <w:p/>
+      <w:r>
+        <w:rPr>
+          <w:rFonts w:ascii="Tw Cen MT" w:hAnsi="Tw Cen MT"/>
+        </w:rPr>
+        <w:t xml:space="preserve"> Work Breakdown Structure</w:t>
+      </w:r>
+    </w:p>
+    <w:p>
+      <w:pPr>
+        <w:rPr>
+          <w:rFonts w:ascii="Tw Cen MT" w:hAnsi="Tw Cen MT"/>
+        </w:rPr>
+      </w:pPr>
+    </w:p>
+    <w:p>
+      <w:pPr>
+        <w:rPr>
+          <w:rFonts w:ascii="Tw Cen MT" w:hAnsi="Tw Cen MT"/>
+        </w:rPr>
+      </w:pPr>
+    </w:p>
+    <w:p>
+      <w:pPr>
+        <w:rPr>
+          <w:rFonts w:ascii="Tw Cen MT" w:hAnsi="Tw Cen MT"/>
+        </w:rPr>
+      </w:pPr>
+    </w:p>
+    <w:p>
+      <w:pPr>
+        <w:rPr>
+          <w:rFonts w:ascii="Tw Cen MT" w:hAnsi="Tw Cen MT"/>
+        </w:rPr>
+      </w:pPr>
+    </w:p>
+    <w:p>
+      <w:pPr>
+        <w:rPr>
+          <w:rFonts w:ascii="Tw Cen MT" w:hAnsi="Tw Cen MT"/>
+        </w:rPr>
+      </w:pPr>
+    </w:p>
+    <w:p>
+      <w:pPr>
+        <w:rPr>
+          <w:rFonts w:ascii="Tw Cen MT" w:hAnsi="Tw Cen MT"/>
+        </w:rPr>
+      </w:pPr>
+    </w:p>
+    <w:p>
+      <w:pPr>
+        <w:rPr>
+          <w:rFonts w:ascii="Tw Cen MT" w:hAnsi="Tw Cen MT"/>
+        </w:rPr>
+      </w:pPr>
+    </w:p>
+    <w:p>
+      <w:pPr>
+        <w:rPr>
+          <w:rFonts w:ascii="Tw Cen MT" w:hAnsi="Tw Cen MT"/>
+        </w:rPr>
+      </w:pPr>
+    </w:p>
+    <w:p>
+      <w:pPr>
+        <w:rPr>
+          <w:rFonts w:ascii="Tw Cen MT" w:hAnsi="Tw Cen MT"/>
+        </w:rPr>
+      </w:pPr>
+    </w:p>
     <w:p>
       <w:pPr>
         <w:numPr>
@@ -386,15 +725,18 @@
           <w:numId w:val="3"/>
         </w:numPr>
         <w:rPr>
+          <w:rFonts w:ascii="Tw Cen MT" w:hAnsi="Tw Cen MT"/>
           <w:sz w:val="40"/>
           <w:szCs w:val="40"/>
         </w:rPr>
       </w:pPr>
       <w:r>
         <w:rPr>
+          <w:rFonts w:ascii="Tw Cen MT" w:hAnsi="Tw Cen MT"/>
           <w:sz w:val="40"/>
           <w:szCs w:val="40"/>
         </w:rPr>
+        <w:lastRenderedPageBreak/>
         <w:t>Tools Yang Akan Digunakan</w:t>
       </w:r>
     </w:p>
@@ -404,22 +746,28 @@
           <w:ilvl w:val="0"/>
           <w:numId w:val="2"/>
         </w:numPr>
-      </w:pPr>
-      <w:r>
-        <w:lastRenderedPageBreak/>
+        <w:ind w:left="993" w:hanging="284"/>
+        <w:rPr>
+          <w:rFonts w:ascii="Tw Cen MT" w:hAnsi="Tw Cen MT"/>
+        </w:rPr>
+      </w:pPr>
+      <w:r>
+        <w:rPr>
+          <w:rFonts w:ascii="Tw Cen MT" w:hAnsi="Tw Cen MT"/>
+        </w:rPr>
         <w:drawing>
-          <wp:anchor distT="0" distB="0" distL="114300" distR="114300" simplePos="0" relativeHeight="251658240" behindDoc="0" locked="0" layoutInCell="1" allowOverlap="1" wp14:anchorId="2B31023F" wp14:editId="7376C2B6">
+          <wp:anchor distT="0" distB="0" distL="114300" distR="114300" simplePos="0" relativeHeight="251664384" behindDoc="0" locked="0" layoutInCell="1" allowOverlap="1" wp14:anchorId="7743C01D" wp14:editId="006023CF">
             <wp:simplePos x="0" y="0"/>
             <wp:positionH relativeFrom="margin">
               <wp:align>right</wp:align>
             </wp:positionH>
             <wp:positionV relativeFrom="paragraph">
-              <wp:posOffset>247650</wp:posOffset>
+              <wp:posOffset>222250</wp:posOffset>
             </wp:positionV>
-            <wp:extent cx="5733415" cy="2921000"/>
+            <wp:extent cx="5733415" cy="2933700"/>
             <wp:effectExtent l="0" t="0" r="635" b="0"/>
             <wp:wrapSquare wrapText="bothSides"/>
-            <wp:docPr id="7" name="Picture 7"/>
+            <wp:docPr id="2" name="Picture 2"/>
             <wp:cNvGraphicFramePr>
               <a:graphicFrameLocks xmlns:a="http://schemas.openxmlformats.org/drawingml/2006/main" noChangeAspect="1"/>
             </wp:cNvGraphicFramePr>
@@ -445,7 +793,7 @@
                   <pic:spPr>
                     <a:xfrm>
                       <a:off x="0" y="0"/>
-                      <a:ext cx="5733415" cy="2921000"/>
+                      <a:ext cx="5733415" cy="2933700"/>
                     </a:xfrm>
                     <a:prstGeom prst="rect">
                       <a:avLst/>
@@ -464,25 +812,32 @@
         </w:drawing>
       </w:r>
       <w:r>
+        <w:rPr>
+          <w:rFonts w:ascii="Tw Cen MT" w:hAnsi="Tw Cen MT"/>
+        </w:rPr>
         <w:t>Project Management : Trello</w:t>
       </w:r>
     </w:p>
     <w:p>
       <w:pPr>
+        <w:ind w:left="993"/>
+        <w:rPr>
+          <w:rFonts w:ascii="Tw Cen MT" w:hAnsi="Tw Cen MT"/>
+        </w:rPr>
+      </w:pPr>
+      <w:r>
+        <w:rPr>
+          <w:rFonts w:ascii="Tw Cen MT" w:hAnsi="Tw Cen MT"/>
+        </w:rPr>
+        <w:t>Trello dipilih karena tools yang yang paling populer digunakan sebagai project management. Mungkin karena dasar itulah kami memilih Trello.</w:t>
+      </w:r>
+    </w:p>
+    <w:p>
+      <w:pPr>
         <w:ind w:left="1440"/>
-      </w:pPr>
-    </w:p>
-    <w:p>
-      <w:pPr>
-        <w:ind w:left="1440"/>
-      </w:pPr>
-      <w:r>
-        <w:t>Trello dipilih karena tools yang yang paling populer digunakan sebagai project management. Mungkin karena dasar itulah kami memilih Trello.</w:t>
-      </w:r>
-    </w:p>
-    <w:p>
-      <w:pPr>
-        <w:ind w:left="1440"/>
+        <w:rPr>
+          <w:rFonts w:ascii="Tw Cen MT" w:hAnsi="Tw Cen MT"/>
+        </w:rPr>
       </w:pPr>
     </w:p>
     <w:p>
@@ -491,31 +846,37 @@
           <w:ilvl w:val="0"/>
           <w:numId w:val="2"/>
         </w:numPr>
+        <w:ind w:left="993" w:hanging="284"/>
+        <w:rPr>
+          <w:rFonts w:ascii="Tw Cen MT" w:hAnsi="Tw Cen MT"/>
+        </w:rPr>
       </w:pPr>
       <w:r>
         <w:rPr>
           <w:noProof/>
         </w:rPr>
         <w:drawing>
-          <wp:anchor distT="0" distB="0" distL="114300" distR="114300" simplePos="0" relativeHeight="251659264" behindDoc="0" locked="0" layoutInCell="1" allowOverlap="1" wp14:anchorId="15F985BE" wp14:editId="237843AD">
+          <wp:anchor distT="0" distB="0" distL="114300" distR="114300" simplePos="0" relativeHeight="251665408" behindDoc="0" locked="0" layoutInCell="1" allowOverlap="1" wp14:anchorId="3D3BB6F2" wp14:editId="4ADFDDD2">
             <wp:simplePos x="0" y="0"/>
             <wp:positionH relativeFrom="margin">
               <wp:align>right</wp:align>
             </wp:positionH>
             <wp:positionV relativeFrom="paragraph">
-              <wp:posOffset>178435</wp:posOffset>
+              <wp:posOffset>210820</wp:posOffset>
             </wp:positionV>
-            <wp:extent cx="5731200" cy="3086100"/>
-            <wp:effectExtent l="0" t="0" r="3175" b="0"/>
+            <wp:extent cx="5733415" cy="3223260"/>
+            <wp:effectExtent l="0" t="0" r="635" b="0"/>
             <wp:wrapSquare wrapText="bothSides"/>
-            <wp:docPr id="1" name="image1.png"/>
-            <wp:cNvGraphicFramePr/>
+            <wp:docPr id="1" name="Picture 1"/>
+            <wp:cNvGraphicFramePr>
+              <a:graphicFrameLocks xmlns:a="http://schemas.openxmlformats.org/drawingml/2006/main" noChangeAspect="1"/>
+            </wp:cNvGraphicFramePr>
             <a:graphic xmlns:a="http://schemas.openxmlformats.org/drawingml/2006/main">
               <a:graphicData uri="http://schemas.openxmlformats.org/drawingml/2006/picture">
                 <pic:pic xmlns:pic="http://schemas.openxmlformats.org/drawingml/2006/picture">
                   <pic:nvPicPr>
-                    <pic:cNvPr id="0" name="image1.png"/>
-                    <pic:cNvPicPr preferRelativeResize="0"/>
+                    <pic:cNvPr id="1" name=""/>
+                    <pic:cNvPicPr/>
                   </pic:nvPicPr>
                   <pic:blipFill>
                     <a:blip r:embed="rId7">
@@ -525,7 +886,6 @@
                         </a:ext>
                       </a:extLst>
                     </a:blip>
-                    <a:srcRect/>
                     <a:stretch>
                       <a:fillRect/>
                     </a:stretch>
@@ -533,12 +893,11 @@
                   <pic:spPr>
                     <a:xfrm>
                       <a:off x="0" y="0"/>
-                      <a:ext cx="5731200" cy="3086100"/>
+                      <a:ext cx="5733415" cy="3223260"/>
                     </a:xfrm>
                     <a:prstGeom prst="rect">
                       <a:avLst/>
                     </a:prstGeom>
-                    <a:ln/>
                   </pic:spPr>
                 </pic:pic>
               </a:graphicData>
@@ -553,50 +912,80 @@
         </w:drawing>
       </w:r>
       <w:r>
+        <w:rPr>
+          <w:rFonts w:ascii="Tw Cen MT" w:hAnsi="Tw Cen MT"/>
+        </w:rPr>
         <w:t>Diagram : Draw.io</w:t>
       </w:r>
     </w:p>
     <w:p>
       <w:pPr>
+        <w:ind w:left="993"/>
+        <w:rPr>
+          <w:rFonts w:ascii="Tw Cen MT" w:hAnsi="Tw Cen MT"/>
+        </w:rPr>
+      </w:pPr>
+    </w:p>
+    <w:p>
+      <w:pPr>
+        <w:ind w:left="993"/>
+        <w:rPr>
+          <w:rFonts w:ascii="Tw Cen MT" w:hAnsi="Tw Cen MT"/>
+        </w:rPr>
+      </w:pPr>
+      <w:r>
+        <w:rPr>
+          <w:rFonts w:ascii="Tw Cen MT" w:hAnsi="Tw Cen MT"/>
+        </w:rPr>
+        <w:t>Sebenarnya banyak tools di internet yang bisa dipakai untuk membuat diagram, tapi kami memilih Draw.io karena mudah dalam penggunaannya.</w:t>
+      </w:r>
+    </w:p>
+    <w:p>
+      <w:pPr>
         <w:ind w:left="1440"/>
+        <w:rPr>
+          <w:rFonts w:ascii="Tw Cen MT" w:hAnsi="Tw Cen MT"/>
+        </w:rPr>
       </w:pPr>
     </w:p>
     <w:p>
       <w:pPr>
         <w:ind w:left="1440"/>
-      </w:pPr>
-      <w:r>
-        <w:t>Sebenarnya banyak tools di internet yang bisa dipakai untuk membuat diagram, tapi kami memilih Draw.io karena mudah dalam penggunaannya.</w:t>
-      </w:r>
+        <w:rPr>
+          <w:rFonts w:ascii="Tw Cen MT" w:hAnsi="Tw Cen MT"/>
+        </w:rPr>
+      </w:pPr>
     </w:p>
     <w:p>
       <w:pPr>
         <w:ind w:left="1440"/>
+        <w:rPr>
+          <w:rFonts w:ascii="Tw Cen MT" w:hAnsi="Tw Cen MT"/>
+        </w:rPr>
       </w:pPr>
     </w:p>
     <w:p>
       <w:pPr>
         <w:ind w:left="1440"/>
+        <w:rPr>
+          <w:rFonts w:ascii="Tw Cen MT" w:hAnsi="Tw Cen MT"/>
+        </w:rPr>
       </w:pPr>
     </w:p>
     <w:p>
       <w:pPr>
         <w:ind w:left="1440"/>
+        <w:rPr>
+          <w:rFonts w:ascii="Tw Cen MT" w:hAnsi="Tw Cen MT"/>
+        </w:rPr>
       </w:pPr>
     </w:p>
     <w:p>
       <w:pPr>
         <w:ind w:left="1440"/>
-      </w:pPr>
-    </w:p>
-    <w:p>
-      <w:pPr>
-        <w:ind w:left="1440"/>
-      </w:pPr>
-    </w:p>
-    <w:p>
-      <w:pPr>
-        <w:ind w:left="1440"/>
+        <w:rPr>
+          <w:rFonts w:ascii="Tw Cen MT" w:hAnsi="Tw Cen MT"/>
+        </w:rPr>
       </w:pPr>
     </w:p>
     <w:p>
@@ -605,12 +994,15 @@
           <w:ilvl w:val="0"/>
           <w:numId w:val="2"/>
         </w:numPr>
-      </w:pPr>
-      <w:r>
-        <w:rPr>
+        <w:rPr>
+          <w:rFonts w:ascii="Tw Cen MT" w:hAnsi="Tw Cen MT"/>
+        </w:rPr>
+      </w:pPr>
+      <w:r>
+        <w:rPr>
+          <w:rFonts w:ascii="Tw Cen MT" w:hAnsi="Tw Cen MT"/>
           <w:noProof/>
         </w:rPr>
-        <w:lastRenderedPageBreak/>
         <w:drawing>
           <wp:anchor distT="0" distB="0" distL="114300" distR="114300" simplePos="0" relativeHeight="251662336" behindDoc="0" locked="0" layoutInCell="1" allowOverlap="1" wp14:anchorId="02E4E1C3" wp14:editId="35AF1B20">
             <wp:simplePos x="0" y="0"/>
@@ -668,25 +1060,40 @@
         </w:drawing>
       </w:r>
       <w:r>
+        <w:rPr>
+          <w:rFonts w:ascii="Tw Cen MT" w:hAnsi="Tw Cen MT"/>
+        </w:rPr>
         <w:t>Wireframe: Adobe XD</w:t>
       </w:r>
     </w:p>
     <w:p>
       <w:pPr>
         <w:ind w:left="1440"/>
+        <w:rPr>
+          <w:rFonts w:ascii="Tw Cen MT" w:hAnsi="Tw Cen MT"/>
+        </w:rPr>
       </w:pPr>
     </w:p>
     <w:p>
       <w:pPr>
         <w:ind w:left="1440"/>
-      </w:pPr>
-      <w:r>
+        <w:rPr>
+          <w:rFonts w:ascii="Tw Cen MT" w:hAnsi="Tw Cen MT"/>
+        </w:rPr>
+      </w:pPr>
+      <w:r>
+        <w:rPr>
+          <w:rFonts w:ascii="Tw Cen MT" w:hAnsi="Tw Cen MT"/>
+        </w:rPr>
         <w:t>Adobe XD juga mendukung fitur wireframe (prototype) untuk menyimulasikan web atau aplikasi yang kita buat sesuai dengan yang diinginkan.</w:t>
       </w:r>
     </w:p>
     <w:p>
       <w:pPr>
         <w:ind w:left="1440"/>
+        <w:rPr>
+          <w:rFonts w:ascii="Tw Cen MT" w:hAnsi="Tw Cen MT"/>
+        </w:rPr>
       </w:pPr>
     </w:p>
     <w:p>
@@ -695,9 +1102,13 @@
           <w:ilvl w:val="0"/>
           <w:numId w:val="2"/>
         </w:numPr>
-      </w:pPr>
-      <w:r>
-        <w:rPr>
+        <w:rPr>
+          <w:rFonts w:ascii="Tw Cen MT" w:hAnsi="Tw Cen MT"/>
+        </w:rPr>
+      </w:pPr>
+      <w:r>
+        <w:rPr>
+          <w:rFonts w:ascii="Tw Cen MT" w:hAnsi="Tw Cen MT"/>
           <w:noProof/>
         </w:rPr>
         <w:drawing>
@@ -757,128 +1168,74 @@
         </w:drawing>
       </w:r>
       <w:r>
+        <w:rPr>
+          <w:rFonts w:ascii="Tw Cen MT" w:hAnsi="Tw Cen MT"/>
+        </w:rPr>
         <w:t>UI Mockup: Adobe XD</w:t>
       </w:r>
     </w:p>
     <w:p>
       <w:pPr>
         <w:ind w:left="1440"/>
+        <w:rPr>
+          <w:rFonts w:ascii="Tw Cen MT" w:hAnsi="Tw Cen MT"/>
+        </w:rPr>
       </w:pPr>
     </w:p>
     <w:p>
       <w:pPr>
         <w:ind w:left="1440"/>
-      </w:pPr>
-      <w:r>
+        <w:jc w:val="both"/>
+        <w:rPr>
+          <w:rFonts w:ascii="Tw Cen MT" w:hAnsi="Tw Cen MT"/>
+        </w:rPr>
+      </w:pPr>
+      <w:r>
+        <w:rPr>
+          <w:rFonts w:ascii="Tw Cen MT" w:hAnsi="Tw Cen MT"/>
+        </w:rPr>
         <w:t>Adobe XD dipakai karena tools ini begitu populer di kalangan UI desainer dan kebanyakan UI mockup dibuat menggunakan Adobe XD. Hanya saja karena tools yang kami pakai versi starter, kami tidak bisa menggunakan semua fiturnya.</w:t>
       </w:r>
     </w:p>
     <w:p>
       <w:pPr>
         <w:ind w:left="1440"/>
+        <w:rPr>
+          <w:rFonts w:ascii="Tw Cen MT" w:hAnsi="Tw Cen MT"/>
+        </w:rPr>
       </w:pPr>
     </w:p>
     <w:p>
       <w:pPr>
         <w:ind w:left="1440"/>
+        <w:rPr>
+          <w:rFonts w:ascii="Tw Cen MT" w:hAnsi="Tw Cen MT"/>
+        </w:rPr>
       </w:pPr>
     </w:p>
     <w:p>
       <w:pPr>
         <w:ind w:left="1440"/>
+        <w:rPr>
+          <w:rFonts w:ascii="Tw Cen MT" w:hAnsi="Tw Cen MT"/>
+        </w:rPr>
       </w:pPr>
     </w:p>
     <w:p>
       <w:pPr>
         <w:ind w:left="1440"/>
+        <w:rPr>
+          <w:rFonts w:ascii="Tw Cen MT" w:hAnsi="Tw Cen MT"/>
+        </w:rPr>
       </w:pPr>
     </w:p>
     <w:p>
       <w:pPr>
         <w:ind w:left="1440"/>
-      </w:pPr>
-      <w:r>
-        <w:t>A.Diagram Alur Aplikasi</w:t>
-      </w:r>
-    </w:p>
-    <w:p>
-      <w:pPr>
-        <w:ind w:left="1440"/>
-      </w:pPr>
-    </w:p>
-    <w:p>
-      <w:pPr>
-        <w:ind w:left="1440"/>
-      </w:pPr>
-      <w:r>
-        <w:rPr>
-          <w:noProof/>
-        </w:rPr>
-        <w:drawing>
-          <wp:inline distT="0" distB="0" distL="0" distR="0" wp14:anchorId="15B6E710" wp14:editId="24CB1E4A">
-            <wp:extent cx="3086100" cy="7534275"/>
-            <wp:effectExtent l="0" t="0" r="0" b="9525"/>
-            <wp:docPr id="6" name="Picture 6" descr="C:\Users\Alphian\Downloads\Daigram.png"/>
-            <wp:cNvGraphicFramePr>
-              <a:graphicFrameLocks xmlns:a="http://schemas.openxmlformats.org/drawingml/2006/main" noChangeAspect="1"/>
-            </wp:cNvGraphicFramePr>
-            <a:graphic xmlns:a="http://schemas.openxmlformats.org/drawingml/2006/main">
-              <a:graphicData uri="http://schemas.openxmlformats.org/drawingml/2006/picture">
-                <pic:pic xmlns:pic="http://schemas.openxmlformats.org/drawingml/2006/picture">
-                  <pic:nvPicPr>
-                    <pic:cNvPr id="0" name="Picture 1" descr="C:\Users\Alphian\Downloads\Daigram.png"/>
-                    <pic:cNvPicPr>
-                      <a:picLocks noChangeAspect="1" noChangeArrowheads="1"/>
-                    </pic:cNvPicPr>
-                  </pic:nvPicPr>
-                  <pic:blipFill>
-                    <a:blip r:embed="rId10">
-                      <a:extLst>
-                        <a:ext uri="{28A0092B-C50C-407E-A947-70E740481C1C}">
-                          <a14:useLocalDpi xmlns:a14="http://schemas.microsoft.com/office/drawing/2010/main" val="0"/>
-                        </a:ext>
-                      </a:extLst>
-                    </a:blip>
-                    <a:srcRect/>
-                    <a:stretch>
-                      <a:fillRect/>
-                    </a:stretch>
-                  </pic:blipFill>
-                  <pic:spPr bwMode="auto">
-                    <a:xfrm>
-                      <a:off x="0" y="0"/>
-                      <a:ext cx="3086100" cy="7534275"/>
-                    </a:xfrm>
-                    <a:prstGeom prst="rect">
-                      <a:avLst/>
-                    </a:prstGeom>
-                    <a:noFill/>
-                    <a:ln>
-                      <a:noFill/>
-                    </a:ln>
-                  </pic:spPr>
-                </pic:pic>
-              </a:graphicData>
-            </a:graphic>
-          </wp:inline>
-        </w:drawing>
-      </w:r>
-    </w:p>
-    <w:p>
-      <w:pPr>
-        <w:ind w:left="1440"/>
-      </w:pPr>
-      <w:r>
-        <w:t xml:space="preserve">     </w:t>
-      </w:r>
-    </w:p>
-    <w:p>
-      <w:pPr>
-        <w:ind w:left="1440"/>
-      </w:pPr>
-      <w:r>
-        <w:t xml:space="preserve">                   Draw.io</w:t>
-      </w:r>
+        <w:rPr>
+          <w:rFonts w:ascii="Tw Cen MT" w:hAnsi="Tw Cen MT"/>
+        </w:rPr>
+      </w:pPr>
     </w:p>
     <w:sectPr>
       <w:pgSz w:w="11909" w:h="16834"/>
@@ -1366,6 +1723,7 @@
     <w:lsdException w:name="HTML Sample" w:semiHidden="1" w:unhideWhenUsed="1"/>
     <w:lsdException w:name="HTML Typewriter" w:semiHidden="1" w:unhideWhenUsed="1"/>
     <w:lsdException w:name="HTML Variable" w:semiHidden="1" w:unhideWhenUsed="1"/>
+    <w:lsdException w:name="Normal Table" w:semiHidden="1" w:unhideWhenUsed="1"/>
     <w:lsdException w:name="annotation subject" w:semiHidden="1" w:unhideWhenUsed="1"/>
     <w:lsdException w:name="No List" w:semiHidden="1" w:unhideWhenUsed="1"/>
     <w:lsdException w:name="Outline List 1" w:semiHidden="1" w:unhideWhenUsed="1"/>
@@ -1408,8 +1766,11 @@
     <w:lsdException w:name="Table Contemporary" w:semiHidden="1" w:unhideWhenUsed="1"/>
     <w:lsdException w:name="Table Elegant" w:semiHidden="1" w:unhideWhenUsed="1"/>
     <w:lsdException w:name="Table Professional" w:semiHidden="1" w:unhideWhenUsed="1"/>
+    <w:lsdException w:name="Table Subtle 1" w:semiHidden="1" w:unhideWhenUsed="1"/>
     <w:lsdException w:name="Table Subtle 2" w:semiHidden="1" w:unhideWhenUsed="1"/>
     <w:lsdException w:name="Table Web 1" w:semiHidden="1" w:unhideWhenUsed="1"/>
+    <w:lsdException w:name="Table Web 2" w:semiHidden="1" w:unhideWhenUsed="1"/>
+    <w:lsdException w:name="Table Web 3" w:semiHidden="1" w:unhideWhenUsed="1"/>
     <w:lsdException w:name="Balloon Text" w:semiHidden="1" w:unhideWhenUsed="1"/>
     <w:lsdException w:name="Table Grid" w:uiPriority="39"/>
     <w:lsdException w:name="Table Theme" w:semiHidden="1" w:unhideWhenUsed="1"/>

</xml_diff>

<commit_message>
Update cover document, ss adobe xd, wbs
</commit_message>
<xml_diff>
--- a/doc/PPL4612_KELOMPOK6_Perencanaan.docx
+++ b/doc/PPL4612_KELOMPOK6_Perencanaan.docx
@@ -1,21 +1,111 @@
 
 <file path=word/document.xml><?xml version="1.0" encoding="utf-8"?>
-<w:document xmlns:wpc="http://schemas.microsoft.com/office/word/2010/wordprocessingCanvas" xmlns:cx="http://schemas.microsoft.com/office/drawing/2014/chartex" xmlns:cx1="http://schemas.microsoft.com/office/drawing/2015/9/8/chartex" xmlns:cx2="http://schemas.microsoft.com/office/drawing/2015/10/21/chartex" xmlns:cx3="http://schemas.microsoft.com/office/drawing/2016/5/9/chartex" xmlns:cx4="http://schemas.microsoft.com/office/drawing/2016/5/10/chartex" xmlns:cx5="http://schemas.microsoft.com/office/drawing/2016/5/11/chartex" xmlns:cx6="http://schemas.microsoft.com/office/drawing/2016/5/12/chartex" xmlns:cx7="http://schemas.microsoft.com/office/drawing/2016/5/13/chartex" xmlns:cx8="http://schemas.microsoft.com/office/drawing/2016/5/14/chartex" xmlns:mc="http://schemas.openxmlformats.org/markup-compatibility/2006" xmlns:aink="http://schemas.microsoft.com/office/drawing/2016/ink" xmlns:am3d="http://schemas.microsoft.com/office/drawing/2017/model3d" xmlns:o="urn:schemas-microsoft-com:office:office" xmlns:r="http://schemas.openxmlformats.org/officeDocument/2006/relationships" xmlns:m="http://schemas.openxmlformats.org/officeDocument/2006/math" xmlns:v="urn:schemas-microsoft-com:vml" xmlns:wp14="http://schemas.microsoft.com/office/word/2010/wordprocessingDrawing" xmlns:wp="http://schemas.openxmlformats.org/drawingml/2006/wordprocessingDrawing" xmlns:w10="urn:schemas-microsoft-com:office:word" xmlns:w="http://schemas.openxmlformats.org/wordprocessingml/2006/main" xmlns:w14="http://schemas.microsoft.com/office/word/2010/wordml" xmlns:w15="http://schemas.microsoft.com/office/word/2012/wordml" xmlns:w16cex="http://schemas.microsoft.com/office/word/2018/wordml/cex" xmlns:w16cid="http://schemas.microsoft.com/office/word/2016/wordml/cid" xmlns:w16="http://schemas.microsoft.com/office/word/2018/wordml" xmlns:w16se="http://schemas.microsoft.com/office/word/2015/wordml/symex" xmlns:wpg="http://schemas.microsoft.com/office/word/2010/wordprocessingGroup" xmlns:wpi="http://schemas.microsoft.com/office/word/2010/wordprocessingInk" xmlns:wne="http://schemas.microsoft.com/office/word/2006/wordml" xmlns:wps="http://schemas.microsoft.com/office/word/2010/wordprocessingShape" mc:Ignorable="w14 w15 w16se w16cid w16 w16cex wp14">
+<w:document xmlns:wpc="http://schemas.microsoft.com/office/word/2010/wordprocessingCanvas" xmlns:cx="http://schemas.microsoft.com/office/drawing/2014/chartex" xmlns:cx1="http://schemas.microsoft.com/office/drawing/2015/9/8/chartex" xmlns:cx2="http://schemas.microsoft.com/office/drawing/2015/10/21/chartex" xmlns:cx3="http://schemas.microsoft.com/office/drawing/2016/5/9/chartex" xmlns:cx4="http://schemas.microsoft.com/office/drawing/2016/5/10/chartex" xmlns:cx5="http://schemas.microsoft.com/office/drawing/2016/5/11/chartex" xmlns:cx6="http://schemas.microsoft.com/office/drawing/2016/5/12/chartex" xmlns:cx7="http://schemas.microsoft.com/office/drawing/2016/5/13/chartex" xmlns:cx8="http://schemas.microsoft.com/office/drawing/2016/5/14/chartex" xmlns:mc="http://schemas.openxmlformats.org/markup-compatibility/2006" xmlns:aink="http://schemas.microsoft.com/office/drawing/2016/ink" xmlns:am3d="http://schemas.microsoft.com/office/drawing/2017/model3d" xmlns:o="urn:schemas-microsoft-com:office:office" xmlns:r="http://schemas.openxmlformats.org/officeDocument/2006/relationships" xmlns:m="http://schemas.openxmlformats.org/officeDocument/2006/math" xmlns:v="urn:schemas-microsoft-com:vml" xmlns:wp14="http://schemas.microsoft.com/office/word/2010/wordprocessingDrawing" xmlns:wp="http://schemas.openxmlformats.org/drawingml/2006/wordprocessingDrawing" xmlns:w10="urn:schemas-microsoft-com:office:word" xmlns:w="http://schemas.openxmlformats.org/wordprocessingml/2006/main" xmlns:w14="http://schemas.microsoft.com/office/word/2010/wordml" xmlns:w15="http://schemas.microsoft.com/office/word/2012/wordml" xmlns:w16cex="http://schemas.microsoft.com/office/word/2018/wordml/cex" xmlns:w16cid="http://schemas.microsoft.com/office/word/2016/wordml/cid" xmlns:w16="http://schemas.microsoft.com/office/word/2018/wordml" xmlns:w16sdtdh="http://schemas.microsoft.com/office/word/2020/wordml/sdtdatahash" xmlns:w16se="http://schemas.microsoft.com/office/word/2015/wordml/symex" xmlns:wpg="http://schemas.microsoft.com/office/word/2010/wordprocessingGroup" xmlns:wpi="http://schemas.microsoft.com/office/word/2010/wordprocessingInk" xmlns:wne="http://schemas.microsoft.com/office/word/2006/wordml" xmlns:wps="http://schemas.microsoft.com/office/word/2010/wordprocessingShape" mc:Ignorable="w14 w15 w16se w16cid w16 w16cex w16sdtdh wp14">
   <w:body>
     <w:p>
       <w:pPr>
         <w:pStyle w:val="Title"/>
+        <w:jc w:val="center"/>
         <w:rPr>
           <w:rFonts w:ascii="Tw Cen MT" w:hAnsi="Tw Cen MT"/>
         </w:rPr>
       </w:pPr>
       <w:bookmarkStart w:id="0" w:name="_8x8pz3b6d1l" w:colFirst="0" w:colLast="0"/>
       <w:bookmarkEnd w:id="0"/>
+    </w:p>
+    <w:p>
+      <w:pPr>
+        <w:pStyle w:val="Title"/>
+        <w:jc w:val="center"/>
+        <w:rPr>
+          <w:rFonts w:ascii="Tw Cen MT" w:hAnsi="Tw Cen MT"/>
+        </w:rPr>
+      </w:pPr>
+    </w:p>
+    <w:p>
+      <w:pPr>
+        <w:pStyle w:val="Title"/>
+        <w:jc w:val="center"/>
+        <w:rPr>
+          <w:rFonts w:ascii="Tw Cen MT" w:hAnsi="Tw Cen MT"/>
+        </w:rPr>
+      </w:pPr>
+    </w:p>
+    <w:p>
+      <w:pPr>
+        <w:pStyle w:val="Title"/>
+        <w:jc w:val="center"/>
+        <w:rPr>
+          <w:rFonts w:ascii="Tw Cen MT" w:hAnsi="Tw Cen MT"/>
+        </w:rPr>
+      </w:pPr>
+    </w:p>
+    <w:p>
+      <w:pPr>
+        <w:pStyle w:val="Title"/>
+        <w:jc w:val="center"/>
+        <w:rPr>
+          <w:rFonts w:ascii="Tw Cen MT" w:hAnsi="Tw Cen MT"/>
+        </w:rPr>
+      </w:pPr>
+    </w:p>
+    <w:p>
+      <w:pPr>
+        <w:pStyle w:val="Title"/>
+        <w:jc w:val="center"/>
+        <w:rPr>
+          <w:rFonts w:ascii="Tw Cen MT" w:hAnsi="Tw Cen MT"/>
+        </w:rPr>
+      </w:pPr>
+    </w:p>
+    <w:p>
+      <w:pPr>
+        <w:pStyle w:val="Title"/>
+        <w:jc w:val="center"/>
+        <w:rPr>
+          <w:rFonts w:ascii="Tw Cen MT" w:hAnsi="Tw Cen MT"/>
+        </w:rPr>
+      </w:pPr>
+    </w:p>
+    <w:p>
+      <w:pPr>
+        <w:pStyle w:val="Title"/>
+        <w:jc w:val="center"/>
+        <w:rPr>
+          <w:rFonts w:ascii="Tw Cen MT" w:hAnsi="Tw Cen MT"/>
+        </w:rPr>
+      </w:pPr>
+    </w:p>
+    <w:p>
+      <w:pPr>
+        <w:pStyle w:val="Title"/>
+        <w:jc w:val="center"/>
+        <w:rPr>
+          <w:rFonts w:ascii="Tw Cen MT" w:hAnsi="Tw Cen MT"/>
+        </w:rPr>
+      </w:pPr>
+    </w:p>
+    <w:p>
+      <w:pPr>
+        <w:pStyle w:val="Title"/>
+        <w:jc w:val="center"/>
+        <w:rPr>
+          <w:rFonts w:ascii="Tw Cen MT" w:hAnsi="Tw Cen MT"/>
+        </w:rPr>
+      </w:pPr>
       <w:r>
         <w:rPr>
           <w:rFonts w:ascii="Tw Cen MT" w:hAnsi="Tw Cen MT"/>
         </w:rPr>
         <w:t>Project Charter</w:t>
+      </w:r>
+    </w:p>
+    <w:p>
+      <w:pPr>
+        <w:jc w:val="center"/>
+      </w:pPr>
+      <w:r>
+        <w:t>Sistem Manajemen Menu</w:t>
       </w:r>
     </w:p>
     <w:p>
@@ -34,32 +124,6 @@
       </w:pPr>
       <w:bookmarkStart w:id="1" w:name="_qig2dp5mwr6o" w:colFirst="0" w:colLast="0"/>
       <w:bookmarkEnd w:id="1"/>
-      <w:r>
-        <w:rPr>
-          <w:rFonts w:ascii="Tw Cen MT" w:hAnsi="Tw Cen MT"/>
-        </w:rPr>
-        <w:t>1.1 Nama Project</w:t>
-      </w:r>
-    </w:p>
-    <w:p>
-      <w:pPr>
-        <w:pBdr>
-          <w:top w:val="nil"/>
-          <w:left w:val="nil"/>
-          <w:bottom w:val="nil"/>
-          <w:right w:val="nil"/>
-          <w:between w:val="nil"/>
-        </w:pBdr>
-        <w:rPr>
-          <w:rFonts w:ascii="Tw Cen MT" w:hAnsi="Tw Cen MT"/>
-        </w:rPr>
-      </w:pPr>
-      <w:r>
-        <w:rPr>
-          <w:rFonts w:ascii="Tw Cen MT" w:hAnsi="Tw Cen MT"/>
-        </w:rPr>
-        <w:t>Sistem Manajemen Menu</w:t>
-      </w:r>
     </w:p>
     <w:p>
       <w:pPr>
@@ -68,27 +132,6 @@
           <w:rFonts w:ascii="Tw Cen MT" w:hAnsi="Tw Cen MT"/>
         </w:rPr>
       </w:pPr>
-      <w:bookmarkStart w:id="2" w:name="_9oth3hppn8or" w:colFirst="0" w:colLast="0"/>
-      <w:bookmarkEnd w:id="2"/>
-      <w:r>
-        <w:rPr>
-          <w:rFonts w:ascii="Tw Cen MT" w:hAnsi="Tw Cen MT"/>
-        </w:rPr>
-        <w:t>1.2 Nama Tim</w:t>
-      </w:r>
-    </w:p>
-    <w:p>
-      <w:pPr>
-        <w:rPr>
-          <w:rFonts w:ascii="Tw Cen MT" w:hAnsi="Tw Cen MT"/>
-        </w:rPr>
-      </w:pPr>
-      <w:r>
-        <w:rPr>
-          <w:rFonts w:ascii="Tw Cen MT" w:hAnsi="Tw Cen MT"/>
-        </w:rPr>
-        <w:t>Tim Sehat Sukses Selalu</w:t>
-      </w:r>
     </w:p>
     <w:p>
       <w:pPr>
@@ -97,27 +140,6 @@
           <w:rFonts w:ascii="Tw Cen MT" w:hAnsi="Tw Cen MT"/>
         </w:rPr>
       </w:pPr>
-      <w:bookmarkStart w:id="3" w:name="_fhzgkbsq9u8c" w:colFirst="0" w:colLast="0"/>
-      <w:bookmarkEnd w:id="3"/>
-      <w:r>
-        <w:rPr>
-          <w:rFonts w:ascii="Tw Cen MT" w:hAnsi="Tw Cen MT"/>
-        </w:rPr>
-        <w:t>1.3 Tanggal Mulai Project</w:t>
-      </w:r>
-    </w:p>
-    <w:p>
-      <w:pPr>
-        <w:rPr>
-          <w:rFonts w:ascii="Tw Cen MT" w:hAnsi="Tw Cen MT"/>
-        </w:rPr>
-      </w:pPr>
-      <w:r>
-        <w:rPr>
-          <w:rFonts w:ascii="Tw Cen MT" w:hAnsi="Tw Cen MT"/>
-        </w:rPr>
-        <w:t>20 Maret 2021</w:t>
-      </w:r>
     </w:p>
     <w:p>
       <w:pPr>
@@ -126,28 +148,131 @@
           <w:rFonts w:ascii="Tw Cen MT" w:hAnsi="Tw Cen MT"/>
         </w:rPr>
       </w:pPr>
-      <w:bookmarkStart w:id="4" w:name="_hhwxkwjth6z8" w:colFirst="0" w:colLast="0"/>
-      <w:bookmarkEnd w:id="4"/>
-      <w:r>
-        <w:rPr>
-          <w:rFonts w:ascii="Tw Cen MT" w:hAnsi="Tw Cen MT"/>
-        </w:rPr>
-        <w:t>1.4 Tanggal Berakhir Project</w:t>
-      </w:r>
-    </w:p>
-    <w:p>
-      <w:pPr>
-        <w:rPr>
-          <w:rFonts w:ascii="Tw Cen MT" w:hAnsi="Tw Cen MT"/>
-        </w:rPr>
-      </w:pPr>
-      <w:r>
-        <w:rPr>
-          <w:rFonts w:ascii="Tw Cen MT" w:hAnsi="Tw Cen MT"/>
-        </w:rPr>
-        <w:t>28 Juni 2021</w:t>
-      </w:r>
-    </w:p>
+    </w:p>
+    <w:p>
+      <w:pPr>
+        <w:ind w:left="5040"/>
+        <w:jc w:val="both"/>
+      </w:pPr>
+    </w:p>
+    <w:p>
+      <w:pPr>
+        <w:ind w:left="5040"/>
+        <w:jc w:val="both"/>
+      </w:pPr>
+      <w:r>
+        <w:t>Moh. Nuriski Akbar</w:t>
+      </w:r>
+      <w:r>
+        <w:t xml:space="preserve">  </w:t>
+      </w:r>
+      <w:r>
+        <w:t xml:space="preserve"> </w:t>
+      </w:r>
+      <w:r>
+        <w:t>–</w:t>
+      </w:r>
+      <w:r>
+        <w:t xml:space="preserve"> </w:t>
+      </w:r>
+      <w:r>
+        <w:t xml:space="preserve"> </w:t>
+      </w:r>
+      <w:r>
+        <w:t>A11.2018.11426</w:t>
+      </w:r>
+    </w:p>
+    <w:p>
+      <w:pPr>
+        <w:ind w:left="5040"/>
+        <w:jc w:val="both"/>
+      </w:pPr>
+      <w:r>
+        <w:t xml:space="preserve">Asatu Ilham Artdeko – </w:t>
+      </w:r>
+      <w:r>
+        <w:t xml:space="preserve"> </w:t>
+      </w:r>
+      <w:r>
+        <w:rPr>
+          <w:color w:val="24292E"/>
+          <w:shd w:val="clear" w:color="auto" w:fill="FFFFFF"/>
+        </w:rPr>
+        <w:t>A11.2018.10863</w:t>
+      </w:r>
+    </w:p>
+    <w:p>
+      <w:pPr>
+        <w:ind w:left="5040"/>
+        <w:jc w:val="both"/>
+      </w:pPr>
+      <w:r>
+        <w:t xml:space="preserve">Alphian Herusalam </w:t>
+      </w:r>
+      <w:r>
+        <w:t xml:space="preserve">  </w:t>
+      </w:r>
+      <w:r>
+        <w:t xml:space="preserve">– </w:t>
+      </w:r>
+      <w:r>
+        <w:t xml:space="preserve"> </w:t>
+      </w:r>
+      <w:r>
+        <w:rPr>
+          <w:color w:val="24292E"/>
+          <w:shd w:val="clear" w:color="auto" w:fill="FFFFFF"/>
+        </w:rPr>
+        <w:t>A11.2018.11448</w:t>
+      </w:r>
+    </w:p>
+    <w:p>
+      <w:pPr>
+        <w:ind w:left="5040"/>
+        <w:jc w:val="both"/>
+      </w:pPr>
+      <w:r>
+        <w:t xml:space="preserve">M. Taufiq Hidayat </w:t>
+      </w:r>
+      <w:r>
+        <w:t xml:space="preserve">    </w:t>
+      </w:r>
+      <w:r>
+        <w:t>–</w:t>
+      </w:r>
+      <w:r>
+        <w:t xml:space="preserve">  </w:t>
+      </w:r>
+      <w:r>
+        <w:rPr>
+          <w:color w:val="24292E"/>
+          <w:shd w:val="clear" w:color="auto" w:fill="FFFFFF"/>
+        </w:rPr>
+        <w:t>A11.2018.11431</w:t>
+      </w:r>
+    </w:p>
+    <w:p>
+      <w:pPr>
+        <w:ind w:left="5040"/>
+        <w:jc w:val="both"/>
+      </w:pPr>
+      <w:r>
+        <w:t xml:space="preserve">M. Iman Nur Izza </w:t>
+      </w:r>
+      <w:r>
+        <w:t xml:space="preserve">     –  </w:t>
+      </w:r>
+      <w:r>
+        <w:rPr>
+          <w:color w:val="24292E"/>
+          <w:shd w:val="clear" w:color="auto" w:fill="FFFFFF"/>
+        </w:rPr>
+        <w:t>A11.2018.10877</w:t>
+      </w:r>
+    </w:p>
+    <w:p/>
+    <w:p/>
+    <w:p/>
     <w:p>
       <w:pPr>
         <w:pStyle w:val="Heading1"/>
@@ -155,463 +280,34 @@
           <w:rFonts w:ascii="Tw Cen MT" w:hAnsi="Tw Cen MT"/>
         </w:rPr>
       </w:pPr>
-      <w:bookmarkStart w:id="5" w:name="_iibnjf5qe3yo" w:colFirst="0" w:colLast="0"/>
-      <w:bookmarkEnd w:id="5"/>
-      <w:r>
-        <w:rPr>
-          <w:rFonts w:ascii="Tw Cen MT" w:hAnsi="Tw Cen MT"/>
-        </w:rPr>
-        <w:t>1.5 Deskripsi Project</w:t>
-      </w:r>
-    </w:p>
-    <w:p>
-      <w:pPr>
-        <w:jc w:val="both"/>
-        <w:rPr>
-          <w:rFonts w:ascii="Tw Cen MT" w:hAnsi="Tw Cen MT"/>
-        </w:rPr>
-      </w:pPr>
-      <w:r>
-        <w:rPr>
-          <w:rFonts w:ascii="Tw Cen MT" w:hAnsi="Tw Cen MT"/>
-        </w:rPr>
-        <w:t>Sebagai sebuah cafe yang bertujuan sebagai tempat nongkrong, kenyamanan menjadi prioritas utama management cafe tersebut. Kenyamanan tidak hanya tempat dan suasana, bisa juga dalam hal pelayanan. Pelayanan yang nyaman dan mudah akan membuat pelanggan semakin betah berada di cafe. Maka dari itu untuk mewujudkan kenyamanan pelayanan, cafe menyediakan aplikasi yang akan membantu pelanggan dalam memesan menu yang ada. Aplikasi akan menampilkan menu-menu mulai dari yang paling sering dipesan, unik, ataupun yang paling murah. Tidak hanya pelanggan saja yang akan dimudahkan dengan aplikasi ini, tetap juga management cafe. Tersedia admin site yang akan memantau menu-menu yang sering dipesan oleh pelanggan. Tidak hanya itu, admin site juga akan menampilkan grafik penjualan bulanan.</w:t>
-      </w:r>
-    </w:p>
-    <w:p>
-      <w:pPr>
-        <w:pStyle w:val="Heading1"/>
-        <w:rPr>
-          <w:rFonts w:ascii="Tw Cen MT" w:hAnsi="Tw Cen MT"/>
-        </w:rPr>
-      </w:pPr>
-      <w:bookmarkStart w:id="6" w:name="_5m9kwdn0icwz" w:colFirst="0" w:colLast="0"/>
-      <w:bookmarkEnd w:id="6"/>
-      <w:r>
-        <w:rPr>
-          <w:rFonts w:ascii="Tw Cen MT" w:hAnsi="Tw Cen MT"/>
-        </w:rPr>
-        <w:t>1.6 Stakeholder</w:t>
-      </w:r>
-    </w:p>
-    <w:p>
-      <w:pPr>
-        <w:rPr>
-          <w:rFonts w:ascii="Tw Cen MT" w:hAnsi="Tw Cen MT"/>
-        </w:rPr>
-      </w:pPr>
-      <w:r>
-        <w:rPr>
-          <w:rFonts w:ascii="Tw Cen MT" w:hAnsi="Tw Cen MT"/>
-        </w:rPr>
-        <w:t>Product Owner</w:t>
-      </w:r>
-      <w:r>
-        <w:rPr>
-          <w:rFonts w:ascii="Tw Cen MT" w:hAnsi="Tw Cen MT"/>
-        </w:rPr>
-        <w:tab/>
-      </w:r>
-      <w:r>
-        <w:rPr>
-          <w:rFonts w:ascii="Tw Cen MT" w:hAnsi="Tw Cen MT"/>
-        </w:rPr>
-        <w:tab/>
-        <w:t>: Pemilik Cafe</w:t>
-      </w:r>
-    </w:p>
-    <w:p>
-      <w:pPr>
-        <w:rPr>
-          <w:rFonts w:ascii="Tw Cen MT" w:hAnsi="Tw Cen MT"/>
-        </w:rPr>
-      </w:pPr>
-      <w:r>
-        <w:rPr>
-          <w:rFonts w:ascii="Tw Cen MT" w:hAnsi="Tw Cen MT"/>
-        </w:rPr>
-        <w:t>Project Sponsor</w:t>
-      </w:r>
-      <w:r>
-        <w:rPr>
-          <w:rFonts w:ascii="Tw Cen MT" w:hAnsi="Tw Cen MT"/>
-        </w:rPr>
-        <w:tab/>
-      </w:r>
-      <w:r>
-        <w:rPr>
-          <w:rFonts w:ascii="Tw Cen MT" w:hAnsi="Tw Cen MT"/>
-        </w:rPr>
-        <w:tab/>
-        <w:t>: Management Cafe</w:t>
-      </w:r>
-    </w:p>
-    <w:p>
-      <w:pPr>
-        <w:rPr>
-          <w:rFonts w:ascii="Tw Cen MT" w:hAnsi="Tw Cen MT"/>
-        </w:rPr>
-      </w:pPr>
-      <w:r>
-        <w:rPr>
-          <w:rFonts w:ascii="Tw Cen MT" w:hAnsi="Tw Cen MT"/>
-        </w:rPr>
-        <w:t>Project Leader</w:t>
-      </w:r>
-      <w:r>
-        <w:rPr>
-          <w:rFonts w:ascii="Tw Cen MT" w:hAnsi="Tw Cen MT"/>
-        </w:rPr>
-        <w:tab/>
-      </w:r>
-      <w:r>
-        <w:rPr>
-          <w:rFonts w:ascii="Tw Cen MT" w:hAnsi="Tw Cen MT"/>
-        </w:rPr>
-        <w:tab/>
-        <w:t>: Moh Nuriski Akbar</w:t>
-      </w:r>
-    </w:p>
-    <w:p>
-      <w:pPr>
-        <w:rPr>
-          <w:rFonts w:ascii="Tw Cen MT" w:hAnsi="Tw Cen MT"/>
-        </w:rPr>
-      </w:pPr>
-      <w:r>
-        <w:rPr>
-          <w:rFonts w:ascii="Tw Cen MT" w:hAnsi="Tw Cen MT"/>
-        </w:rPr>
-        <w:t>Database Designer</w:t>
-      </w:r>
-      <w:r>
-        <w:rPr>
-          <w:rFonts w:ascii="Tw Cen MT" w:hAnsi="Tw Cen MT"/>
-        </w:rPr>
-        <w:tab/>
-        <w:t>: Asatu Ilham Artdeko</w:t>
-      </w:r>
-    </w:p>
-    <w:p>
-      <w:pPr>
-        <w:rPr>
-          <w:rFonts w:ascii="Tw Cen MT" w:hAnsi="Tw Cen MT"/>
-        </w:rPr>
-      </w:pPr>
-      <w:r>
-        <w:rPr>
-          <w:rFonts w:ascii="Tw Cen MT" w:hAnsi="Tw Cen MT"/>
-        </w:rPr>
-        <w:t>UI/UX Designer</w:t>
-      </w:r>
-      <w:r>
-        <w:rPr>
-          <w:rFonts w:ascii="Tw Cen MT" w:hAnsi="Tw Cen MT"/>
-        </w:rPr>
-        <w:tab/>
-      </w:r>
-      <w:r>
-        <w:rPr>
-          <w:rFonts w:ascii="Tw Cen MT" w:hAnsi="Tw Cen MT"/>
-        </w:rPr>
-        <w:tab/>
-        <w:t>: Alphian Herusalam</w:t>
-      </w:r>
-    </w:p>
-    <w:p>
-      <w:pPr>
-        <w:rPr>
-          <w:rFonts w:ascii="Tw Cen MT" w:hAnsi="Tw Cen MT"/>
-        </w:rPr>
-      </w:pPr>
-      <w:r>
-        <w:rPr>
-          <w:rFonts w:ascii="Tw Cen MT" w:hAnsi="Tw Cen MT"/>
-        </w:rPr>
-        <w:t>Front-End Programmer</w:t>
-      </w:r>
-      <w:r>
-        <w:rPr>
-          <w:rFonts w:ascii="Tw Cen MT" w:hAnsi="Tw Cen MT"/>
-        </w:rPr>
-        <w:tab/>
-        <w:t>: Muhammad Taufiq Hidayat</w:t>
-      </w:r>
-    </w:p>
-    <w:p>
-      <w:pPr>
-        <w:rPr>
-          <w:rFonts w:ascii="Tw Cen MT" w:hAnsi="Tw Cen MT"/>
-        </w:rPr>
-      </w:pPr>
-      <w:r>
-        <w:rPr>
-          <w:rFonts w:ascii="Tw Cen MT" w:hAnsi="Tw Cen MT"/>
-        </w:rPr>
-        <w:t>Back-End Programmer</w:t>
-      </w:r>
-      <w:r>
-        <w:rPr>
-          <w:rFonts w:ascii="Tw Cen MT" w:hAnsi="Tw Cen MT"/>
-        </w:rPr>
-        <w:tab/>
-        <w:t>: Muhammad Iman Nur Izza</w:t>
-      </w:r>
-    </w:p>
-    <w:p>
-      <w:pPr>
-        <w:rPr>
-          <w:rFonts w:ascii="Tw Cen MT" w:hAnsi="Tw Cen MT"/>
-        </w:rPr>
-      </w:pPr>
-      <w:r>
-        <w:rPr>
-          <w:rFonts w:ascii="Tw Cen MT" w:hAnsi="Tw Cen MT"/>
-        </w:rPr>
-        <w:t>App Programmer</w:t>
-      </w:r>
-      <w:r>
-        <w:rPr>
-          <w:rFonts w:ascii="Tw Cen MT" w:hAnsi="Tw Cen MT"/>
-        </w:rPr>
-        <w:tab/>
-        <w:t>: Moh Nuriski Akbar</w:t>
-      </w:r>
-    </w:p>
-    <w:p>
-      <w:pPr>
-        <w:rPr>
-          <w:rFonts w:ascii="Tw Cen MT" w:hAnsi="Tw Cen MT"/>
-        </w:rPr>
-      </w:pPr>
-    </w:p>
-    <w:p>
-      <w:pPr>
-        <w:pStyle w:val="Title"/>
-        <w:rPr>
-          <w:rFonts w:ascii="Tw Cen MT" w:hAnsi="Tw Cen MT"/>
-        </w:rPr>
-      </w:pPr>
-      <w:bookmarkStart w:id="7" w:name="_1ob8os7t6i2x" w:colFirst="0" w:colLast="0"/>
-      <w:bookmarkEnd w:id="7"/>
-      <w:r>
-        <w:rPr>
-          <w:rFonts w:ascii="Tw Cen MT" w:hAnsi="Tw Cen MT"/>
-        </w:rPr>
-        <w:lastRenderedPageBreak/>
-        <w:t>Project Scope Statement</w:t>
-      </w:r>
-    </w:p>
-    <w:p>
-      <w:pPr>
-        <w:pStyle w:val="Heading1"/>
-        <w:numPr>
-          <w:ilvl w:val="0"/>
-          <w:numId w:val="3"/>
-        </w:numPr>
-        <w:rPr>
-          <w:rFonts w:ascii="Tw Cen MT" w:hAnsi="Tw Cen MT"/>
-        </w:rPr>
-      </w:pPr>
-      <w:bookmarkStart w:id="8" w:name="_d7phx2og84zu" w:colFirst="0" w:colLast="0"/>
-      <w:bookmarkEnd w:id="8"/>
-      <w:r>
-        <w:rPr>
-          <w:rFonts w:ascii="Tw Cen MT" w:hAnsi="Tw Cen MT"/>
-        </w:rPr>
-        <w:t xml:space="preserve"> Ruang Lingkup</w:t>
-      </w:r>
-    </w:p>
-    <w:p>
-      <w:pPr>
-        <w:ind w:left="720"/>
-        <w:jc w:val="both"/>
-        <w:rPr>
-          <w:rFonts w:ascii="Tw Cen MT" w:hAnsi="Tw Cen MT"/>
-        </w:rPr>
-      </w:pPr>
-      <w:r>
-        <w:rPr>
-          <w:rFonts w:ascii="Tw Cen MT" w:hAnsi="Tw Cen MT"/>
-        </w:rPr>
-        <w:t>Sistem Manajemen Menu adalah sebuah sistem yang menampilkan menu pada sebuah cafe. Tidak hanya sekedar menampilkan menu tetapi juga dapat mem-filter menu sesuai keinginan pelanggan. Sistem ini mempunyai dua bagian, aplikasi menu untuk pelanggan dan admin site untuk management cafe. Aplikasi menu dan admin site saling terhubung melalui database. Admin site berfungsi untuk mengatur menu dan menampilkan data penjualan.</w:t>
-      </w:r>
-    </w:p>
-    <w:p>
-      <w:pPr>
-        <w:rPr>
-          <w:rFonts w:ascii="Tw Cen MT" w:hAnsi="Tw Cen MT"/>
-        </w:rPr>
-      </w:pPr>
-    </w:p>
-    <w:p>
-      <w:pPr>
-        <w:pStyle w:val="Heading1"/>
-        <w:numPr>
-          <w:ilvl w:val="0"/>
-          <w:numId w:val="3"/>
-        </w:numPr>
-        <w:spacing w:after="0"/>
-        <w:rPr>
-          <w:rFonts w:ascii="Tw Cen MT" w:hAnsi="Tw Cen MT"/>
-        </w:rPr>
-      </w:pPr>
-      <w:bookmarkStart w:id="9" w:name="_lxhtom47102y" w:colFirst="0" w:colLast="0"/>
-      <w:bookmarkEnd w:id="9"/>
-      <w:r>
-        <w:rPr>
-          <w:rFonts w:ascii="Tw Cen MT" w:hAnsi="Tw Cen MT"/>
-        </w:rPr>
-        <w:t xml:space="preserve"> Deskripsi Fungsionalitas</w:t>
-      </w:r>
-    </w:p>
-    <w:p>
-      <w:pPr>
-        <w:numPr>
-          <w:ilvl w:val="0"/>
-          <w:numId w:val="1"/>
-        </w:numPr>
-        <w:rPr>
-          <w:rFonts w:ascii="Tw Cen MT" w:hAnsi="Tw Cen MT"/>
-        </w:rPr>
-      </w:pPr>
-      <w:r>
-        <w:rPr>
-          <w:rFonts w:ascii="Tw Cen MT" w:hAnsi="Tw Cen MT"/>
-        </w:rPr>
-        <w:t>Login sebagai management cafe</w:t>
-      </w:r>
-    </w:p>
-    <w:p>
-      <w:pPr>
-        <w:numPr>
-          <w:ilvl w:val="0"/>
-          <w:numId w:val="1"/>
-        </w:numPr>
-        <w:rPr>
-          <w:rFonts w:ascii="Tw Cen MT" w:hAnsi="Tw Cen MT"/>
-        </w:rPr>
-      </w:pPr>
-      <w:r>
-        <w:rPr>
-          <w:rFonts w:ascii="Tw Cen MT" w:hAnsi="Tw Cen MT"/>
-        </w:rPr>
-        <w:t>Mengakses daftar menu</w:t>
-      </w:r>
-    </w:p>
-    <w:p>
-      <w:pPr>
-        <w:numPr>
-          <w:ilvl w:val="0"/>
-          <w:numId w:val="1"/>
-        </w:numPr>
-        <w:rPr>
-          <w:rFonts w:ascii="Tw Cen MT" w:hAnsi="Tw Cen MT"/>
-        </w:rPr>
-      </w:pPr>
-      <w:r>
-        <w:rPr>
-          <w:rFonts w:ascii="Tw Cen MT" w:hAnsi="Tw Cen MT"/>
-        </w:rPr>
-        <w:t>Menampilkan grafik penjualan</w:t>
-      </w:r>
-    </w:p>
-    <w:p>
-      <w:pPr>
-        <w:numPr>
-          <w:ilvl w:val="0"/>
-          <w:numId w:val="1"/>
-        </w:numPr>
-        <w:rPr>
-          <w:rFonts w:ascii="Tw Cen MT" w:hAnsi="Tw Cen MT"/>
-        </w:rPr>
-      </w:pPr>
-      <w:r>
-        <w:rPr>
-          <w:rFonts w:ascii="Tw Cen MT" w:hAnsi="Tw Cen MT"/>
-        </w:rPr>
-        <w:t>Mengubah tabel hasil penjualan ke format csv</w:t>
-      </w:r>
-    </w:p>
-    <w:p>
-      <w:pPr>
-        <w:numPr>
-          <w:ilvl w:val="0"/>
-          <w:numId w:val="1"/>
-        </w:numPr>
-        <w:rPr>
-          <w:rFonts w:ascii="Tw Cen MT" w:hAnsi="Tw Cen MT"/>
-        </w:rPr>
-      </w:pPr>
-      <w:r>
-        <w:rPr>
-          <w:rFonts w:ascii="Tw Cen MT" w:hAnsi="Tw Cen MT"/>
-        </w:rPr>
-        <w:t>Menampilkan menu berdasarkan tag</w:t>
-      </w:r>
-    </w:p>
-    <w:p>
-      <w:pPr>
-        <w:numPr>
-          <w:ilvl w:val="0"/>
-          <w:numId w:val="1"/>
-        </w:numPr>
-        <w:rPr>
-          <w:rFonts w:ascii="Tw Cen MT" w:hAnsi="Tw Cen MT"/>
-        </w:rPr>
-      </w:pPr>
-      <w:r>
-        <w:rPr>
-          <w:rFonts w:ascii="Tw Cen MT" w:hAnsi="Tw Cen MT"/>
-        </w:rPr>
-        <w:t>Melakukan pemesanan melalui aplikasi</w:t>
-      </w:r>
-    </w:p>
-    <w:p>
-      <w:pPr>
-        <w:rPr>
-          <w:rFonts w:ascii="Tw Cen MT" w:hAnsi="Tw Cen MT"/>
-        </w:rPr>
-      </w:pPr>
-    </w:p>
-    <w:p>
-      <w:pPr>
-        <w:pStyle w:val="Heading1"/>
-        <w:numPr>
-          <w:ilvl w:val="0"/>
-          <w:numId w:val="3"/>
-        </w:numPr>
-        <w:rPr>
-          <w:rFonts w:ascii="Tw Cen MT" w:hAnsi="Tw Cen MT"/>
-        </w:rPr>
-      </w:pPr>
-      <w:bookmarkStart w:id="10" w:name="_4c3yrf76i0m1" w:colFirst="0" w:colLast="0"/>
-      <w:bookmarkEnd w:id="10"/>
-      <w:r>
-        <w:rPr>
-          <w:rFonts w:ascii="Tw Cen MT" w:hAnsi="Tw Cen MT"/>
+      <w:r>
+        <w:rPr>
           <w:noProof/>
         </w:rPr>
         <w:drawing>
-          <wp:anchor distT="0" distB="0" distL="114300" distR="114300" simplePos="0" relativeHeight="251663360" behindDoc="0" locked="0" layoutInCell="1" allowOverlap="1" wp14:anchorId="02661D8E" wp14:editId="554A0221">
+          <wp:anchor distT="0" distB="0" distL="114300" distR="114300" simplePos="0" relativeHeight="251666432" behindDoc="1" locked="0" layoutInCell="1" allowOverlap="1" wp14:anchorId="4C8489BB" wp14:editId="2DF38A2E">
             <wp:simplePos x="0" y="0"/>
             <wp:positionH relativeFrom="margin">
               <wp:align>left</wp:align>
             </wp:positionH>
             <wp:positionV relativeFrom="paragraph">
-              <wp:posOffset>670560</wp:posOffset>
+              <wp:posOffset>259080</wp:posOffset>
             </wp:positionV>
-            <wp:extent cx="5900420" cy="2656205"/>
-            <wp:effectExtent l="0" t="0" r="5080" b="0"/>
-            <wp:wrapSquare wrapText="bothSides"/>
-            <wp:docPr id="3" name="image2.png"/>
-            <wp:cNvGraphicFramePr/>
+            <wp:extent cx="3122295" cy="379095"/>
+            <wp:effectExtent l="0" t="0" r="1905" b="1905"/>
+            <wp:wrapNone/>
+            <wp:docPr id="7" name="Picture 7"/>
+            <wp:cNvGraphicFramePr>
+              <a:graphicFrameLocks xmlns:a="http://schemas.openxmlformats.org/drawingml/2006/main" noChangeAspect="1"/>
+            </wp:cNvGraphicFramePr>
             <a:graphic xmlns:a="http://schemas.openxmlformats.org/drawingml/2006/main">
               <a:graphicData uri="http://schemas.openxmlformats.org/drawingml/2006/picture">
                 <pic:pic xmlns:pic="http://schemas.openxmlformats.org/drawingml/2006/picture">
                   <pic:nvPicPr>
-                    <pic:cNvPr id="0" name="image2.png"/>
-                    <pic:cNvPicPr preferRelativeResize="0"/>
+                    <pic:cNvPr id="0" name="Picture 3"/>
+                    <pic:cNvPicPr>
+                      <a:picLocks noChangeAspect="1" noChangeArrowheads="1"/>
+                    </pic:cNvPicPr>
                   </pic:nvPicPr>
                   <pic:blipFill>
                     <a:blip r:embed="rId5">
@@ -626,15 +322,18 @@
                       <a:fillRect/>
                     </a:stretch>
                   </pic:blipFill>
-                  <pic:spPr>
+                  <pic:spPr bwMode="auto">
                     <a:xfrm>
                       <a:off x="0" y="0"/>
-                      <a:ext cx="5900420" cy="2656205"/>
+                      <a:ext cx="3122295" cy="379095"/>
                     </a:xfrm>
                     <a:prstGeom prst="rect">
                       <a:avLst/>
                     </a:prstGeom>
-                    <a:ln/>
+                    <a:noFill/>
+                    <a:ln>
+                      <a:noFill/>
+                    </a:ln>
                   </pic:spPr>
                 </pic:pic>
               </a:graphicData>
@@ -652,80 +351,1574 @@
         <w:rPr>
           <w:rFonts w:ascii="Tw Cen MT" w:hAnsi="Tw Cen MT"/>
         </w:rPr>
-        <w:t xml:space="preserve"> Work Breakdown Structure</w:t>
-      </w:r>
-    </w:p>
-    <w:p>
-      <w:pPr>
-        <w:rPr>
-          <w:rFonts w:ascii="Tw Cen MT" w:hAnsi="Tw Cen MT"/>
-        </w:rPr>
-      </w:pPr>
-    </w:p>
-    <w:p>
-      <w:pPr>
-        <w:rPr>
-          <w:rFonts w:ascii="Tw Cen MT" w:hAnsi="Tw Cen MT"/>
-        </w:rPr>
-      </w:pPr>
-    </w:p>
-    <w:p>
-      <w:pPr>
-        <w:rPr>
-          <w:rFonts w:ascii="Tw Cen MT" w:hAnsi="Tw Cen MT"/>
-        </w:rPr>
-      </w:pPr>
-    </w:p>
-    <w:p>
-      <w:pPr>
-        <w:rPr>
-          <w:rFonts w:ascii="Tw Cen MT" w:hAnsi="Tw Cen MT"/>
-        </w:rPr>
-      </w:pPr>
-    </w:p>
-    <w:p>
-      <w:pPr>
-        <w:rPr>
-          <w:rFonts w:ascii="Tw Cen MT" w:hAnsi="Tw Cen MT"/>
-        </w:rPr>
-      </w:pPr>
-    </w:p>
-    <w:p>
-      <w:pPr>
-        <w:rPr>
-          <w:rFonts w:ascii="Tw Cen MT" w:hAnsi="Tw Cen MT"/>
-        </w:rPr>
-      </w:pPr>
-    </w:p>
-    <w:p>
-      <w:pPr>
-        <w:rPr>
-          <w:rFonts w:ascii="Tw Cen MT" w:hAnsi="Tw Cen MT"/>
-        </w:rPr>
-      </w:pPr>
-    </w:p>
-    <w:p>
-      <w:pPr>
-        <w:rPr>
-          <w:rFonts w:ascii="Tw Cen MT" w:hAnsi="Tw Cen MT"/>
-        </w:rPr>
-      </w:pPr>
-    </w:p>
-    <w:p>
-      <w:pPr>
-        <w:rPr>
-          <w:rFonts w:ascii="Tw Cen MT" w:hAnsi="Tw Cen MT"/>
-        </w:rPr>
-      </w:pPr>
-    </w:p>
-    <w:p>
-      <w:pPr>
+        <w:t>1.1 Nama Project</w:t>
+      </w:r>
+    </w:p>
+    <w:p>
+      <w:pPr>
+        <w:pBdr>
+          <w:top w:val="nil"/>
+          <w:left w:val="nil"/>
+          <w:bottom w:val="nil"/>
+          <w:right w:val="nil"/>
+          <w:between w:val="nil"/>
+        </w:pBdr>
+        <w:rPr>
+          <w:rFonts w:ascii="Tw Cen MT" w:hAnsi="Tw Cen MT"/>
+        </w:rPr>
+      </w:pPr>
+      <w:r>
+        <w:rPr>
+          <w:rFonts w:ascii="Tw Cen MT" w:hAnsi="Tw Cen MT"/>
+        </w:rPr>
+        <w:t>Sistem Manajemen Menu</w:t>
+      </w:r>
+    </w:p>
+    <w:p>
+      <w:pPr>
+        <w:pStyle w:val="Heading1"/>
+        <w:rPr>
+          <w:rFonts w:ascii="Tw Cen MT" w:hAnsi="Tw Cen MT"/>
+        </w:rPr>
+      </w:pPr>
+      <w:bookmarkStart w:id="2" w:name="_9oth3hppn8or" w:colFirst="0" w:colLast="0"/>
+      <w:bookmarkEnd w:id="2"/>
+      <w:r>
+        <w:rPr>
+          <w:noProof/>
+        </w:rPr>
+        <w:drawing>
+          <wp:anchor distT="0" distB="0" distL="114300" distR="114300" simplePos="0" relativeHeight="251668480" behindDoc="1" locked="0" layoutInCell="1" allowOverlap="1" wp14:anchorId="1DBC5327" wp14:editId="0D94DF43">
+            <wp:simplePos x="0" y="0"/>
+            <wp:positionH relativeFrom="margin">
+              <wp:align>left</wp:align>
+            </wp:positionH>
+            <wp:positionV relativeFrom="paragraph">
+              <wp:posOffset>222069</wp:posOffset>
+            </wp:positionV>
+            <wp:extent cx="3122295" cy="379095"/>
+            <wp:effectExtent l="0" t="0" r="1905" b="1905"/>
+            <wp:wrapNone/>
+            <wp:docPr id="9" name="Picture 9"/>
+            <wp:cNvGraphicFramePr>
+              <a:graphicFrameLocks xmlns:a="http://schemas.openxmlformats.org/drawingml/2006/main" noChangeAspect="1"/>
+            </wp:cNvGraphicFramePr>
+            <a:graphic xmlns:a="http://schemas.openxmlformats.org/drawingml/2006/main">
+              <a:graphicData uri="http://schemas.openxmlformats.org/drawingml/2006/picture">
+                <pic:pic xmlns:pic="http://schemas.openxmlformats.org/drawingml/2006/picture">
+                  <pic:nvPicPr>
+                    <pic:cNvPr id="0" name="Picture 3"/>
+                    <pic:cNvPicPr>
+                      <a:picLocks noChangeAspect="1" noChangeArrowheads="1"/>
+                    </pic:cNvPicPr>
+                  </pic:nvPicPr>
+                  <pic:blipFill>
+                    <a:blip r:embed="rId5">
+                      <a:extLst>
+                        <a:ext uri="{28A0092B-C50C-407E-A947-70E740481C1C}">
+                          <a14:useLocalDpi xmlns:a14="http://schemas.microsoft.com/office/drawing/2010/main" val="0"/>
+                        </a:ext>
+                      </a:extLst>
+                    </a:blip>
+                    <a:srcRect/>
+                    <a:stretch>
+                      <a:fillRect/>
+                    </a:stretch>
+                  </pic:blipFill>
+                  <pic:spPr bwMode="auto">
+                    <a:xfrm>
+                      <a:off x="0" y="0"/>
+                      <a:ext cx="3122295" cy="379095"/>
+                    </a:xfrm>
+                    <a:prstGeom prst="rect">
+                      <a:avLst/>
+                    </a:prstGeom>
+                    <a:noFill/>
+                    <a:ln>
+                      <a:noFill/>
+                    </a:ln>
+                  </pic:spPr>
+                </pic:pic>
+              </a:graphicData>
+            </a:graphic>
+            <wp14:sizeRelH relativeFrom="page">
+              <wp14:pctWidth>0</wp14:pctWidth>
+            </wp14:sizeRelH>
+            <wp14:sizeRelV relativeFrom="page">
+              <wp14:pctHeight>0</wp14:pctHeight>
+            </wp14:sizeRelV>
+          </wp:anchor>
+        </w:drawing>
+      </w:r>
+      <w:r>
+        <w:rPr>
+          <w:rFonts w:ascii="Tw Cen MT" w:hAnsi="Tw Cen MT"/>
+        </w:rPr>
+        <w:t>1.2 Nama Tim</w:t>
+      </w:r>
+    </w:p>
+    <w:p>
+      <w:pPr>
+        <w:rPr>
+          <w:rFonts w:ascii="Tw Cen MT" w:hAnsi="Tw Cen MT"/>
+        </w:rPr>
+      </w:pPr>
+      <w:r>
+        <w:rPr>
+          <w:rFonts w:ascii="Tw Cen MT" w:hAnsi="Tw Cen MT"/>
+        </w:rPr>
+        <w:t>Tim Sehat Sukses Selalu</w:t>
+      </w:r>
+    </w:p>
+    <w:p>
+      <w:pPr>
+        <w:pStyle w:val="Heading1"/>
+        <w:rPr>
+          <w:rFonts w:ascii="Tw Cen MT" w:hAnsi="Tw Cen MT"/>
+        </w:rPr>
+      </w:pPr>
+      <w:bookmarkStart w:id="3" w:name="_fhzgkbsq9u8c" w:colFirst="0" w:colLast="0"/>
+      <w:bookmarkEnd w:id="3"/>
+      <w:r>
+        <w:rPr>
+          <w:noProof/>
+        </w:rPr>
+        <w:drawing>
+          <wp:anchor distT="0" distB="0" distL="114300" distR="114300" simplePos="0" relativeHeight="251670528" behindDoc="1" locked="0" layoutInCell="1" allowOverlap="1" wp14:anchorId="4619E290" wp14:editId="10C18FE4">
+            <wp:simplePos x="0" y="0"/>
+            <wp:positionH relativeFrom="margin">
+              <wp:align>left</wp:align>
+            </wp:positionH>
+            <wp:positionV relativeFrom="paragraph">
+              <wp:posOffset>234497</wp:posOffset>
+            </wp:positionV>
+            <wp:extent cx="3122295" cy="379095"/>
+            <wp:effectExtent l="0" t="0" r="1905" b="1905"/>
+            <wp:wrapNone/>
+            <wp:docPr id="10" name="Picture 10"/>
+            <wp:cNvGraphicFramePr>
+              <a:graphicFrameLocks xmlns:a="http://schemas.openxmlformats.org/drawingml/2006/main" noChangeAspect="1"/>
+            </wp:cNvGraphicFramePr>
+            <a:graphic xmlns:a="http://schemas.openxmlformats.org/drawingml/2006/main">
+              <a:graphicData uri="http://schemas.openxmlformats.org/drawingml/2006/picture">
+                <pic:pic xmlns:pic="http://schemas.openxmlformats.org/drawingml/2006/picture">
+                  <pic:nvPicPr>
+                    <pic:cNvPr id="0" name="Picture 3"/>
+                    <pic:cNvPicPr>
+                      <a:picLocks noChangeAspect="1" noChangeArrowheads="1"/>
+                    </pic:cNvPicPr>
+                  </pic:nvPicPr>
+                  <pic:blipFill>
+                    <a:blip r:embed="rId5">
+                      <a:extLst>
+                        <a:ext uri="{28A0092B-C50C-407E-A947-70E740481C1C}">
+                          <a14:useLocalDpi xmlns:a14="http://schemas.microsoft.com/office/drawing/2010/main" val="0"/>
+                        </a:ext>
+                      </a:extLst>
+                    </a:blip>
+                    <a:srcRect/>
+                    <a:stretch>
+                      <a:fillRect/>
+                    </a:stretch>
+                  </pic:blipFill>
+                  <pic:spPr bwMode="auto">
+                    <a:xfrm>
+                      <a:off x="0" y="0"/>
+                      <a:ext cx="3122295" cy="379095"/>
+                    </a:xfrm>
+                    <a:prstGeom prst="rect">
+                      <a:avLst/>
+                    </a:prstGeom>
+                    <a:noFill/>
+                    <a:ln>
+                      <a:noFill/>
+                    </a:ln>
+                  </pic:spPr>
+                </pic:pic>
+              </a:graphicData>
+            </a:graphic>
+            <wp14:sizeRelH relativeFrom="page">
+              <wp14:pctWidth>0</wp14:pctWidth>
+            </wp14:sizeRelH>
+            <wp14:sizeRelV relativeFrom="page">
+              <wp14:pctHeight>0</wp14:pctHeight>
+            </wp14:sizeRelV>
+          </wp:anchor>
+        </w:drawing>
+      </w:r>
+      <w:r>
+        <w:rPr>
+          <w:rFonts w:ascii="Tw Cen MT" w:hAnsi="Tw Cen MT"/>
+        </w:rPr>
+        <w:t>1.3 Tanggal Mulai Project</w:t>
+      </w:r>
+    </w:p>
+    <w:p>
+      <w:pPr>
+        <w:rPr>
+          <w:rFonts w:ascii="Tw Cen MT" w:hAnsi="Tw Cen MT"/>
+        </w:rPr>
+      </w:pPr>
+      <w:r>
+        <w:rPr>
+          <w:rFonts w:ascii="Tw Cen MT" w:hAnsi="Tw Cen MT"/>
+        </w:rPr>
+        <w:t>20 Maret 2021</w:t>
+      </w:r>
+    </w:p>
+    <w:p>
+      <w:pPr>
+        <w:pStyle w:val="Heading1"/>
+        <w:rPr>
+          <w:rFonts w:ascii="Tw Cen MT" w:hAnsi="Tw Cen MT"/>
+        </w:rPr>
+      </w:pPr>
+      <w:bookmarkStart w:id="4" w:name="_hhwxkwjth6z8" w:colFirst="0" w:colLast="0"/>
+      <w:bookmarkEnd w:id="4"/>
+      <w:r>
+        <w:rPr>
+          <w:noProof/>
+        </w:rPr>
+        <w:drawing>
+          <wp:anchor distT="0" distB="0" distL="114300" distR="114300" simplePos="0" relativeHeight="251672576" behindDoc="1" locked="0" layoutInCell="1" allowOverlap="1" wp14:anchorId="2E54DDE2" wp14:editId="4085D5E7">
+            <wp:simplePos x="0" y="0"/>
+            <wp:positionH relativeFrom="margin">
+              <wp:posOffset>0</wp:posOffset>
+            </wp:positionH>
+            <wp:positionV relativeFrom="paragraph">
+              <wp:posOffset>217533</wp:posOffset>
+            </wp:positionV>
+            <wp:extent cx="3122295" cy="379095"/>
+            <wp:effectExtent l="0" t="0" r="1905" b="1905"/>
+            <wp:wrapNone/>
+            <wp:docPr id="11" name="Picture 11"/>
+            <wp:cNvGraphicFramePr>
+              <a:graphicFrameLocks xmlns:a="http://schemas.openxmlformats.org/drawingml/2006/main" noChangeAspect="1"/>
+            </wp:cNvGraphicFramePr>
+            <a:graphic xmlns:a="http://schemas.openxmlformats.org/drawingml/2006/main">
+              <a:graphicData uri="http://schemas.openxmlformats.org/drawingml/2006/picture">
+                <pic:pic xmlns:pic="http://schemas.openxmlformats.org/drawingml/2006/picture">
+                  <pic:nvPicPr>
+                    <pic:cNvPr id="0" name="Picture 3"/>
+                    <pic:cNvPicPr>
+                      <a:picLocks noChangeAspect="1" noChangeArrowheads="1"/>
+                    </pic:cNvPicPr>
+                  </pic:nvPicPr>
+                  <pic:blipFill>
+                    <a:blip r:embed="rId5">
+                      <a:extLst>
+                        <a:ext uri="{28A0092B-C50C-407E-A947-70E740481C1C}">
+                          <a14:useLocalDpi xmlns:a14="http://schemas.microsoft.com/office/drawing/2010/main" val="0"/>
+                        </a:ext>
+                      </a:extLst>
+                    </a:blip>
+                    <a:srcRect/>
+                    <a:stretch>
+                      <a:fillRect/>
+                    </a:stretch>
+                  </pic:blipFill>
+                  <pic:spPr bwMode="auto">
+                    <a:xfrm>
+                      <a:off x="0" y="0"/>
+                      <a:ext cx="3122295" cy="379095"/>
+                    </a:xfrm>
+                    <a:prstGeom prst="rect">
+                      <a:avLst/>
+                    </a:prstGeom>
+                    <a:noFill/>
+                    <a:ln>
+                      <a:noFill/>
+                    </a:ln>
+                  </pic:spPr>
+                </pic:pic>
+              </a:graphicData>
+            </a:graphic>
+            <wp14:sizeRelH relativeFrom="page">
+              <wp14:pctWidth>0</wp14:pctWidth>
+            </wp14:sizeRelH>
+            <wp14:sizeRelV relativeFrom="page">
+              <wp14:pctHeight>0</wp14:pctHeight>
+            </wp14:sizeRelV>
+          </wp:anchor>
+        </w:drawing>
+      </w:r>
+      <w:r>
+        <w:rPr>
+          <w:rFonts w:ascii="Tw Cen MT" w:hAnsi="Tw Cen MT"/>
+        </w:rPr>
+        <w:t>1.4 Tanggal Berakhir Project</w:t>
+      </w:r>
+    </w:p>
+    <w:p>
+      <w:pPr>
+        <w:rPr>
+          <w:rFonts w:ascii="Tw Cen MT" w:hAnsi="Tw Cen MT"/>
+        </w:rPr>
+      </w:pPr>
+      <w:r>
+        <w:rPr>
+          <w:rFonts w:ascii="Tw Cen MT" w:hAnsi="Tw Cen MT"/>
+        </w:rPr>
+        <w:t>28 Juni 2021</w:t>
+      </w:r>
+    </w:p>
+    <w:p>
+      <w:pPr>
+        <w:pStyle w:val="Heading1"/>
+        <w:rPr>
+          <w:rFonts w:ascii="Tw Cen MT" w:hAnsi="Tw Cen MT"/>
+        </w:rPr>
+      </w:pPr>
+      <w:bookmarkStart w:id="5" w:name="_iibnjf5qe3yo" w:colFirst="0" w:colLast="0"/>
+      <w:bookmarkEnd w:id="5"/>
+      <w:r>
+        <w:rPr>
+          <w:noProof/>
+        </w:rPr>
+        <w:drawing>
+          <wp:anchor distT="0" distB="0" distL="114300" distR="114300" simplePos="0" relativeHeight="251674624" behindDoc="1" locked="0" layoutInCell="1" allowOverlap="1" wp14:anchorId="69BD9844" wp14:editId="67D4D044">
+            <wp:simplePos x="0" y="0"/>
+            <wp:positionH relativeFrom="margin">
+              <wp:posOffset>0</wp:posOffset>
+            </wp:positionH>
+            <wp:positionV relativeFrom="paragraph">
+              <wp:posOffset>218168</wp:posOffset>
+            </wp:positionV>
+            <wp:extent cx="3122295" cy="379095"/>
+            <wp:effectExtent l="0" t="0" r="1905" b="1905"/>
+            <wp:wrapNone/>
+            <wp:docPr id="12" name="Picture 12"/>
+            <wp:cNvGraphicFramePr>
+              <a:graphicFrameLocks xmlns:a="http://schemas.openxmlformats.org/drawingml/2006/main" noChangeAspect="1"/>
+            </wp:cNvGraphicFramePr>
+            <a:graphic xmlns:a="http://schemas.openxmlformats.org/drawingml/2006/main">
+              <a:graphicData uri="http://schemas.openxmlformats.org/drawingml/2006/picture">
+                <pic:pic xmlns:pic="http://schemas.openxmlformats.org/drawingml/2006/picture">
+                  <pic:nvPicPr>
+                    <pic:cNvPr id="0" name="Picture 3"/>
+                    <pic:cNvPicPr>
+                      <a:picLocks noChangeAspect="1" noChangeArrowheads="1"/>
+                    </pic:cNvPicPr>
+                  </pic:nvPicPr>
+                  <pic:blipFill>
+                    <a:blip r:embed="rId5">
+                      <a:extLst>
+                        <a:ext uri="{28A0092B-C50C-407E-A947-70E740481C1C}">
+                          <a14:useLocalDpi xmlns:a14="http://schemas.microsoft.com/office/drawing/2010/main" val="0"/>
+                        </a:ext>
+                      </a:extLst>
+                    </a:blip>
+                    <a:srcRect/>
+                    <a:stretch>
+                      <a:fillRect/>
+                    </a:stretch>
+                  </pic:blipFill>
+                  <pic:spPr bwMode="auto">
+                    <a:xfrm>
+                      <a:off x="0" y="0"/>
+                      <a:ext cx="3122295" cy="379095"/>
+                    </a:xfrm>
+                    <a:prstGeom prst="rect">
+                      <a:avLst/>
+                    </a:prstGeom>
+                    <a:noFill/>
+                    <a:ln>
+                      <a:noFill/>
+                    </a:ln>
+                  </pic:spPr>
+                </pic:pic>
+              </a:graphicData>
+            </a:graphic>
+            <wp14:sizeRelH relativeFrom="page">
+              <wp14:pctWidth>0</wp14:pctWidth>
+            </wp14:sizeRelH>
+            <wp14:sizeRelV relativeFrom="page">
+              <wp14:pctHeight>0</wp14:pctHeight>
+            </wp14:sizeRelV>
+          </wp:anchor>
+        </w:drawing>
+      </w:r>
+      <w:r>
+        <w:rPr>
+          <w:rFonts w:ascii="Tw Cen MT" w:hAnsi="Tw Cen MT"/>
+        </w:rPr>
+        <w:t>1.5 Deskripsi Project</w:t>
+      </w:r>
+    </w:p>
+    <w:p>
+      <w:pPr>
+        <w:jc w:val="both"/>
+        <w:rPr>
+          <w:rFonts w:ascii="Tw Cen MT" w:hAnsi="Tw Cen MT"/>
+        </w:rPr>
+      </w:pPr>
+      <w:r>
+        <w:rPr>
+          <w:rFonts w:ascii="Tw Cen MT" w:hAnsi="Tw Cen MT"/>
+        </w:rPr>
+        <w:t>Sebagai sebuah cafe yang bertujuan sebagai tempat nongkrong, kenyamanan menjadi prioritas utama management cafe tersebut. Kenyamanan tidak hanya tempat dan suasana, bisa juga dalam hal pelayanan. Pelayanan yang nyaman dan mudah akan membuat pelanggan semakin betah berada di cafe. Maka dari itu untuk mewujudkan kenyamanan pelayanan, cafe menyediakan aplikasi yang akan membantu pelanggan dalam memesan menu yang ada. Aplikasi akan menampilkan menu-menu mulai dari yang paling sering dipesan, unik, ataupun yang paling murah. Tidak hanya pelanggan saja yang akan dimudahkan dengan aplikasi ini, tetap juga management cafe. Tersedia admin site yang akan memantau menu-menu yang sering dipesan oleh pelanggan. Tidak hanya itu, admin site juga akan menampilkan grafik penjualan bulanan.</w:t>
+      </w:r>
+    </w:p>
+    <w:p>
+      <w:pPr>
+        <w:pStyle w:val="Heading1"/>
+        <w:rPr>
+          <w:rFonts w:ascii="Tw Cen MT" w:hAnsi="Tw Cen MT"/>
+        </w:rPr>
+      </w:pPr>
+      <w:bookmarkStart w:id="6" w:name="_5m9kwdn0icwz" w:colFirst="0" w:colLast="0"/>
+      <w:bookmarkEnd w:id="6"/>
+      <w:r>
+        <w:rPr>
+          <w:noProof/>
+        </w:rPr>
+        <w:drawing>
+          <wp:anchor distT="0" distB="0" distL="114300" distR="114300" simplePos="0" relativeHeight="251676672" behindDoc="1" locked="0" layoutInCell="1" allowOverlap="1" wp14:anchorId="370D19D5" wp14:editId="643313A1">
+            <wp:simplePos x="0" y="0"/>
+            <wp:positionH relativeFrom="margin">
+              <wp:posOffset>0</wp:posOffset>
+            </wp:positionH>
+            <wp:positionV relativeFrom="paragraph">
+              <wp:posOffset>218168</wp:posOffset>
+            </wp:positionV>
+            <wp:extent cx="3122295" cy="379095"/>
+            <wp:effectExtent l="0" t="0" r="1905" b="1905"/>
+            <wp:wrapNone/>
+            <wp:docPr id="13" name="Picture 13"/>
+            <wp:cNvGraphicFramePr>
+              <a:graphicFrameLocks xmlns:a="http://schemas.openxmlformats.org/drawingml/2006/main" noChangeAspect="1"/>
+            </wp:cNvGraphicFramePr>
+            <a:graphic xmlns:a="http://schemas.openxmlformats.org/drawingml/2006/main">
+              <a:graphicData uri="http://schemas.openxmlformats.org/drawingml/2006/picture">
+                <pic:pic xmlns:pic="http://schemas.openxmlformats.org/drawingml/2006/picture">
+                  <pic:nvPicPr>
+                    <pic:cNvPr id="0" name="Picture 3"/>
+                    <pic:cNvPicPr>
+                      <a:picLocks noChangeAspect="1" noChangeArrowheads="1"/>
+                    </pic:cNvPicPr>
+                  </pic:nvPicPr>
+                  <pic:blipFill>
+                    <a:blip r:embed="rId5">
+                      <a:extLst>
+                        <a:ext uri="{28A0092B-C50C-407E-A947-70E740481C1C}">
+                          <a14:useLocalDpi xmlns:a14="http://schemas.microsoft.com/office/drawing/2010/main" val="0"/>
+                        </a:ext>
+                      </a:extLst>
+                    </a:blip>
+                    <a:srcRect/>
+                    <a:stretch>
+                      <a:fillRect/>
+                    </a:stretch>
+                  </pic:blipFill>
+                  <pic:spPr bwMode="auto">
+                    <a:xfrm>
+                      <a:off x="0" y="0"/>
+                      <a:ext cx="3122295" cy="379095"/>
+                    </a:xfrm>
+                    <a:prstGeom prst="rect">
+                      <a:avLst/>
+                    </a:prstGeom>
+                    <a:noFill/>
+                    <a:ln>
+                      <a:noFill/>
+                    </a:ln>
+                  </pic:spPr>
+                </pic:pic>
+              </a:graphicData>
+            </a:graphic>
+            <wp14:sizeRelH relativeFrom="page">
+              <wp14:pctWidth>0</wp14:pctWidth>
+            </wp14:sizeRelH>
+            <wp14:sizeRelV relativeFrom="page">
+              <wp14:pctHeight>0</wp14:pctHeight>
+            </wp14:sizeRelV>
+          </wp:anchor>
+        </w:drawing>
+      </w:r>
+      <w:r>
+        <w:rPr>
+          <w:rFonts w:ascii="Tw Cen MT" w:hAnsi="Tw Cen MT"/>
+        </w:rPr>
+        <w:t>1.6 Stakeholder</w:t>
+      </w:r>
+    </w:p>
+    <w:p>
+      <w:pPr>
+        <w:rPr>
+          <w:rFonts w:ascii="Tw Cen MT" w:hAnsi="Tw Cen MT"/>
+        </w:rPr>
+      </w:pPr>
+      <w:r>
+        <w:rPr>
+          <w:rFonts w:ascii="Tw Cen MT" w:hAnsi="Tw Cen MT"/>
+        </w:rPr>
+        <w:t>Product Owner</w:t>
+      </w:r>
+      <w:r>
+        <w:rPr>
+          <w:rFonts w:ascii="Tw Cen MT" w:hAnsi="Tw Cen MT"/>
+        </w:rPr>
+        <w:tab/>
+      </w:r>
+      <w:r>
+        <w:rPr>
+          <w:rFonts w:ascii="Tw Cen MT" w:hAnsi="Tw Cen MT"/>
+        </w:rPr>
+        <w:tab/>
+        <w:t>: Pemilik Cafe</w:t>
+      </w:r>
+    </w:p>
+    <w:p>
+      <w:pPr>
+        <w:rPr>
+          <w:rFonts w:ascii="Tw Cen MT" w:hAnsi="Tw Cen MT"/>
+        </w:rPr>
+      </w:pPr>
+      <w:r>
+        <w:rPr>
+          <w:rFonts w:ascii="Tw Cen MT" w:hAnsi="Tw Cen MT"/>
+        </w:rPr>
+        <w:t>Project Sponsor</w:t>
+      </w:r>
+      <w:r>
+        <w:rPr>
+          <w:rFonts w:ascii="Tw Cen MT" w:hAnsi="Tw Cen MT"/>
+        </w:rPr>
+        <w:tab/>
+      </w:r>
+      <w:r>
+        <w:rPr>
+          <w:rFonts w:ascii="Tw Cen MT" w:hAnsi="Tw Cen MT"/>
+        </w:rPr>
+        <w:tab/>
+        <w:t>: Management Cafe</w:t>
+      </w:r>
+    </w:p>
+    <w:p>
+      <w:pPr>
+        <w:rPr>
+          <w:rFonts w:ascii="Tw Cen MT" w:hAnsi="Tw Cen MT"/>
+        </w:rPr>
+      </w:pPr>
+      <w:r>
+        <w:rPr>
+          <w:rFonts w:ascii="Tw Cen MT" w:hAnsi="Tw Cen MT"/>
+        </w:rPr>
+        <w:t>Project Leader</w:t>
+      </w:r>
+      <w:r>
+        <w:rPr>
+          <w:rFonts w:ascii="Tw Cen MT" w:hAnsi="Tw Cen MT"/>
+        </w:rPr>
+        <w:tab/>
+      </w:r>
+      <w:r>
+        <w:rPr>
+          <w:rFonts w:ascii="Tw Cen MT" w:hAnsi="Tw Cen MT"/>
+        </w:rPr>
+        <w:tab/>
+        <w:t>: Moh Nuriski Akbar</w:t>
+      </w:r>
+    </w:p>
+    <w:p>
+      <w:pPr>
+        <w:rPr>
+          <w:rFonts w:ascii="Tw Cen MT" w:hAnsi="Tw Cen MT"/>
+        </w:rPr>
+      </w:pPr>
+      <w:r>
+        <w:rPr>
+          <w:rFonts w:ascii="Tw Cen MT" w:hAnsi="Tw Cen MT"/>
+        </w:rPr>
+        <w:t>Database Designer</w:t>
+      </w:r>
+      <w:r>
+        <w:rPr>
+          <w:rFonts w:ascii="Tw Cen MT" w:hAnsi="Tw Cen MT"/>
+        </w:rPr>
+        <w:tab/>
+        <w:t>: Asatu Ilham Artdeko</w:t>
+      </w:r>
+    </w:p>
+    <w:p>
+      <w:pPr>
+        <w:rPr>
+          <w:rFonts w:ascii="Tw Cen MT" w:hAnsi="Tw Cen MT"/>
+        </w:rPr>
+      </w:pPr>
+      <w:r>
+        <w:rPr>
+          <w:rFonts w:ascii="Tw Cen MT" w:hAnsi="Tw Cen MT"/>
+        </w:rPr>
+        <w:t>UI/UX Designer</w:t>
+      </w:r>
+      <w:r>
+        <w:rPr>
+          <w:rFonts w:ascii="Tw Cen MT" w:hAnsi="Tw Cen MT"/>
+        </w:rPr>
+        <w:tab/>
+      </w:r>
+      <w:r>
+        <w:rPr>
+          <w:rFonts w:ascii="Tw Cen MT" w:hAnsi="Tw Cen MT"/>
+        </w:rPr>
+        <w:tab/>
+        <w:t>: Alphian Herusalam</w:t>
+      </w:r>
+    </w:p>
+    <w:p>
+      <w:pPr>
+        <w:rPr>
+          <w:rFonts w:ascii="Tw Cen MT" w:hAnsi="Tw Cen MT"/>
+        </w:rPr>
+      </w:pPr>
+      <w:r>
+        <w:rPr>
+          <w:rFonts w:ascii="Tw Cen MT" w:hAnsi="Tw Cen MT"/>
+        </w:rPr>
+        <w:t>Front-End Programmer</w:t>
+      </w:r>
+      <w:r>
+        <w:rPr>
+          <w:rFonts w:ascii="Tw Cen MT" w:hAnsi="Tw Cen MT"/>
+        </w:rPr>
+        <w:tab/>
+        <w:t>: Muhammad Taufiq Hidayat</w:t>
+      </w:r>
+    </w:p>
+    <w:p>
+      <w:pPr>
+        <w:rPr>
+          <w:rFonts w:ascii="Tw Cen MT" w:hAnsi="Tw Cen MT"/>
+        </w:rPr>
+      </w:pPr>
+      <w:r>
+        <w:rPr>
+          <w:rFonts w:ascii="Tw Cen MT" w:hAnsi="Tw Cen MT"/>
+        </w:rPr>
+        <w:t>Back-End Programmer</w:t>
+      </w:r>
+      <w:r>
+        <w:rPr>
+          <w:rFonts w:ascii="Tw Cen MT" w:hAnsi="Tw Cen MT"/>
+        </w:rPr>
+        <w:tab/>
+        <w:t>: Muhammad Iman Nur Izza</w:t>
+      </w:r>
+    </w:p>
+    <w:p>
+      <w:pPr>
+        <w:rPr>
+          <w:rFonts w:ascii="Tw Cen MT" w:hAnsi="Tw Cen MT"/>
+        </w:rPr>
+      </w:pPr>
+      <w:r>
+        <w:rPr>
+          <w:rFonts w:ascii="Tw Cen MT" w:hAnsi="Tw Cen MT"/>
+        </w:rPr>
+        <w:t>App Programmer</w:t>
+      </w:r>
+      <w:r>
+        <w:rPr>
+          <w:rFonts w:ascii="Tw Cen MT" w:hAnsi="Tw Cen MT"/>
+        </w:rPr>
+        <w:tab/>
+        <w:t>: Moh Nuriski Akbar</w:t>
+      </w:r>
+    </w:p>
+    <w:p>
+      <w:pPr>
+        <w:rPr>
+          <w:rFonts w:ascii="Tw Cen MT" w:hAnsi="Tw Cen MT"/>
+        </w:rPr>
+      </w:pPr>
+    </w:p>
+    <w:p>
+      <w:pPr>
+        <w:pStyle w:val="Title"/>
+        <w:rPr>
+          <w:rFonts w:ascii="Tw Cen MT" w:hAnsi="Tw Cen MT"/>
+        </w:rPr>
+      </w:pPr>
+      <w:bookmarkStart w:id="7" w:name="_1ob8os7t6i2x" w:colFirst="0" w:colLast="0"/>
+      <w:bookmarkEnd w:id="7"/>
+      <w:r>
+        <w:rPr>
+          <w:rFonts w:ascii="Tw Cen MT" w:hAnsi="Tw Cen MT"/>
+        </w:rPr>
+        <w:lastRenderedPageBreak/>
+        <w:t>Project Scope Statement</w:t>
+      </w:r>
+    </w:p>
+    <w:p>
+      <w:pPr>
+        <w:pStyle w:val="Heading1"/>
         <w:numPr>
           <w:ilvl w:val="0"/>
           <w:numId w:val="3"/>
         </w:numPr>
         <w:rPr>
           <w:rFonts w:ascii="Tw Cen MT" w:hAnsi="Tw Cen MT"/>
+        </w:rPr>
+      </w:pPr>
+      <w:bookmarkStart w:id="8" w:name="_d7phx2og84zu" w:colFirst="0" w:colLast="0"/>
+      <w:bookmarkEnd w:id="8"/>
+      <w:r>
+        <w:rPr>
+          <w:noProof/>
+        </w:rPr>
+        <w:drawing>
+          <wp:anchor distT="0" distB="0" distL="114300" distR="114300" simplePos="0" relativeHeight="251678720" behindDoc="1" locked="0" layoutInCell="1" allowOverlap="1" wp14:anchorId="07656FE9" wp14:editId="66690042">
+            <wp:simplePos x="0" y="0"/>
+            <wp:positionH relativeFrom="margin">
+              <wp:posOffset>115298</wp:posOffset>
+            </wp:positionH>
+            <wp:positionV relativeFrom="paragraph">
+              <wp:posOffset>177800</wp:posOffset>
+            </wp:positionV>
+            <wp:extent cx="3122295" cy="379095"/>
+            <wp:effectExtent l="0" t="0" r="1905" b="1905"/>
+            <wp:wrapNone/>
+            <wp:docPr id="14" name="Picture 14"/>
+            <wp:cNvGraphicFramePr>
+              <a:graphicFrameLocks xmlns:a="http://schemas.openxmlformats.org/drawingml/2006/main" noChangeAspect="1"/>
+            </wp:cNvGraphicFramePr>
+            <a:graphic xmlns:a="http://schemas.openxmlformats.org/drawingml/2006/main">
+              <a:graphicData uri="http://schemas.openxmlformats.org/drawingml/2006/picture">
+                <pic:pic xmlns:pic="http://schemas.openxmlformats.org/drawingml/2006/picture">
+                  <pic:nvPicPr>
+                    <pic:cNvPr id="0" name="Picture 3"/>
+                    <pic:cNvPicPr>
+                      <a:picLocks noChangeAspect="1" noChangeArrowheads="1"/>
+                    </pic:cNvPicPr>
+                  </pic:nvPicPr>
+                  <pic:blipFill>
+                    <a:blip r:embed="rId5">
+                      <a:extLst>
+                        <a:ext uri="{28A0092B-C50C-407E-A947-70E740481C1C}">
+                          <a14:useLocalDpi xmlns:a14="http://schemas.microsoft.com/office/drawing/2010/main" val="0"/>
+                        </a:ext>
+                      </a:extLst>
+                    </a:blip>
+                    <a:srcRect/>
+                    <a:stretch>
+                      <a:fillRect/>
+                    </a:stretch>
+                  </pic:blipFill>
+                  <pic:spPr bwMode="auto">
+                    <a:xfrm>
+                      <a:off x="0" y="0"/>
+                      <a:ext cx="3122295" cy="379095"/>
+                    </a:xfrm>
+                    <a:prstGeom prst="rect">
+                      <a:avLst/>
+                    </a:prstGeom>
+                    <a:noFill/>
+                    <a:ln>
+                      <a:noFill/>
+                    </a:ln>
+                  </pic:spPr>
+                </pic:pic>
+              </a:graphicData>
+            </a:graphic>
+            <wp14:sizeRelH relativeFrom="page">
+              <wp14:pctWidth>0</wp14:pctWidth>
+            </wp14:sizeRelH>
+            <wp14:sizeRelV relativeFrom="page">
+              <wp14:pctHeight>0</wp14:pctHeight>
+            </wp14:sizeRelV>
+          </wp:anchor>
+        </w:drawing>
+      </w:r>
+      <w:r>
+        <w:rPr>
+          <w:rFonts w:ascii="Tw Cen MT" w:hAnsi="Tw Cen MT"/>
+        </w:rPr>
+        <w:t xml:space="preserve"> Ruang Lingkup</w:t>
+      </w:r>
+    </w:p>
+    <w:p>
+      <w:pPr>
+        <w:ind w:left="720"/>
+        <w:jc w:val="both"/>
+        <w:rPr>
+          <w:rFonts w:ascii="Tw Cen MT" w:hAnsi="Tw Cen MT"/>
+        </w:rPr>
+      </w:pPr>
+      <w:r>
+        <w:rPr>
+          <w:rFonts w:ascii="Tw Cen MT" w:hAnsi="Tw Cen MT"/>
+        </w:rPr>
+        <w:t>Sistem Manajemen Menu adalah sebuah sistem yang menampilkan menu pada sebuah cafe. Tidak hanya sekedar menampilkan menu tetapi juga dapat mem-filter menu sesuai keinginan pelanggan. Sistem ini mempunyai dua bagian, aplikasi menu untuk pelanggan dan admin site untuk management cafe. Aplikasi menu dan admin site saling terhubung melalui database. Admin site berfungsi untuk mengatur menu dan menampilkan data penjualan.</w:t>
+      </w:r>
+    </w:p>
+    <w:p>
+      <w:pPr>
+        <w:rPr>
+          <w:rFonts w:ascii="Tw Cen MT" w:hAnsi="Tw Cen MT"/>
+        </w:rPr>
+      </w:pPr>
+    </w:p>
+    <w:p>
+      <w:pPr>
+        <w:pStyle w:val="Heading1"/>
+        <w:numPr>
+          <w:ilvl w:val="0"/>
+          <w:numId w:val="3"/>
+        </w:numPr>
+        <w:spacing w:after="0"/>
+        <w:rPr>
+          <w:rFonts w:ascii="Tw Cen MT" w:hAnsi="Tw Cen MT"/>
+        </w:rPr>
+      </w:pPr>
+      <w:bookmarkStart w:id="9" w:name="_lxhtom47102y" w:colFirst="0" w:colLast="0"/>
+      <w:bookmarkEnd w:id="9"/>
+      <w:r>
+        <w:rPr>
+          <w:noProof/>
+        </w:rPr>
+        <w:drawing>
+          <wp:anchor distT="0" distB="0" distL="114300" distR="114300" simplePos="0" relativeHeight="251680768" behindDoc="1" locked="0" layoutInCell="1" allowOverlap="1" wp14:anchorId="6D4CB26B" wp14:editId="3CCAB779">
+            <wp:simplePos x="0" y="0"/>
+            <wp:positionH relativeFrom="margin">
+              <wp:posOffset>88265</wp:posOffset>
+            </wp:positionH>
+            <wp:positionV relativeFrom="paragraph">
+              <wp:posOffset>243568</wp:posOffset>
+            </wp:positionV>
+            <wp:extent cx="3122295" cy="379095"/>
+            <wp:effectExtent l="0" t="0" r="1905" b="1905"/>
+            <wp:wrapNone/>
+            <wp:docPr id="15" name="Picture 15"/>
+            <wp:cNvGraphicFramePr>
+              <a:graphicFrameLocks xmlns:a="http://schemas.openxmlformats.org/drawingml/2006/main" noChangeAspect="1"/>
+            </wp:cNvGraphicFramePr>
+            <a:graphic xmlns:a="http://schemas.openxmlformats.org/drawingml/2006/main">
+              <a:graphicData uri="http://schemas.openxmlformats.org/drawingml/2006/picture">
+                <pic:pic xmlns:pic="http://schemas.openxmlformats.org/drawingml/2006/picture">
+                  <pic:nvPicPr>
+                    <pic:cNvPr id="0" name="Picture 3"/>
+                    <pic:cNvPicPr>
+                      <a:picLocks noChangeAspect="1" noChangeArrowheads="1"/>
+                    </pic:cNvPicPr>
+                  </pic:nvPicPr>
+                  <pic:blipFill>
+                    <a:blip r:embed="rId5">
+                      <a:extLst>
+                        <a:ext uri="{28A0092B-C50C-407E-A947-70E740481C1C}">
+                          <a14:useLocalDpi xmlns:a14="http://schemas.microsoft.com/office/drawing/2010/main" val="0"/>
+                        </a:ext>
+                      </a:extLst>
+                    </a:blip>
+                    <a:srcRect/>
+                    <a:stretch>
+                      <a:fillRect/>
+                    </a:stretch>
+                  </pic:blipFill>
+                  <pic:spPr bwMode="auto">
+                    <a:xfrm>
+                      <a:off x="0" y="0"/>
+                      <a:ext cx="3122295" cy="379095"/>
+                    </a:xfrm>
+                    <a:prstGeom prst="rect">
+                      <a:avLst/>
+                    </a:prstGeom>
+                    <a:noFill/>
+                    <a:ln>
+                      <a:noFill/>
+                    </a:ln>
+                  </pic:spPr>
+                </pic:pic>
+              </a:graphicData>
+            </a:graphic>
+            <wp14:sizeRelH relativeFrom="page">
+              <wp14:pctWidth>0</wp14:pctWidth>
+            </wp14:sizeRelH>
+            <wp14:sizeRelV relativeFrom="page">
+              <wp14:pctHeight>0</wp14:pctHeight>
+            </wp14:sizeRelV>
+          </wp:anchor>
+        </w:drawing>
+      </w:r>
+      <w:r>
+        <w:rPr>
+          <w:rFonts w:ascii="Tw Cen MT" w:hAnsi="Tw Cen MT"/>
+        </w:rPr>
+        <w:t xml:space="preserve"> Deskripsi Fungsionalitas</w:t>
+      </w:r>
+    </w:p>
+    <w:p>
+      <w:pPr>
+        <w:numPr>
+          <w:ilvl w:val="0"/>
+          <w:numId w:val="1"/>
+        </w:numPr>
+        <w:rPr>
+          <w:rFonts w:ascii="Tw Cen MT" w:hAnsi="Tw Cen MT"/>
+        </w:rPr>
+      </w:pPr>
+      <w:r>
+        <w:rPr>
+          <w:rFonts w:ascii="Tw Cen MT" w:hAnsi="Tw Cen MT"/>
+        </w:rPr>
+        <w:t>Login sebagai management cafe</w:t>
+      </w:r>
+    </w:p>
+    <w:p>
+      <w:pPr>
+        <w:numPr>
+          <w:ilvl w:val="0"/>
+          <w:numId w:val="1"/>
+        </w:numPr>
+        <w:rPr>
+          <w:rFonts w:ascii="Tw Cen MT" w:hAnsi="Tw Cen MT"/>
+        </w:rPr>
+      </w:pPr>
+      <w:r>
+        <w:rPr>
+          <w:rFonts w:ascii="Tw Cen MT" w:hAnsi="Tw Cen MT"/>
+        </w:rPr>
+        <w:t>Mengakses daftar menu</w:t>
+      </w:r>
+    </w:p>
+    <w:p>
+      <w:pPr>
+        <w:numPr>
+          <w:ilvl w:val="0"/>
+          <w:numId w:val="1"/>
+        </w:numPr>
+        <w:rPr>
+          <w:rFonts w:ascii="Tw Cen MT" w:hAnsi="Tw Cen MT"/>
+        </w:rPr>
+      </w:pPr>
+      <w:r>
+        <w:rPr>
+          <w:rFonts w:ascii="Tw Cen MT" w:hAnsi="Tw Cen MT"/>
+        </w:rPr>
+        <w:t>Menampilkan grafik penjualan</w:t>
+      </w:r>
+    </w:p>
+    <w:p>
+      <w:pPr>
+        <w:numPr>
+          <w:ilvl w:val="0"/>
+          <w:numId w:val="1"/>
+        </w:numPr>
+        <w:rPr>
+          <w:rFonts w:ascii="Tw Cen MT" w:hAnsi="Tw Cen MT"/>
+        </w:rPr>
+      </w:pPr>
+      <w:r>
+        <w:rPr>
+          <w:rFonts w:ascii="Tw Cen MT" w:hAnsi="Tw Cen MT"/>
+        </w:rPr>
+        <w:t>Mengubah tabel hasil penjualan ke format csv</w:t>
+      </w:r>
+    </w:p>
+    <w:p>
+      <w:pPr>
+        <w:numPr>
+          <w:ilvl w:val="0"/>
+          <w:numId w:val="1"/>
+        </w:numPr>
+        <w:rPr>
+          <w:rFonts w:ascii="Tw Cen MT" w:hAnsi="Tw Cen MT"/>
+        </w:rPr>
+      </w:pPr>
+      <w:r>
+        <w:rPr>
+          <w:rFonts w:ascii="Tw Cen MT" w:hAnsi="Tw Cen MT"/>
+        </w:rPr>
+        <w:t>Menampilkan menu berdasarkan tag</w:t>
+      </w:r>
+    </w:p>
+    <w:p>
+      <w:pPr>
+        <w:numPr>
+          <w:ilvl w:val="0"/>
+          <w:numId w:val="1"/>
+        </w:numPr>
+        <w:rPr>
+          <w:rFonts w:ascii="Tw Cen MT" w:hAnsi="Tw Cen MT"/>
+        </w:rPr>
+      </w:pPr>
+      <w:r>
+        <w:rPr>
+          <w:rFonts w:ascii="Tw Cen MT" w:hAnsi="Tw Cen MT"/>
+        </w:rPr>
+        <w:t>Melakukan pemesanan melalui aplikasi</w:t>
+      </w:r>
+    </w:p>
+    <w:p>
+      <w:pPr>
+        <w:rPr>
+          <w:rFonts w:ascii="Tw Cen MT" w:hAnsi="Tw Cen MT"/>
+        </w:rPr>
+      </w:pPr>
+    </w:p>
+    <w:p>
+      <w:pPr>
+        <w:pStyle w:val="Heading1"/>
+        <w:numPr>
+          <w:ilvl w:val="0"/>
+          <w:numId w:val="3"/>
+        </w:numPr>
+        <w:rPr>
+          <w:rFonts w:ascii="Tw Cen MT" w:hAnsi="Tw Cen MT"/>
+        </w:rPr>
+      </w:pPr>
+      <w:bookmarkStart w:id="10" w:name="_4c3yrf76i0m1" w:colFirst="0" w:colLast="0"/>
+      <w:bookmarkEnd w:id="10"/>
+      <w:r>
+        <w:rPr>
+          <w:noProof/>
+        </w:rPr>
+        <w:drawing>
+          <wp:anchor distT="0" distB="0" distL="114300" distR="114300" simplePos="0" relativeHeight="251682816" behindDoc="1" locked="0" layoutInCell="1" allowOverlap="1" wp14:anchorId="425AB0AA" wp14:editId="4427E9EA">
+            <wp:simplePos x="0" y="0"/>
+            <wp:positionH relativeFrom="margin">
+              <wp:posOffset>101600</wp:posOffset>
+            </wp:positionH>
+            <wp:positionV relativeFrom="paragraph">
+              <wp:posOffset>206103</wp:posOffset>
+            </wp:positionV>
+            <wp:extent cx="3122295" cy="379095"/>
+            <wp:effectExtent l="0" t="0" r="1905" b="1905"/>
+            <wp:wrapNone/>
+            <wp:docPr id="16" name="Picture 16"/>
+            <wp:cNvGraphicFramePr>
+              <a:graphicFrameLocks xmlns:a="http://schemas.openxmlformats.org/drawingml/2006/main" noChangeAspect="1"/>
+            </wp:cNvGraphicFramePr>
+            <a:graphic xmlns:a="http://schemas.openxmlformats.org/drawingml/2006/main">
+              <a:graphicData uri="http://schemas.openxmlformats.org/drawingml/2006/picture">
+                <pic:pic xmlns:pic="http://schemas.openxmlformats.org/drawingml/2006/picture">
+                  <pic:nvPicPr>
+                    <pic:cNvPr id="0" name="Picture 3"/>
+                    <pic:cNvPicPr>
+                      <a:picLocks noChangeAspect="1" noChangeArrowheads="1"/>
+                    </pic:cNvPicPr>
+                  </pic:nvPicPr>
+                  <pic:blipFill>
+                    <a:blip r:embed="rId5">
+                      <a:extLst>
+                        <a:ext uri="{28A0092B-C50C-407E-A947-70E740481C1C}">
+                          <a14:useLocalDpi xmlns:a14="http://schemas.microsoft.com/office/drawing/2010/main" val="0"/>
+                        </a:ext>
+                      </a:extLst>
+                    </a:blip>
+                    <a:srcRect/>
+                    <a:stretch>
+                      <a:fillRect/>
+                    </a:stretch>
+                  </pic:blipFill>
+                  <pic:spPr bwMode="auto">
+                    <a:xfrm>
+                      <a:off x="0" y="0"/>
+                      <a:ext cx="3122295" cy="379095"/>
+                    </a:xfrm>
+                    <a:prstGeom prst="rect">
+                      <a:avLst/>
+                    </a:prstGeom>
+                    <a:noFill/>
+                    <a:ln>
+                      <a:noFill/>
+                    </a:ln>
+                  </pic:spPr>
+                </pic:pic>
+              </a:graphicData>
+            </a:graphic>
+            <wp14:sizeRelH relativeFrom="page">
+              <wp14:pctWidth>0</wp14:pctWidth>
+            </wp14:sizeRelH>
+            <wp14:sizeRelV relativeFrom="page">
+              <wp14:pctHeight>0</wp14:pctHeight>
+            </wp14:sizeRelV>
+          </wp:anchor>
+        </w:drawing>
+      </w:r>
+      <w:r>
+        <w:rPr>
+          <w:rFonts w:ascii="Tw Cen MT" w:hAnsi="Tw Cen MT"/>
+        </w:rPr>
+        <w:t xml:space="preserve"> Work Breakdown Structure</w:t>
+      </w:r>
+    </w:p>
+    <w:p>
+      <w:pPr>
+        <w:rPr>
+          <w:rFonts w:ascii="Tw Cen MT" w:hAnsi="Tw Cen MT"/>
+        </w:rPr>
+      </w:pPr>
+    </w:p>
+    <w:p>
+      <w:pPr>
+        <w:rPr>
+          <w:rFonts w:ascii="Tw Cen MT" w:hAnsi="Tw Cen MT"/>
+        </w:rPr>
+      </w:pPr>
+    </w:p>
+    <w:p>
+      <w:pPr>
+        <w:rPr>
+          <w:rFonts w:ascii="Tw Cen MT" w:hAnsi="Tw Cen MT"/>
+        </w:rPr>
+      </w:pPr>
+      <w:r>
+        <w:rPr>
+          <w:rFonts w:ascii="Tw Cen MT" w:hAnsi="Tw Cen MT"/>
+        </w:rPr>
+        <w:drawing>
+          <wp:inline distT="0" distB="0" distL="0" distR="0" wp14:anchorId="4074D750" wp14:editId="47280633">
+            <wp:extent cx="5733415" cy="2406650"/>
+            <wp:effectExtent l="0" t="0" r="635" b="0"/>
+            <wp:docPr id="6" name="Picture 6"/>
+            <wp:cNvGraphicFramePr>
+              <a:graphicFrameLocks xmlns:a="http://schemas.openxmlformats.org/drawingml/2006/main" noChangeAspect="1"/>
+            </wp:cNvGraphicFramePr>
+            <a:graphic xmlns:a="http://schemas.openxmlformats.org/drawingml/2006/main">
+              <a:graphicData uri="http://schemas.openxmlformats.org/drawingml/2006/picture">
+                <pic:pic xmlns:pic="http://schemas.openxmlformats.org/drawingml/2006/picture">
+                  <pic:nvPicPr>
+                    <pic:cNvPr id="1" name=""/>
+                    <pic:cNvPicPr/>
+                  </pic:nvPicPr>
+                  <pic:blipFill>
+                    <a:blip r:embed="rId6"/>
+                    <a:stretch>
+                      <a:fillRect/>
+                    </a:stretch>
+                  </pic:blipFill>
+                  <pic:spPr>
+                    <a:xfrm>
+                      <a:off x="0" y="0"/>
+                      <a:ext cx="5733415" cy="2406650"/>
+                    </a:xfrm>
+                    <a:prstGeom prst="rect">
+                      <a:avLst/>
+                    </a:prstGeom>
+                  </pic:spPr>
+                </pic:pic>
+              </a:graphicData>
+            </a:graphic>
+          </wp:inline>
+        </w:drawing>
+      </w:r>
+    </w:p>
+    <w:p>
+      <w:pPr>
+        <w:rPr>
+          <w:rFonts w:ascii="Tw Cen MT" w:hAnsi="Tw Cen MT"/>
+        </w:rPr>
+      </w:pPr>
+    </w:p>
+    <w:p>
+      <w:pPr>
+        <w:rPr>
+          <w:rFonts w:ascii="Tw Cen MT" w:hAnsi="Tw Cen MT"/>
+        </w:rPr>
+      </w:pPr>
+    </w:p>
+    <w:p>
+      <w:pPr>
+        <w:rPr>
+          <w:rFonts w:ascii="Tw Cen MT" w:hAnsi="Tw Cen MT"/>
+        </w:rPr>
+      </w:pPr>
+    </w:p>
+    <w:p>
+      <w:pPr>
+        <w:rPr>
+          <w:rFonts w:ascii="Tw Cen MT" w:hAnsi="Tw Cen MT"/>
+        </w:rPr>
+      </w:pPr>
+    </w:p>
+    <w:p>
+      <w:pPr>
+        <w:rPr>
+          <w:rFonts w:ascii="Tw Cen MT" w:hAnsi="Tw Cen MT"/>
+        </w:rPr>
+      </w:pPr>
+    </w:p>
+    <w:p>
+      <w:pPr>
+        <w:rPr>
+          <w:rFonts w:ascii="Tw Cen MT" w:hAnsi="Tw Cen MT"/>
+        </w:rPr>
+      </w:pPr>
+    </w:p>
+    <w:p>
+      <w:pPr>
+        <w:rPr>
+          <w:rFonts w:ascii="Tw Cen MT" w:hAnsi="Tw Cen MT"/>
+        </w:rPr>
+      </w:pPr>
+      <w:r>
+        <w:rPr>
+          <w:noProof/>
+          <w:bdr w:val="none" w:sz="0" w:space="0" w:color="auto" w:frame="1"/>
+        </w:rPr>
+        <w:lastRenderedPageBreak/>
+        <w:drawing>
+          <wp:inline distT="0" distB="0" distL="0" distR="0" wp14:anchorId="281FB79F" wp14:editId="444A9A0C">
+            <wp:extent cx="5719445" cy="2797175"/>
+            <wp:effectExtent l="0" t="0" r="0" b="3175"/>
+            <wp:docPr id="4" name="Picture 4"/>
+            <wp:cNvGraphicFramePr>
+              <a:graphicFrameLocks xmlns:a="http://schemas.openxmlformats.org/drawingml/2006/main" noChangeAspect="1"/>
+            </wp:cNvGraphicFramePr>
+            <a:graphic xmlns:a="http://schemas.openxmlformats.org/drawingml/2006/main">
+              <a:graphicData uri="http://schemas.openxmlformats.org/drawingml/2006/picture">
+                <pic:pic xmlns:pic="http://schemas.openxmlformats.org/drawingml/2006/picture">
+                  <pic:nvPicPr>
+                    <pic:cNvPr id="0" name="Picture 1"/>
+                    <pic:cNvPicPr>
+                      <a:picLocks noChangeAspect="1" noChangeArrowheads="1"/>
+                    </pic:cNvPicPr>
+                  </pic:nvPicPr>
+                  <pic:blipFill>
+                    <a:blip r:embed="rId7" cstate="print">
+                      <a:extLst>
+                        <a:ext uri="{28A0092B-C50C-407E-A947-70E740481C1C}">
+                          <a14:useLocalDpi xmlns:a14="http://schemas.microsoft.com/office/drawing/2010/main" val="0"/>
+                        </a:ext>
+                      </a:extLst>
+                    </a:blip>
+                    <a:srcRect/>
+                    <a:stretch>
+                      <a:fillRect/>
+                    </a:stretch>
+                  </pic:blipFill>
+                  <pic:spPr bwMode="auto">
+                    <a:xfrm>
+                      <a:off x="0" y="0"/>
+                      <a:ext cx="5719445" cy="2797175"/>
+                    </a:xfrm>
+                    <a:prstGeom prst="rect">
+                      <a:avLst/>
+                    </a:prstGeom>
+                    <a:noFill/>
+                    <a:ln>
+                      <a:noFill/>
+                    </a:ln>
+                  </pic:spPr>
+                </pic:pic>
+              </a:graphicData>
+            </a:graphic>
+          </wp:inline>
+        </w:drawing>
+      </w:r>
+    </w:p>
+    <w:tbl>
+      <w:tblPr>
+        <w:tblStyle w:val="TableGrid"/>
+        <w:tblW w:w="0" w:type="auto"/>
+        <w:tblLook w:val="04A0" w:firstRow="1" w:lastRow="0" w:firstColumn="1" w:lastColumn="0" w:noHBand="0" w:noVBand="1"/>
+      </w:tblPr>
+      <w:tblGrid>
+        <w:gridCol w:w="2214"/>
+        <w:gridCol w:w="2214"/>
+      </w:tblGrid>
+      <w:tr>
+        <w:trPr>
+          <w:trHeight w:val="249"/>
+        </w:trPr>
+        <w:tc>
+          <w:tcPr>
+            <w:tcW w:w="2214" w:type="dxa"/>
+            <w:shd w:val="clear" w:color="auto" w:fill="1F497D" w:themeFill="text2"/>
+          </w:tcPr>
+          <w:p>
+            <w:pPr>
+              <w:rPr>
+                <w:rFonts w:ascii="Tw Cen MT" w:hAnsi="Tw Cen MT"/>
+                <w:color w:val="FFFFFF" w:themeColor="background1"/>
+              </w:rPr>
+            </w:pPr>
+            <w:r>
+              <w:rPr>
+                <w:rFonts w:ascii="Tw Cen MT" w:hAnsi="Tw Cen MT"/>
+                <w:color w:val="FFFFFF" w:themeColor="background1"/>
+              </w:rPr>
+              <w:t>Task</w:t>
+            </w:r>
+          </w:p>
+        </w:tc>
+        <w:tc>
+          <w:tcPr>
+            <w:tcW w:w="2214" w:type="dxa"/>
+            <w:shd w:val="clear" w:color="auto" w:fill="1F497D" w:themeFill="text2"/>
+          </w:tcPr>
+          <w:p>
+            <w:pPr>
+              <w:rPr>
+                <w:rFonts w:ascii="Tw Cen MT" w:hAnsi="Tw Cen MT"/>
+                <w:color w:val="FFFFFF" w:themeColor="background1"/>
+              </w:rPr>
+            </w:pPr>
+            <w:r>
+              <w:rPr>
+                <w:rFonts w:ascii="Tw Cen MT" w:hAnsi="Tw Cen MT"/>
+                <w:color w:val="FFFFFF" w:themeColor="background1"/>
+              </w:rPr>
+              <w:t>Estimate</w:t>
+            </w:r>
+          </w:p>
+        </w:tc>
+      </w:tr>
+      <w:tr>
+        <w:trPr>
+          <w:trHeight w:val="267"/>
+        </w:trPr>
+        <w:tc>
+          <w:tcPr>
+            <w:tcW w:w="2214" w:type="dxa"/>
+          </w:tcPr>
+          <w:p>
+            <w:pPr>
+              <w:rPr>
+                <w:rFonts w:ascii="Tw Cen MT" w:hAnsi="Tw Cen MT"/>
+              </w:rPr>
+            </w:pPr>
+            <w:r>
+              <w:rPr>
+                <w:rFonts w:ascii="Tw Cen MT" w:hAnsi="Tw Cen MT"/>
+              </w:rPr>
+              <w:t>Pendokumentasian</w:t>
+            </w:r>
+          </w:p>
+        </w:tc>
+        <w:tc>
+          <w:tcPr>
+            <w:tcW w:w="2214" w:type="dxa"/>
+          </w:tcPr>
+          <w:p>
+            <w:pPr>
+              <w:rPr>
+                <w:rFonts w:ascii="Tw Cen MT" w:hAnsi="Tw Cen MT"/>
+              </w:rPr>
+            </w:pPr>
+            <w:r>
+              <w:rPr>
+                <w:rFonts w:ascii="Tw Cen MT" w:hAnsi="Tw Cen MT"/>
+              </w:rPr>
+              <w:t>2 minggu</w:t>
+            </w:r>
+          </w:p>
+        </w:tc>
+      </w:tr>
+      <w:tr>
+        <w:trPr>
+          <w:trHeight w:val="249"/>
+        </w:trPr>
+        <w:tc>
+          <w:tcPr>
+            <w:tcW w:w="2214" w:type="dxa"/>
+          </w:tcPr>
+          <w:p>
+            <w:pPr>
+              <w:rPr>
+                <w:rFonts w:ascii="Tw Cen MT" w:hAnsi="Tw Cen MT"/>
+              </w:rPr>
+            </w:pPr>
+            <w:r>
+              <w:rPr>
+                <w:rFonts w:ascii="Tw Cen MT" w:hAnsi="Tw Cen MT"/>
+              </w:rPr>
+              <w:t>Persiapan</w:t>
+            </w:r>
+          </w:p>
+        </w:tc>
+        <w:tc>
+          <w:tcPr>
+            <w:tcW w:w="2214" w:type="dxa"/>
+          </w:tcPr>
+          <w:p>
+            <w:pPr>
+              <w:rPr>
+                <w:rFonts w:ascii="Tw Cen MT" w:hAnsi="Tw Cen MT"/>
+              </w:rPr>
+            </w:pPr>
+            <w:r>
+              <w:rPr>
+                <w:rFonts w:ascii="Tw Cen MT" w:hAnsi="Tw Cen MT"/>
+              </w:rPr>
+              <w:t>3 minggu</w:t>
+            </w:r>
+          </w:p>
+        </w:tc>
+      </w:tr>
+      <w:tr>
+        <w:trPr>
+          <w:trHeight w:val="249"/>
+        </w:trPr>
+        <w:tc>
+          <w:tcPr>
+            <w:tcW w:w="2214" w:type="dxa"/>
+          </w:tcPr>
+          <w:p>
+            <w:pPr>
+              <w:rPr>
+                <w:rFonts w:ascii="Tw Cen MT" w:hAnsi="Tw Cen MT"/>
+              </w:rPr>
+            </w:pPr>
+            <w:r>
+              <w:rPr>
+                <w:rFonts w:ascii="Tw Cen MT" w:hAnsi="Tw Cen MT"/>
+              </w:rPr>
+              <w:t>Pengimplementasian</w:t>
+            </w:r>
+          </w:p>
+        </w:tc>
+        <w:tc>
+          <w:tcPr>
+            <w:tcW w:w="2214" w:type="dxa"/>
+          </w:tcPr>
+          <w:p>
+            <w:pPr>
+              <w:rPr>
+                <w:rFonts w:ascii="Tw Cen MT" w:hAnsi="Tw Cen MT"/>
+              </w:rPr>
+            </w:pPr>
+            <w:r>
+              <w:rPr>
+                <w:rFonts w:ascii="Tw Cen MT" w:hAnsi="Tw Cen MT"/>
+              </w:rPr>
+              <w:t>6 minggu</w:t>
+            </w:r>
+          </w:p>
+        </w:tc>
+      </w:tr>
+      <w:tr>
+        <w:trPr>
+          <w:trHeight w:val="249"/>
+        </w:trPr>
+        <w:tc>
+          <w:tcPr>
+            <w:tcW w:w="2214" w:type="dxa"/>
+          </w:tcPr>
+          <w:p>
+            <w:pPr>
+              <w:rPr>
+                <w:rFonts w:ascii="Tw Cen MT" w:hAnsi="Tw Cen MT"/>
+              </w:rPr>
+            </w:pPr>
+            <w:r>
+              <w:rPr>
+                <w:rFonts w:ascii="Tw Cen MT" w:hAnsi="Tw Cen MT"/>
+              </w:rPr>
+              <w:t>Pengujian</w:t>
+            </w:r>
+          </w:p>
+        </w:tc>
+        <w:tc>
+          <w:tcPr>
+            <w:tcW w:w="2214" w:type="dxa"/>
+          </w:tcPr>
+          <w:p>
+            <w:pPr>
+              <w:rPr>
+                <w:rFonts w:ascii="Tw Cen MT" w:hAnsi="Tw Cen MT"/>
+              </w:rPr>
+            </w:pPr>
+            <w:r>
+              <w:rPr>
+                <w:rFonts w:ascii="Tw Cen MT" w:hAnsi="Tw Cen MT"/>
+              </w:rPr>
+              <w:t>3 minggu</w:t>
+            </w:r>
+          </w:p>
+        </w:tc>
+      </w:tr>
+    </w:tbl>
+    <w:p>
+      <w:pPr>
+        <w:rPr>
+          <w:rFonts w:ascii="Tw Cen MT" w:hAnsi="Tw Cen MT"/>
+        </w:rPr>
+      </w:pPr>
+    </w:p>
+    <w:p>
+      <w:pPr>
+        <w:rPr>
+          <w:rFonts w:ascii="Tw Cen MT" w:hAnsi="Tw Cen MT"/>
+        </w:rPr>
+      </w:pPr>
+      <w:r>
+        <w:rPr>
+          <w:noProof/>
+        </w:rPr>
+        <w:drawing>
+          <wp:anchor distT="0" distB="0" distL="114300" distR="114300" simplePos="0" relativeHeight="251684864" behindDoc="1" locked="0" layoutInCell="1" allowOverlap="1" wp14:anchorId="69F42645" wp14:editId="0E8DCA12">
+            <wp:simplePos x="0" y="0"/>
+            <wp:positionH relativeFrom="margin">
+              <wp:posOffset>47897</wp:posOffset>
+            </wp:positionH>
+            <wp:positionV relativeFrom="paragraph">
+              <wp:posOffset>140335</wp:posOffset>
+            </wp:positionV>
+            <wp:extent cx="3122295" cy="379095"/>
+            <wp:effectExtent l="0" t="0" r="1905" b="1905"/>
+            <wp:wrapNone/>
+            <wp:docPr id="17" name="Picture 17"/>
+            <wp:cNvGraphicFramePr>
+              <a:graphicFrameLocks xmlns:a="http://schemas.openxmlformats.org/drawingml/2006/main" noChangeAspect="1"/>
+            </wp:cNvGraphicFramePr>
+            <a:graphic xmlns:a="http://schemas.openxmlformats.org/drawingml/2006/main">
+              <a:graphicData uri="http://schemas.openxmlformats.org/drawingml/2006/picture">
+                <pic:pic xmlns:pic="http://schemas.openxmlformats.org/drawingml/2006/picture">
+                  <pic:nvPicPr>
+                    <pic:cNvPr id="0" name="Picture 3"/>
+                    <pic:cNvPicPr>
+                      <a:picLocks noChangeAspect="1" noChangeArrowheads="1"/>
+                    </pic:cNvPicPr>
+                  </pic:nvPicPr>
+                  <pic:blipFill>
+                    <a:blip r:embed="rId5">
+                      <a:extLst>
+                        <a:ext uri="{28A0092B-C50C-407E-A947-70E740481C1C}">
+                          <a14:useLocalDpi xmlns:a14="http://schemas.microsoft.com/office/drawing/2010/main" val="0"/>
+                        </a:ext>
+                      </a:extLst>
+                    </a:blip>
+                    <a:srcRect/>
+                    <a:stretch>
+                      <a:fillRect/>
+                    </a:stretch>
+                  </pic:blipFill>
+                  <pic:spPr bwMode="auto">
+                    <a:xfrm>
+                      <a:off x="0" y="0"/>
+                      <a:ext cx="3122295" cy="379095"/>
+                    </a:xfrm>
+                    <a:prstGeom prst="rect">
+                      <a:avLst/>
+                    </a:prstGeom>
+                    <a:noFill/>
+                    <a:ln>
+                      <a:noFill/>
+                    </a:ln>
+                  </pic:spPr>
+                </pic:pic>
+              </a:graphicData>
+            </a:graphic>
+            <wp14:sizeRelH relativeFrom="page">
+              <wp14:pctWidth>0</wp14:pctWidth>
+            </wp14:sizeRelH>
+            <wp14:sizeRelV relativeFrom="page">
+              <wp14:pctHeight>0</wp14:pctHeight>
+            </wp14:sizeRelV>
+          </wp:anchor>
+        </w:drawing>
+      </w:r>
+    </w:p>
+    <w:p>
+      <w:pPr>
+        <w:numPr>
+          <w:ilvl w:val="0"/>
+          <w:numId w:val="3"/>
+        </w:numPr>
+        <w:rPr>
+          <w:rFonts w:ascii="Tw Cen MT" w:hAnsi="Tw Cen MT"/>
           <w:sz w:val="40"/>
           <w:szCs w:val="40"/>
         </w:rPr>
@@ -736,7 +1929,6 @@
           <w:sz w:val="40"/>
           <w:szCs w:val="40"/>
         </w:rPr>
-        <w:lastRenderedPageBreak/>
         <w:t>Tools Yang Akan Digunakan</w:t>
       </w:r>
     </w:p>
@@ -754,6 +1946,7 @@
       <w:r>
         <w:rPr>
           <w:rFonts w:ascii="Tw Cen MT" w:hAnsi="Tw Cen MT"/>
+          <w:noProof/>
         </w:rPr>
         <w:drawing>
           <wp:anchor distT="0" distB="0" distL="114300" distR="114300" simplePos="0" relativeHeight="251664384" behindDoc="0" locked="0" layoutInCell="1" allowOverlap="1" wp14:anchorId="7743C01D" wp14:editId="006023CF">
@@ -779,7 +1972,7 @@
                     <pic:cNvPicPr/>
                   </pic:nvPicPr>
                   <pic:blipFill>
-                    <a:blip r:embed="rId6">
+                    <a:blip r:embed="rId8">
                       <a:extLst>
                         <a:ext uri="{28A0092B-C50C-407E-A947-70E740481C1C}">
                           <a14:useLocalDpi xmlns:a14="http://schemas.microsoft.com/office/drawing/2010/main" val="0"/>
@@ -855,6 +2048,7 @@
         <w:rPr>
           <w:noProof/>
         </w:rPr>
+        <w:lastRenderedPageBreak/>
         <w:drawing>
           <wp:anchor distT="0" distB="0" distL="114300" distR="114300" simplePos="0" relativeHeight="251665408" behindDoc="0" locked="0" layoutInCell="1" allowOverlap="1" wp14:anchorId="3D3BB6F2" wp14:editId="4ADFDDD2">
             <wp:simplePos x="0" y="0"/>
@@ -879,7 +2073,7 @@
                     <pic:cNvPicPr/>
                   </pic:nvPicPr>
                   <pic:blipFill>
-                    <a:blip r:embed="rId7">
+                    <a:blip r:embed="rId9">
                       <a:extLst>
                         <a:ext uri="{28A0092B-C50C-407E-A947-70E740481C1C}">
                           <a14:useLocalDpi xmlns:a14="http://schemas.microsoft.com/office/drawing/2010/main" val="0"/>
@@ -1027,7 +2221,7 @@
                     <pic:cNvPicPr/>
                   </pic:nvPicPr>
                   <pic:blipFill>
-                    <a:blip r:embed="rId8">
+                    <a:blip r:embed="rId10">
                       <a:extLst>
                         <a:ext uri="{28A0092B-C50C-407E-A947-70E740481C1C}">
                           <a14:useLocalDpi xmlns:a14="http://schemas.microsoft.com/office/drawing/2010/main" val="0"/>
@@ -1085,6 +2279,7 @@
         <w:rPr>
           <w:rFonts w:ascii="Tw Cen MT" w:hAnsi="Tw Cen MT"/>
         </w:rPr>
+        <w:lastRenderedPageBreak/>
         <w:t>Adobe XD juga mendukung fitur wireframe (prototype) untuk menyimulasikan web atau aplikasi yang kita buat sesuai dengan yang diinginkan.</w:t>
       </w:r>
     </w:p>
@@ -1108,39 +2303,39 @@
       </w:pPr>
       <w:r>
         <w:rPr>
-          <w:rFonts w:ascii="Tw Cen MT" w:hAnsi="Tw Cen MT"/>
           <w:noProof/>
         </w:rPr>
         <w:drawing>
-          <wp:anchor distT="0" distB="0" distL="114300" distR="114300" simplePos="0" relativeHeight="251661312" behindDoc="0" locked="0" layoutInCell="1" allowOverlap="1" wp14:anchorId="621D5A11" wp14:editId="4B8BD5F3">
+          <wp:anchor distT="0" distB="0" distL="114300" distR="114300" simplePos="0" relativeHeight="251685888" behindDoc="0" locked="0" layoutInCell="1" allowOverlap="1" wp14:anchorId="1F74F042" wp14:editId="398DF857">
             <wp:simplePos x="0" y="0"/>
-            <wp:positionH relativeFrom="column">
-              <wp:posOffset>94615</wp:posOffset>
+            <wp:positionH relativeFrom="margin">
+              <wp:align>right</wp:align>
             </wp:positionH>
             <wp:positionV relativeFrom="paragraph">
-              <wp:posOffset>274503</wp:posOffset>
+              <wp:posOffset>245654</wp:posOffset>
             </wp:positionV>
-            <wp:extent cx="5731200" cy="3225800"/>
-            <wp:effectExtent l="0" t="0" r="3175" b="0"/>
+            <wp:extent cx="5733415" cy="3223260"/>
+            <wp:effectExtent l="0" t="0" r="635" b="0"/>
             <wp:wrapSquare wrapText="bothSides"/>
-            <wp:docPr id="5" name="image4.png"/>
-            <wp:cNvGraphicFramePr/>
+            <wp:docPr id="18" name="Picture 18"/>
+            <wp:cNvGraphicFramePr>
+              <a:graphicFrameLocks xmlns:a="http://schemas.openxmlformats.org/drawingml/2006/main" noChangeAspect="1"/>
+            </wp:cNvGraphicFramePr>
             <a:graphic xmlns:a="http://schemas.openxmlformats.org/drawingml/2006/main">
               <a:graphicData uri="http://schemas.openxmlformats.org/drawingml/2006/picture">
                 <pic:pic xmlns:pic="http://schemas.openxmlformats.org/drawingml/2006/picture">
                   <pic:nvPicPr>
-                    <pic:cNvPr id="0" name="image4.png"/>
-                    <pic:cNvPicPr preferRelativeResize="0"/>
+                    <pic:cNvPr id="1" name=""/>
+                    <pic:cNvPicPr/>
                   </pic:nvPicPr>
                   <pic:blipFill>
-                    <a:blip r:embed="rId9">
+                    <a:blip r:embed="rId11">
                       <a:extLst>
                         <a:ext uri="{28A0092B-C50C-407E-A947-70E740481C1C}">
                           <a14:useLocalDpi xmlns:a14="http://schemas.microsoft.com/office/drawing/2010/main" val="0"/>
                         </a:ext>
                       </a:extLst>
                     </a:blip>
-                    <a:srcRect/>
                     <a:stretch>
                       <a:fillRect/>
                     </a:stretch>
@@ -1148,12 +2343,11 @@
                   <pic:spPr>
                     <a:xfrm>
                       <a:off x="0" y="0"/>
-                      <a:ext cx="5731200" cy="3225800"/>
+                      <a:ext cx="5733415" cy="3223260"/>
                     </a:xfrm>
                     <a:prstGeom prst="rect">
                       <a:avLst/>
                     </a:prstGeom>
-                    <a:ln/>
                   </pic:spPr>
                 </pic:pic>
               </a:graphicData>
@@ -1185,6 +2379,14 @@
     <w:p>
       <w:pPr>
         <w:ind w:left="1440"/>
+        <w:rPr>
+          <w:rFonts w:ascii="Tw Cen MT" w:hAnsi="Tw Cen MT"/>
+        </w:rPr>
+      </w:pPr>
+    </w:p>
+    <w:p>
+      <w:pPr>
+        <w:ind w:left="1440"/>
         <w:jc w:val="both"/>
         <w:rPr>
           <w:rFonts w:ascii="Tw Cen MT" w:hAnsi="Tw Cen MT"/>
@@ -1248,7 +2450,7 @@
 </file>
 
 <file path=word/numbering.xml><?xml version="1.0" encoding="utf-8"?>
-<w:numbering xmlns:wpc="http://schemas.microsoft.com/office/word/2010/wordprocessingCanvas" xmlns:cx="http://schemas.microsoft.com/office/drawing/2014/chartex" xmlns:cx1="http://schemas.microsoft.com/office/drawing/2015/9/8/chartex" xmlns:cx2="http://schemas.microsoft.com/office/drawing/2015/10/21/chartex" xmlns:cx3="http://schemas.microsoft.com/office/drawing/2016/5/9/chartex" xmlns:cx4="http://schemas.microsoft.com/office/drawing/2016/5/10/chartex" xmlns:cx5="http://schemas.microsoft.com/office/drawing/2016/5/11/chartex" xmlns:cx6="http://schemas.microsoft.com/office/drawing/2016/5/12/chartex" xmlns:cx7="http://schemas.microsoft.com/office/drawing/2016/5/13/chartex" xmlns:cx8="http://schemas.microsoft.com/office/drawing/2016/5/14/chartex" xmlns:mc="http://schemas.openxmlformats.org/markup-compatibility/2006" xmlns:aink="http://schemas.microsoft.com/office/drawing/2016/ink" xmlns:am3d="http://schemas.microsoft.com/office/drawing/2017/model3d" xmlns:o="urn:schemas-microsoft-com:office:office" xmlns:r="http://schemas.openxmlformats.org/officeDocument/2006/relationships" xmlns:m="http://schemas.openxmlformats.org/officeDocument/2006/math" xmlns:v="urn:schemas-microsoft-com:vml" xmlns:wp14="http://schemas.microsoft.com/office/word/2010/wordprocessingDrawing" xmlns:wp="http://schemas.openxmlformats.org/drawingml/2006/wordprocessingDrawing" xmlns:w10="urn:schemas-microsoft-com:office:word" xmlns:w="http://schemas.openxmlformats.org/wordprocessingml/2006/main" xmlns:w14="http://schemas.microsoft.com/office/word/2010/wordml" xmlns:w15="http://schemas.microsoft.com/office/word/2012/wordml" xmlns:w16cex="http://schemas.microsoft.com/office/word/2018/wordml/cex" xmlns:w16cid="http://schemas.microsoft.com/office/word/2016/wordml/cid" xmlns:w16="http://schemas.microsoft.com/office/word/2018/wordml" xmlns:w16se="http://schemas.microsoft.com/office/word/2015/wordml/symex" xmlns:wpg="http://schemas.microsoft.com/office/word/2010/wordprocessingGroup" xmlns:wpi="http://schemas.microsoft.com/office/word/2010/wordprocessingInk" xmlns:wne="http://schemas.microsoft.com/office/word/2006/wordml" xmlns:wps="http://schemas.microsoft.com/office/word/2010/wordprocessingShape" mc:Ignorable="w14 w15 w16se w16cid w16 w16cex wp14">
+<w:numbering xmlns:wpc="http://schemas.microsoft.com/office/word/2010/wordprocessingCanvas" xmlns:cx="http://schemas.microsoft.com/office/drawing/2014/chartex" xmlns:cx1="http://schemas.microsoft.com/office/drawing/2015/9/8/chartex" xmlns:cx2="http://schemas.microsoft.com/office/drawing/2015/10/21/chartex" xmlns:cx3="http://schemas.microsoft.com/office/drawing/2016/5/9/chartex" xmlns:cx4="http://schemas.microsoft.com/office/drawing/2016/5/10/chartex" xmlns:cx5="http://schemas.microsoft.com/office/drawing/2016/5/11/chartex" xmlns:cx6="http://schemas.microsoft.com/office/drawing/2016/5/12/chartex" xmlns:cx7="http://schemas.microsoft.com/office/drawing/2016/5/13/chartex" xmlns:cx8="http://schemas.microsoft.com/office/drawing/2016/5/14/chartex" xmlns:mc="http://schemas.openxmlformats.org/markup-compatibility/2006" xmlns:aink="http://schemas.microsoft.com/office/drawing/2016/ink" xmlns:am3d="http://schemas.microsoft.com/office/drawing/2017/model3d" xmlns:o="urn:schemas-microsoft-com:office:office" xmlns:r="http://schemas.openxmlformats.org/officeDocument/2006/relationships" xmlns:m="http://schemas.openxmlformats.org/officeDocument/2006/math" xmlns:v="urn:schemas-microsoft-com:vml" xmlns:wp14="http://schemas.microsoft.com/office/word/2010/wordprocessingDrawing" xmlns:wp="http://schemas.openxmlformats.org/drawingml/2006/wordprocessingDrawing" xmlns:w10="urn:schemas-microsoft-com:office:word" xmlns:w="http://schemas.openxmlformats.org/wordprocessingml/2006/main" xmlns:w14="http://schemas.microsoft.com/office/word/2010/wordml" xmlns:w15="http://schemas.microsoft.com/office/word/2012/wordml" xmlns:w16cex="http://schemas.microsoft.com/office/word/2018/wordml/cex" xmlns:w16cid="http://schemas.microsoft.com/office/word/2016/wordml/cid" xmlns:w16="http://schemas.microsoft.com/office/word/2018/wordml" xmlns:w16sdtdh="http://schemas.microsoft.com/office/word/2020/wordml/sdtdatahash" xmlns:w16se="http://schemas.microsoft.com/office/word/2015/wordml/symex" xmlns:wpg="http://schemas.microsoft.com/office/word/2010/wordprocessingGroup" xmlns:wpi="http://schemas.microsoft.com/office/word/2010/wordprocessingInk" xmlns:wne="http://schemas.microsoft.com/office/word/2006/wordml" xmlns:wps="http://schemas.microsoft.com/office/word/2010/wordprocessingShape" mc:Ignorable="w14 w15 w16se w16cid w16 w16cex w16sdtdh wp14">
   <w:abstractNum w:abstractNumId="0" w15:restartNumberingAfterBreak="0">
     <w:nsid w:val="25A6061B"/>
     <w:multiLevelType w:val="multilevel"/>
@@ -1601,7 +2803,7 @@
 </file>
 
 <file path=word/styles.xml><?xml version="1.0" encoding="utf-8"?>
-<w:styles xmlns:mc="http://schemas.openxmlformats.org/markup-compatibility/2006" xmlns:r="http://schemas.openxmlformats.org/officeDocument/2006/relationships" xmlns:w="http://schemas.openxmlformats.org/wordprocessingml/2006/main" xmlns:w14="http://schemas.microsoft.com/office/word/2010/wordml" xmlns:w15="http://schemas.microsoft.com/office/word/2012/wordml" xmlns:w16cex="http://schemas.microsoft.com/office/word/2018/wordml/cex" xmlns:w16cid="http://schemas.microsoft.com/office/word/2016/wordml/cid" xmlns:w16="http://schemas.microsoft.com/office/word/2018/wordml" xmlns:w16se="http://schemas.microsoft.com/office/word/2015/wordml/symex" mc:Ignorable="w14 w15 w16se w16cid w16 w16cex">
+<w:styles xmlns:mc="http://schemas.openxmlformats.org/markup-compatibility/2006" xmlns:r="http://schemas.openxmlformats.org/officeDocument/2006/relationships" xmlns:w="http://schemas.openxmlformats.org/wordprocessingml/2006/main" xmlns:w14="http://schemas.microsoft.com/office/word/2010/wordml" xmlns:w15="http://schemas.microsoft.com/office/word/2012/wordml" xmlns:w16cex="http://schemas.microsoft.com/office/word/2018/wordml/cex" xmlns:w16cid="http://schemas.microsoft.com/office/word/2016/wordml/cid" xmlns:w16="http://schemas.microsoft.com/office/word/2018/wordml" xmlns:w16sdtdh="http://schemas.microsoft.com/office/word/2020/wordml/sdtdatahash" xmlns:w16se="http://schemas.microsoft.com/office/word/2015/wordml/symex" mc:Ignorable="w14 w15 w16se w16cid w16 w16cex w16sdtdh">
   <w:docDefaults>
     <w:rPrDefault>
       <w:rPr>
@@ -2145,6 +3347,25 @@
       <w:szCs w:val="30"/>
     </w:rPr>
   </w:style>
+  <w:style w:type="table" w:styleId="TableGrid">
+    <w:name w:val="Table Grid"/>
+    <w:basedOn w:val="TableNormal"/>
+    <w:uiPriority w:val="39"/>
+    <w:rsid w:val="00A259DB"/>
+    <w:pPr>
+      <w:spacing w:line="240" w:lineRule="auto"/>
+    </w:pPr>
+    <w:tblPr>
+      <w:tblBorders>
+        <w:top w:val="single" w:sz="4" w:space="0" w:color="auto"/>
+        <w:left w:val="single" w:sz="4" w:space="0" w:color="auto"/>
+        <w:bottom w:val="single" w:sz="4" w:space="0" w:color="auto"/>
+        <w:right w:val="single" w:sz="4" w:space="0" w:color="auto"/>
+        <w:insideH w:val="single" w:sz="4" w:space="0" w:color="auto"/>
+        <w:insideV w:val="single" w:sz="4" w:space="0" w:color="auto"/>
+      </w:tblBorders>
+    </w:tblPr>
+  </w:style>
 </w:styles>
 </file>
 

</xml_diff>